<commit_message>
Update evaluation criteria, add reference, add theoretical class
</commit_message>
<xml_diff>
--- a/ECN6338A-H22-PC.docx
+++ b/ECN6338A-H22-PC.docx
@@ -1223,10 +1223,9 @@
                             <w:rFonts w:ascii="Arial" w:eastAsiaTheme="minorHAnsi" w:hAnsi="Arial" w:cs="Arial"/>
                             <w:b w:val="0"/>
                             <w:color w:val="auto"/>
-                            <w:highlight w:val="cyan"/>
                             <w:lang w:val="fr-FR"/>
                           </w:rPr>
-                          <w:t>Xx</w:t>
+                          <w:t>11h30-12h30 ou sur rendez-vous</w:t>
                         </w:r>
                         <w:r>
                           <w:rPr>
@@ -1557,7 +1556,27 @@
                         <w:sz w:val="20"/>
                         <w:lang w:val="en-US"/>
                       </w:rPr>
-                      <w:t>Kenneth Judd, "Numerical Methods in Economics"</w:t>
+                      <w:t>Kenneth Judd</w:t>
+                    </w:r>
+                    <w:r>
+                      <w:rPr>
+                        <w:rFonts w:ascii="Arial" w:hAnsi="Arial" w:cs="Arial"/>
+                        <w:iCs/>
+                        <w:color w:val="auto"/>
+                        <w:sz w:val="20"/>
+                        <w:lang w:val="en-US"/>
+                      </w:rPr>
+                      <w:t xml:space="preserve"> (1998)</w:t>
+                    </w:r>
+                    <w:r>
+                      <w:rPr>
+                        <w:rFonts w:ascii="Arial" w:hAnsi="Arial" w:cs="Arial"/>
+                        <w:iCs/>
+                        <w:color w:val="auto"/>
+                        <w:sz w:val="20"/>
+                        <w:lang w:val="en-US"/>
+                      </w:rPr>
+                      <w:t>, "Numerical Methods in Economics"</w:t>
                     </w:r>
                   </w:p>
                   <w:p>
@@ -1705,6 +1724,17 @@
                         <w:rFonts w:ascii="Arial" w:hAnsi="Arial" w:cs="Arial"/>
                         <w:iCs/>
                         <w:sz w:val="20"/>
+                        <w:lang w:val="en-CA"/>
+                      </w:rPr>
+                    </w:pPr>
+                  </w:p>
+                  <w:p>
+                    <w:pPr>
+                      <w:jc w:val="both"/>
+                      <w:rPr>
+                        <w:rFonts w:ascii="Arial" w:hAnsi="Arial" w:cs="Arial"/>
+                        <w:iCs/>
+                        <w:sz w:val="20"/>
                       </w:rPr>
                     </w:pPr>
                     <w:r>
@@ -1713,7 +1743,6 @@
                         <w:iCs/>
                         <w:sz w:val="20"/>
                       </w:rPr>
-                      <w:lastRenderedPageBreak/>
                       <w:t xml:space="preserve">Les diapositives </w:t>
                     </w:r>
                     <w:r>
@@ -1738,15 +1767,7 @@
                         <w:iCs/>
                         <w:sz w:val="20"/>
                       </w:rPr>
-                      <w:t xml:space="preserve">vers </w:t>
-                    </w:r>
-                    <w:r>
-                      <w:rPr>
-                        <w:rFonts w:ascii="Arial" w:hAnsi="Arial" w:cs="Arial"/>
-                        <w:iCs/>
-                        <w:sz w:val="20"/>
-                      </w:rPr>
-                      <w:t>pages Wikipédia</w:t>
+                      <w:t>vers pages Wikipédia</w:t>
                     </w:r>
                     <w:r>
                       <w:rPr>
@@ -1771,6 +1792,74 @@
                         <w:sz w:val="20"/>
                       </w:rPr>
                       <w:t xml:space="preserve">des articles scientifiques </w:t>
+                    </w:r>
+                  </w:p>
+                  <w:p>
+                    <w:pPr>
+                      <w:jc w:val="both"/>
+                      <w:rPr>
+                        <w:rFonts w:ascii="Arial" w:hAnsi="Arial" w:cs="Arial"/>
+                        <w:iCs/>
+                        <w:sz w:val="20"/>
+                      </w:rPr>
+                    </w:pPr>
+                  </w:p>
+                  <w:p>
+                    <w:pPr>
+                      <w:jc w:val="both"/>
+                      <w:rPr>
+                        <w:rFonts w:ascii="Arial" w:hAnsi="Arial" w:cs="Arial"/>
+                        <w:iCs/>
+                        <w:sz w:val="20"/>
+                      </w:rPr>
+                    </w:pPr>
+                    <w:r>
+                      <w:rPr>
+                        <w:rFonts w:ascii="Arial" w:hAnsi="Arial" w:cs="Arial"/>
+                        <w:iCs/>
+                        <w:sz w:val="20"/>
+                      </w:rPr>
+                      <w:t>Les applications scientifiques R, python</w:t>
+                    </w:r>
+                    <w:r>
+                      <w:rPr>
+                        <w:rFonts w:ascii="Arial" w:hAnsi="Arial" w:cs="Arial"/>
+                        <w:iCs/>
+                        <w:sz w:val="20"/>
+                      </w:rPr>
+                      <w:t xml:space="preserve">, </w:t>
+                    </w:r>
+                    <w:r>
+                      <w:rPr>
+                        <w:rFonts w:ascii="Arial" w:hAnsi="Arial" w:cs="Arial"/>
+                        <w:iCs/>
+                        <w:sz w:val="20"/>
+                      </w:rPr>
+                      <w:t xml:space="preserve">Julia </w:t>
+                    </w:r>
+                    <w:r>
+                      <w:rPr>
+                        <w:rFonts w:ascii="Arial" w:hAnsi="Arial" w:cs="Arial"/>
+                        <w:iCs/>
+                        <w:sz w:val="20"/>
+                      </w:rPr>
+                      <w:t xml:space="preserve">et Matlab </w:t>
+                    </w:r>
+                    <w:r>
+                      <w:rPr>
+                        <w:rFonts w:ascii="Arial" w:hAnsi="Arial" w:cs="Arial"/>
+                        <w:iCs/>
+                        <w:sz w:val="20"/>
+                      </w:rPr>
+                      <w:t>(au choix des étudiants)</w:t>
+                    </w:r>
+                    <w:r>
+                      <w:rPr>
+                        <w:rFonts w:ascii="Arial" w:hAnsi="Arial" w:cs="Arial"/>
+                        <w:iCs/>
+                        <w:sz w:val="20"/>
+                      </w:rPr>
+                      <w:t>.</w:t>
                     </w:r>
                   </w:p>
                   <w:p>
@@ -2234,6 +2323,49 @@
                         <w:spacing w:val="-2"/>
                         <w:sz w:val="20"/>
                       </w:rPr>
+                      <w:t xml:space="preserve">Quelques sujets </w:t>
+                    </w:r>
+                    <w:proofErr w:type="spellStart"/>
+                    <w:r>
+                      <w:rPr>
+                        <w:rFonts w:ascii="Arial" w:hAnsi="Arial" w:cs="Arial"/>
+                        <w:spacing w:val="-2"/>
+                        <w:sz w:val="20"/>
+                      </w:rPr>
+                      <w:t>prélalables</w:t>
+                    </w:r>
+                    <w:proofErr w:type="spellEnd"/>
+                    <w:r>
+                      <w:rPr>
+                        <w:rFonts w:ascii="Arial" w:hAnsi="Arial" w:cs="Arial"/>
+                        <w:spacing w:val="-2"/>
+                        <w:sz w:val="20"/>
+                      </w:rPr>
+                      <w:t> : maximum de vraisemblance, inférence bayésienne, programmation dynamique</w:t>
+                    </w:r>
+                  </w:p>
+                  <w:p>
+                    <w:pPr>
+                      <w:pStyle w:val="ListParagraph"/>
+                      <w:numPr>
+                        <w:ilvl w:val="0"/>
+                        <w:numId w:val="6"/>
+                      </w:numPr>
+                      <w:suppressAutoHyphens/>
+                      <w:jc w:val="both"/>
+                      <w:cnfStyle w:val="000000000000" w:firstRow="0" w:lastRow="0" w:firstColumn="0" w:lastColumn="0" w:oddVBand="0" w:evenVBand="0" w:oddHBand="0" w:evenHBand="0" w:firstRowFirstColumn="0" w:firstRowLastColumn="0" w:lastRowFirstColumn="0" w:lastRowLastColumn="0"/>
+                      <w:rPr>
+                        <w:rFonts w:ascii="Arial" w:hAnsi="Arial" w:cs="Arial"/>
+                        <w:spacing w:val="-2"/>
+                        <w:sz w:val="20"/>
+                      </w:rPr>
+                    </w:pPr>
+                    <w:r>
+                      <w:rPr>
+                        <w:rFonts w:ascii="Arial" w:hAnsi="Arial" w:cs="Arial"/>
+                        <w:spacing w:val="-2"/>
+                        <w:sz w:val="20"/>
+                      </w:rPr>
                       <w:t>L</w:t>
                     </w:r>
                     <w:r>
@@ -2708,7 +2840,6 @@
                             <w:lang w:val="fr-FR"/>
                           </w:rPr>
                         </w:pPr>
-                        <w:proofErr w:type="gramStart"/>
                         <w:r>
                           <w:rPr>
                             <w:rFonts w:ascii="Arial" w:eastAsiaTheme="minorHAnsi" w:hAnsi="Arial" w:cs="Arial"/>
@@ -2716,9 +2847,26 @@
                             <w:color w:val="auto"/>
                             <w:lang w:val="fr-FR"/>
                           </w:rPr>
-                          <w:t>xx</w:t>
+                          <w:t>Environ</w:t>
                         </w:r>
-                        <w:proofErr w:type="gramEnd"/>
+                        <w:r>
+                          <w:rPr>
+                            <w:rFonts w:ascii="Arial" w:eastAsiaTheme="minorHAnsi" w:hAnsi="Arial" w:cs="Arial"/>
+                            <w:b w:val="0"/>
+                            <w:color w:val="auto"/>
+                            <w:lang w:val="fr-FR"/>
+                          </w:rPr>
+                          <w:t xml:space="preserve"> </w:t>
+                        </w:r>
+                        <w:r>
+                          <w:rPr>
+                            <w:rFonts w:ascii="Arial" w:eastAsiaTheme="minorHAnsi" w:hAnsi="Arial" w:cs="Arial"/>
+                            <w:b w:val="0"/>
+                            <w:color w:val="auto"/>
+                            <w:lang w:val="fr-FR"/>
+                          </w:rPr>
+                          <w:t>dix interrogations de 10 minutes</w:t>
+                        </w:r>
                       </w:p>
                     </w:tc>
                   </w:sdtContent>
@@ -2752,7 +2900,6 @@
                       <w:p>
                         <w:pPr>
                           <w:pStyle w:val="CDTableautitre"/>
-                          <w:jc w:val="center"/>
                           <w:rPr>
                             <w:rFonts w:ascii="Arial" w:eastAsiaTheme="minorHAnsi" w:hAnsi="Arial" w:cs="Arial"/>
                             <w:b w:val="0"/>
@@ -2760,16 +2907,14 @@
                             <w:lang w:val="fr-FR"/>
                           </w:rPr>
                         </w:pPr>
-                        <w:proofErr w:type="gramStart"/>
                         <w:r>
                           <w:rPr>
                             <w:rFonts w:ascii="Arial" w:eastAsiaTheme="minorHAnsi" w:hAnsi="Arial" w:cs="Arial"/>
                             <w:b w:val="0"/>
                             <w:color w:val="auto"/>
                           </w:rPr>
-                          <w:t>xx</w:t>
+                          <w:t>Au début des classes</w:t>
                         </w:r>
-                        <w:proofErr w:type="gramEnd"/>
                       </w:p>
                     </w:tc>
                   </w:sdtContent>
@@ -2804,7 +2949,6 @@
                             <w:lang w:val="fr-FR"/>
                           </w:rPr>
                         </w:pPr>
-                        <w:proofErr w:type="gramStart"/>
                         <w:r>
                           <w:rPr>
                             <w:rFonts w:ascii="Arial" w:eastAsiaTheme="minorHAnsi" w:hAnsi="Arial" w:cs="Arial"/>
@@ -2812,9 +2956,8 @@
                             <w:color w:val="auto"/>
                             <w:lang w:val="fr-FR"/>
                           </w:rPr>
-                          <w:t>xx</w:t>
+                          <w:t>20</w:t>
                         </w:r>
-                        <w:proofErr w:type="gramEnd"/>
                         <w:r>
                           <w:rPr>
                             <w:rFonts w:ascii="Arial" w:eastAsiaTheme="minorHAnsi" w:hAnsi="Arial" w:cs="Arial"/>
@@ -2836,7 +2979,220 @@
       <w:tr>
         <w:trPr>
           <w:cnfStyle w:val="000000100000" w:firstRow="0" w:lastRow="0" w:firstColumn="0" w:lastColumn="0" w:oddVBand="0" w:evenVBand="0" w:oddHBand="1" w:evenHBand="0" w:firstRowFirstColumn="0" w:firstRowLastColumn="0" w:lastRowFirstColumn="0" w:lastRowLastColumn="0"/>
-          <w:trHeight w:val="310"/>
+          <w:trHeight w:val="406"/>
+        </w:trPr>
+        <w:tc>
+          <w:tcPr>
+            <w:tcW w:w="4071" w:type="dxa"/>
+          </w:tcPr>
+          <w:p>
+            <w:pPr>
+              <w:pStyle w:val="CDTableautitre"/>
+              <w:rPr>
+                <w:rFonts w:ascii="Arial" w:eastAsiaTheme="minorHAnsi" w:hAnsi="Arial" w:cs="Arial"/>
+                <w:b w:val="0"/>
+                <w:color w:val="auto"/>
+                <w:lang w:val="fr-FR"/>
+              </w:rPr>
+            </w:pPr>
+            <w:proofErr w:type="spellStart"/>
+            <w:r>
+              <w:rPr>
+                <w:rFonts w:ascii="Arial" w:eastAsiaTheme="minorHAnsi" w:hAnsi="Arial" w:cs="Arial"/>
+                <w:b w:val="0"/>
+                <w:color w:val="auto"/>
+                <w:lang w:val="fr-FR"/>
+              </w:rPr>
+              <w:t>Quatres</w:t>
+            </w:r>
+            <w:proofErr w:type="spellEnd"/>
+            <w:r>
+              <w:rPr>
+                <w:rFonts w:ascii="Arial" w:eastAsiaTheme="minorHAnsi" w:hAnsi="Arial" w:cs="Arial"/>
+                <w:b w:val="0"/>
+                <w:color w:val="auto"/>
+                <w:lang w:val="fr-FR"/>
+              </w:rPr>
+              <w:t xml:space="preserve"> exercices </w:t>
+            </w:r>
+            <w:proofErr w:type="spellStart"/>
+            <w:r>
+              <w:rPr>
+                <w:rFonts w:ascii="Arial" w:eastAsiaTheme="minorHAnsi" w:hAnsi="Arial" w:cs="Arial"/>
+                <w:b w:val="0"/>
+                <w:color w:val="auto"/>
+                <w:lang w:val="fr-FR"/>
+              </w:rPr>
+              <w:t>computationelles</w:t>
+            </w:r>
+            <w:proofErr w:type="spellEnd"/>
+            <w:r>
+              <w:rPr>
+                <w:rFonts w:ascii="Arial" w:eastAsiaTheme="minorHAnsi" w:hAnsi="Arial" w:cs="Arial"/>
+                <w:b w:val="0"/>
+                <w:color w:val="auto"/>
+                <w:lang w:val="fr-FR"/>
+              </w:rPr>
+              <w:t xml:space="preserve"> </w:t>
+            </w:r>
+          </w:p>
+        </w:tc>
+        <w:tc>
+          <w:tcPr>
+            <w:tcW w:w="4247" w:type="dxa"/>
+          </w:tcPr>
+          <w:p>
+            <w:pPr>
+              <w:pStyle w:val="CDTableautitre"/>
+              <w:rPr>
+                <w:rFonts w:ascii="Arial" w:eastAsiaTheme="minorHAnsi" w:hAnsi="Arial" w:cs="Arial"/>
+                <w:b w:val="0"/>
+                <w:color w:val="auto"/>
+              </w:rPr>
+            </w:pPr>
+            <w:r>
+              <w:rPr>
+                <w:rFonts w:ascii="Arial" w:eastAsiaTheme="minorHAnsi" w:hAnsi="Arial" w:cs="Arial"/>
+                <w:b w:val="0"/>
+                <w:color w:val="auto"/>
+                <w:lang w:val="fr-FR"/>
+              </w:rPr>
+              <w:t>Le 28 janvier, le 18 février, le 18 mars et le 8 avril</w:t>
+            </w:r>
+          </w:p>
+        </w:tc>
+        <w:tc>
+          <w:tcPr>
+            <w:tcW w:w="2406" w:type="dxa"/>
+          </w:tcPr>
+          <w:p>
+            <w:pPr>
+              <w:pStyle w:val="CDTableautitre"/>
+              <w:jc w:val="center"/>
+              <w:rPr>
+                <w:rFonts w:ascii="Arial" w:eastAsiaTheme="minorHAnsi" w:hAnsi="Arial" w:cs="Arial"/>
+                <w:b w:val="0"/>
+                <w:color w:val="auto"/>
+                <w:lang w:val="fr-FR"/>
+              </w:rPr>
+            </w:pPr>
+            <w:r>
+              <w:rPr>
+                <w:rFonts w:ascii="Arial" w:eastAsiaTheme="minorHAnsi" w:hAnsi="Arial" w:cs="Arial"/>
+                <w:b w:val="0"/>
+                <w:color w:val="auto"/>
+                <w:lang w:val="fr-FR"/>
+              </w:rPr>
+              <w:t xml:space="preserve">40 </w:t>
+            </w:r>
+            <w:r>
+              <w:rPr>
+                <w:rFonts w:ascii="Arial" w:eastAsiaTheme="minorHAnsi" w:hAnsi="Arial" w:cs="Arial"/>
+                <w:b w:val="0"/>
+                <w:color w:val="auto"/>
+                <w:lang w:val="fr-FR"/>
+              </w:rPr>
+              <w:t>%</w:t>
+            </w:r>
+          </w:p>
+        </w:tc>
+      </w:tr>
+      <w:tr>
+        <w:trPr>
+          <w:trHeight w:val="406"/>
+        </w:trPr>
+        <w:tc>
+          <w:tcPr>
+            <w:tcW w:w="4071" w:type="dxa"/>
+          </w:tcPr>
+          <w:p>
+            <w:pPr>
+              <w:pStyle w:val="CDTableautitre"/>
+              <w:rPr>
+                <w:rFonts w:ascii="Arial" w:eastAsiaTheme="minorHAnsi" w:hAnsi="Arial" w:cs="Arial"/>
+                <w:b w:val="0"/>
+                <w:color w:val="auto"/>
+                <w:lang w:val="fr-FR"/>
+              </w:rPr>
+            </w:pPr>
+            <w:r>
+              <w:rPr>
+                <w:rFonts w:ascii="Arial" w:eastAsiaTheme="minorHAnsi" w:hAnsi="Arial" w:cs="Arial"/>
+                <w:b w:val="0"/>
+                <w:color w:val="auto"/>
+                <w:lang w:val="fr-FR"/>
+              </w:rPr>
+              <w:t xml:space="preserve">Projet </w:t>
+            </w:r>
+            <w:proofErr w:type="spellStart"/>
+            <w:r>
+              <w:rPr>
+                <w:rFonts w:ascii="Arial" w:eastAsiaTheme="minorHAnsi" w:hAnsi="Arial" w:cs="Arial"/>
+                <w:b w:val="0"/>
+                <w:color w:val="auto"/>
+                <w:lang w:val="fr-FR"/>
+              </w:rPr>
+              <w:t>computationel</w:t>
+            </w:r>
+            <w:proofErr w:type="spellEnd"/>
+          </w:p>
+        </w:tc>
+        <w:tc>
+          <w:tcPr>
+            <w:tcW w:w="4247" w:type="dxa"/>
+          </w:tcPr>
+          <w:p>
+            <w:pPr>
+              <w:pStyle w:val="CDTableautitre"/>
+              <w:rPr>
+                <w:rFonts w:ascii="Arial" w:eastAsiaTheme="minorHAnsi" w:hAnsi="Arial" w:cs="Arial"/>
+                <w:b w:val="0"/>
+                <w:color w:val="auto"/>
+                <w:lang w:val="fr-FR"/>
+              </w:rPr>
+            </w:pPr>
+            <w:r>
+              <w:rPr>
+                <w:rFonts w:ascii="Arial" w:eastAsiaTheme="minorHAnsi" w:hAnsi="Arial" w:cs="Arial"/>
+                <w:b w:val="0"/>
+                <w:color w:val="auto"/>
+                <w:lang w:val="fr-FR"/>
+              </w:rPr>
+              <w:t>Le 8 avril</w:t>
+            </w:r>
+          </w:p>
+        </w:tc>
+        <w:tc>
+          <w:tcPr>
+            <w:tcW w:w="2406" w:type="dxa"/>
+          </w:tcPr>
+          <w:p>
+            <w:pPr>
+              <w:pStyle w:val="CDTableautitre"/>
+              <w:jc w:val="center"/>
+              <w:rPr>
+                <w:rFonts w:ascii="Arial" w:eastAsiaTheme="minorHAnsi" w:hAnsi="Arial" w:cs="Arial"/>
+                <w:b w:val="0"/>
+                <w:color w:val="auto"/>
+                <w:lang w:val="fr-FR"/>
+              </w:rPr>
+            </w:pPr>
+            <w:r>
+              <w:rPr>
+                <w:rFonts w:ascii="Arial" w:eastAsiaTheme="minorHAnsi" w:hAnsi="Arial" w:cs="Arial"/>
+                <w:b w:val="0"/>
+                <w:color w:val="auto"/>
+                <w:lang w:val="fr-FR"/>
+              </w:rPr>
+              <w:t>15 %</w:t>
+            </w:r>
+          </w:p>
+        </w:tc>
+      </w:tr>
+      <w:tr>
+        <w:trPr>
+          <w:cnfStyle w:val="000000100000" w:firstRow="0" w:lastRow="0" w:firstColumn="0" w:lastColumn="0" w:oddVBand="0" w:evenVBand="0" w:oddHBand="1" w:evenHBand="0" w:firstRowFirstColumn="0" w:firstRowLastColumn="0" w:lastRowFirstColumn="0" w:lastRowLastColumn="0"/>
+          <w:trHeight w:val="406"/>
         </w:trPr>
         <w:tc>
           <w:tcPr>
@@ -2855,7 +3211,6 @@
                 <w:lang w:val="fr-FR"/>
               </w:rPr>
             </w:pPr>
-            <w:proofErr w:type="gramStart"/>
             <w:r>
               <w:rPr>
                 <w:rFonts w:ascii="Arial" w:eastAsiaTheme="minorHAnsi" w:hAnsi="Arial" w:cs="Arial"/>
@@ -2863,9 +3218,8 @@
                 <w:color w:val="auto"/>
                 <w:lang w:val="fr-FR"/>
               </w:rPr>
-              <w:t>xx</w:t>
+              <w:t>Examen final</w:t>
             </w:r>
-            <w:proofErr w:type="gramEnd"/>
           </w:p>
         </w:tc>
         <w:tc>
@@ -2878,7 +3232,6 @@
           <w:p>
             <w:pPr>
               <w:pStyle w:val="CDTableautitre"/>
-              <w:jc w:val="center"/>
               <w:rPr>
                 <w:rFonts w:ascii="Arial" w:eastAsiaTheme="minorHAnsi" w:hAnsi="Arial" w:cs="Arial"/>
                 <w:b w:val="0"/>
@@ -2886,7 +3239,6 @@
                 <w:lang w:val="fr-FR"/>
               </w:rPr>
             </w:pPr>
-            <w:proofErr w:type="gramStart"/>
             <w:r>
               <w:rPr>
                 <w:rFonts w:ascii="Arial" w:eastAsiaTheme="minorHAnsi" w:hAnsi="Arial" w:cs="Arial"/>
@@ -2894,9 +3246,8 @@
                 <w:color w:val="auto"/>
                 <w:lang w:val="fr-FR"/>
               </w:rPr>
-              <w:t>xx</w:t>
+              <w:t>Le 22 avril 2022</w:t>
             </w:r>
-            <w:proofErr w:type="gramEnd"/>
           </w:p>
         </w:tc>
         <w:tc>
@@ -2917,7 +3268,6 @@
                 <w:lang w:val="fr-FR"/>
               </w:rPr>
             </w:pPr>
-            <w:proofErr w:type="gramStart"/>
             <w:r>
               <w:rPr>
                 <w:rFonts w:ascii="Arial" w:eastAsiaTheme="minorHAnsi" w:hAnsi="Arial" w:cs="Arial"/>
@@ -2925,17 +3275,7 @@
                 <w:color w:val="auto"/>
                 <w:lang w:val="fr-FR"/>
               </w:rPr>
-              <w:t>xx</w:t>
-            </w:r>
-            <w:proofErr w:type="gramEnd"/>
-            <w:r>
-              <w:rPr>
-                <w:rFonts w:ascii="Arial" w:eastAsiaTheme="minorHAnsi" w:hAnsi="Arial" w:cs="Arial"/>
-                <w:b w:val="0"/>
-                <w:color w:val="auto"/>
-                <w:lang w:val="fr-FR"/>
-              </w:rPr>
-              <w:t>%</w:t>
+              <w:t>25 %</w:t>
             </w:r>
           </w:p>
         </w:tc>
@@ -3025,6 +3365,7 @@
                 <w:color w:val="auto"/>
                 <w:lang w:val="fr-FR"/>
               </w:rPr>
+              <w:lastRenderedPageBreak/>
               <w:t>Absence à un examen</w:t>
             </w:r>
           </w:p>
@@ -3439,7 +3780,6 @@
                 <w:color w:val="auto"/>
                 <w:lang w:val="fr-FR"/>
               </w:rPr>
-              <w:lastRenderedPageBreak/>
               <w:t>Évaluation de l’enseignement</w:t>
             </w:r>
           </w:p>
@@ -4086,7 +4426,16 @@
                 <w:b w:val="0"/>
                 <w:color w:val="auto"/>
               </w:rPr>
-              <w:t>Renseignez-vous sur les ressources disponibles les mieux adaptées à votre situation auprès du Bureau de soutien aux étudiants en situation de handicap (BSESH). Le deuxième lien ci-contre présente les accommodements aux examens spécifiques à chaque faculté ou école.</w:t>
+              <w:t xml:space="preserve">Renseignez-vous sur les ressources disponibles les mieux adaptées à votre situation auprès du Bureau de soutien aux étudiants en situation de handicap (BSESH). Le deuxième lien ci-contre présente les </w:t>
+            </w:r>
+            <w:r>
+              <w:rPr>
+                <w:rFonts w:ascii="Arial" w:hAnsi="Arial" w:cs="Arial"/>
+                <w:b w:val="0"/>
+                <w:color w:val="auto"/>
+              </w:rPr>
+              <w:lastRenderedPageBreak/>
+              <w:t>accommodements aux examens spécifiques à chaque faculté ou école.</w:t>
             </w:r>
           </w:p>
         </w:tc>
@@ -5463,6 +5812,7 @@
     <w:lsdException w:name="HTML Sample" w:semiHidden="1" w:unhideWhenUsed="1"/>
     <w:lsdException w:name="HTML Typewriter" w:semiHidden="1" w:unhideWhenUsed="1"/>
     <w:lsdException w:name="HTML Variable" w:semiHidden="1" w:unhideWhenUsed="1"/>
+    <w:lsdException w:name="Normal Table" w:semiHidden="1" w:unhideWhenUsed="1"/>
     <w:lsdException w:name="annotation subject" w:semiHidden="1" w:unhideWhenUsed="1"/>
     <w:lsdException w:name="No List" w:semiHidden="1" w:uiPriority="99" w:unhideWhenUsed="1"/>
     <w:lsdException w:name="Outline List 1" w:semiHidden="1" w:unhideWhenUsed="1"/>
@@ -5509,8 +5859,10 @@
     <w:lsdException w:name="Table Subtle 2" w:semiHidden="1" w:unhideWhenUsed="1"/>
     <w:lsdException w:name="Table Web 1" w:semiHidden="1" w:unhideWhenUsed="1"/>
     <w:lsdException w:name="Table Web 2" w:semiHidden="1" w:unhideWhenUsed="1"/>
+    <w:lsdException w:name="Table Web 3" w:semiHidden="1" w:unhideWhenUsed="1"/>
     <w:lsdException w:name="Balloon Text" w:semiHidden="1" w:unhideWhenUsed="1"/>
     <w:lsdException w:name="Table Grid" w:uiPriority="59"/>
+    <w:lsdException w:name="Table Theme" w:semiHidden="1" w:unhideWhenUsed="1"/>
     <w:lsdException w:name="Placeholder Text" w:semiHidden="1" w:uiPriority="99"/>
     <w:lsdException w:name="No Spacing" w:uiPriority="1" w:qFormat="1"/>
     <w:lsdException w:name="Light Shading" w:uiPriority="60"/>
@@ -7025,7 +7377,7 @@
     <w:charset w:val="00"/>
     <w:family w:val="roman"/>
     <w:pitch w:val="variable"/>
-    <w:sig w:usb0="E0002EFF" w:usb1="C000785B" w:usb2="00000009" w:usb3="00000000" w:csb0="000001FF" w:csb1="00000000"/>
+    <w:sig w:usb0="20002A87" w:usb1="80000000" w:usb2="00000008" w:usb3="00000000" w:csb0="000001FF" w:csb1="00000000"/>
   </w:font>
   <w:font w:name="Wingdings">
     <w:panose1 w:val="05000000000000000000"/>
@@ -7039,7 +7391,7 @@
     <w:charset w:val="00"/>
     <w:family w:val="modern"/>
     <w:pitch w:val="fixed"/>
-    <w:sig w:usb0="E0002EFF" w:usb1="C0007843" w:usb2="00000009" w:usb3="00000000" w:csb0="000001FF" w:csb1="00000000"/>
+    <w:sig w:usb0="E0002AFF" w:usb1="C0007843" w:usb2="00000009" w:usb3="00000000" w:csb0="000001FF" w:csb1="00000000"/>
   </w:font>
   <w:font w:name="Symbol">
     <w:panose1 w:val="05050102010706020507"/>
@@ -7053,7 +7405,7 @@
     <w:charset w:val="00"/>
     <w:family w:val="swiss"/>
     <w:pitch w:val="variable"/>
-    <w:sig w:usb0="E0002EFF" w:usb1="C000785B" w:usb2="00000009" w:usb3="00000000" w:csb0="000001FF" w:csb1="00000000"/>
+    <w:sig w:usb0="E0002AFF" w:usb1="C0007843" w:usb2="00000009" w:usb3="00000000" w:csb0="000001FF" w:csb1="00000000"/>
   </w:font>
   <w:font w:name="Wingdings 3">
     <w:panose1 w:val="05040102010807070707"/>
@@ -7066,8 +7418,9 @@
     <w:panose1 w:val="020B0604030504040204"/>
     <w:charset w:val="00"/>
     <w:family w:val="swiss"/>
+    <w:notTrueType/>
     <w:pitch w:val="variable"/>
-    <w:sig w:usb0="E1002EFF" w:usb1="C000605B" w:usb2="00000029" w:usb3="00000000" w:csb0="000101FF" w:csb1="00000000"/>
+    <w:sig w:usb0="00000003" w:usb1="00000000" w:usb2="00000000" w:usb3="00000000" w:csb0="00000001" w:csb1="00000000"/>
   </w:font>
   <w:font w:name="Arial Narrow">
     <w:panose1 w:val="020B0606020202030204"/>
@@ -7081,7 +7434,7 @@
     <w:charset w:val="00"/>
     <w:family w:val="swiss"/>
     <w:pitch w:val="variable"/>
-    <w:sig w:usb0="E4002EFF" w:usb1="C000247B" w:usb2="00000009" w:usb3="00000000" w:csb0="000001FF" w:csb1="00000000"/>
+    <w:sig w:usb0="A00002EF" w:usb1="4000207B" w:usb2="00000000" w:usb3="00000000" w:csb0="0000009F" w:csb1="00000000"/>
   </w:font>
   <w:font w:name="Verdana">
     <w:panose1 w:val="020B0604030504040204"/>
@@ -7489,6 +7842,7 @@
     <w:rsid w:val="00875A43"/>
     <w:rsid w:val="008F3A29"/>
     <w:rsid w:val="009D5A18"/>
+    <w:rsid w:val="00A75F8D"/>
     <w:rsid w:val="00AA5787"/>
     <w:rsid w:val="00AA6E3A"/>
     <w:rsid w:val="00AF629D"/>
@@ -7640,6 +7994,7 @@
     <w:lsdException w:name="HTML Sample" w:semiHidden="1" w:unhideWhenUsed="1"/>
     <w:lsdException w:name="HTML Typewriter" w:semiHidden="1" w:unhideWhenUsed="1"/>
     <w:lsdException w:name="HTML Variable" w:semiHidden="1" w:unhideWhenUsed="1"/>
+    <w:lsdException w:name="Normal Table" w:semiHidden="1" w:unhideWhenUsed="1"/>
     <w:lsdException w:name="annotation subject" w:semiHidden="1" w:unhideWhenUsed="1"/>
     <w:lsdException w:name="No List" w:semiHidden="1" w:unhideWhenUsed="1"/>
     <w:lsdException w:name="Outline List 1" w:semiHidden="1" w:unhideWhenUsed="1"/>
@@ -7686,8 +8041,10 @@
     <w:lsdException w:name="Table Subtle 2" w:semiHidden="1" w:unhideWhenUsed="1"/>
     <w:lsdException w:name="Table Web 1" w:semiHidden="1" w:unhideWhenUsed="1"/>
     <w:lsdException w:name="Table Web 2" w:semiHidden="1" w:unhideWhenUsed="1"/>
+    <w:lsdException w:name="Table Web 3" w:semiHidden="1" w:unhideWhenUsed="1"/>
     <w:lsdException w:name="Balloon Text" w:semiHidden="1" w:unhideWhenUsed="1"/>
     <w:lsdException w:name="Table Grid" w:uiPriority="39"/>
+    <w:lsdException w:name="Table Theme" w:semiHidden="1" w:unhideWhenUsed="1"/>
     <w:lsdException w:name="Placeholder Text" w:semiHidden="1"/>
     <w:lsdException w:name="No Spacing" w:uiPriority="1" w:qFormat="1"/>
     <w:lsdException w:name="Light Shading" w:uiPriority="60"/>

</xml_diff>

<commit_message>
Put up version with circulated Plan du Cours
</commit_message>
<xml_diff>
--- a/ECN6338A-H22-PC.docx
+++ b/ECN6338A-H22-PC.docx
@@ -1,10 +1,10 @@
 
 <file path=word/document.xml><?xml version="1.0" encoding="utf-8"?>
-<w:document xmlns:wpc="http://schemas.microsoft.com/office/word/2010/wordprocessingCanvas" xmlns:cx="http://schemas.microsoft.com/office/drawing/2014/chartex" xmlns:cx1="http://schemas.microsoft.com/office/drawing/2015/9/8/chartex" xmlns:cx2="http://schemas.microsoft.com/office/drawing/2015/10/21/chartex" xmlns:cx3="http://schemas.microsoft.com/office/drawing/2016/5/9/chartex" xmlns:cx4="http://schemas.microsoft.com/office/drawing/2016/5/10/chartex" xmlns:cx5="http://schemas.microsoft.com/office/drawing/2016/5/11/chartex" xmlns:cx6="http://schemas.microsoft.com/office/drawing/2016/5/12/chartex" xmlns:cx7="http://schemas.microsoft.com/office/drawing/2016/5/13/chartex" xmlns:cx8="http://schemas.microsoft.com/office/drawing/2016/5/14/chartex" xmlns:mc="http://schemas.openxmlformats.org/markup-compatibility/2006" xmlns:aink="http://schemas.microsoft.com/office/drawing/2016/ink" xmlns:am3d="http://schemas.microsoft.com/office/drawing/2017/model3d" xmlns:o="urn:schemas-microsoft-com:office:office" xmlns:r="http://schemas.openxmlformats.org/officeDocument/2006/relationships" xmlns:m="http://schemas.openxmlformats.org/officeDocument/2006/math" xmlns:v="urn:schemas-microsoft-com:vml" xmlns:wp14="http://schemas.microsoft.com/office/word/2010/wordprocessingDrawing" xmlns:wp="http://schemas.openxmlformats.org/drawingml/2006/wordprocessingDrawing" xmlns:w10="urn:schemas-microsoft-com:office:word" xmlns:w="http://schemas.openxmlformats.org/wordprocessingml/2006/main" xmlns:w14="http://schemas.microsoft.com/office/word/2010/wordml" xmlns:w15="http://schemas.microsoft.com/office/word/2012/wordml" xmlns:w16cex="http://schemas.microsoft.com/office/word/2018/wordml/cex" xmlns:w16cid="http://schemas.microsoft.com/office/word/2016/wordml/cid" xmlns:w16="http://schemas.microsoft.com/office/word/2018/wordml" xmlns:w16sdtdh="http://schemas.microsoft.com/office/word/2020/wordml/sdtdatahash" xmlns:w16se="http://schemas.microsoft.com/office/word/2015/wordml/symex" xmlns:wpg="http://schemas.microsoft.com/office/word/2010/wordprocessingGroup" xmlns:wpi="http://schemas.microsoft.com/office/word/2010/wordprocessingInk" xmlns:wne="http://schemas.microsoft.com/office/word/2006/wordml" xmlns:wps="http://schemas.microsoft.com/office/word/2010/wordprocessingShape" mc:Ignorable="w14 w15 w16se w16cid w16 w16cex w16sdtdh wp14">
+<w:document xmlns:wpc="http://schemas.microsoft.com/office/word/2010/wordprocessingCanvas" xmlns:cx="http://schemas.microsoft.com/office/drawing/2014/chartex" xmlns:cx1="http://schemas.microsoft.com/office/drawing/2015/9/8/chartex" xmlns:cx2="http://schemas.microsoft.com/office/drawing/2015/10/21/chartex" xmlns:cx3="http://schemas.microsoft.com/office/drawing/2016/5/9/chartex" xmlns:cx4="http://schemas.microsoft.com/office/drawing/2016/5/10/chartex" xmlns:cx5="http://schemas.microsoft.com/office/drawing/2016/5/11/chartex" xmlns:cx6="http://schemas.microsoft.com/office/drawing/2016/5/12/chartex" xmlns:cx7="http://schemas.microsoft.com/office/drawing/2016/5/13/chartex" xmlns:cx8="http://schemas.microsoft.com/office/drawing/2016/5/14/chartex" xmlns:mc="http://schemas.openxmlformats.org/markup-compatibility/2006" xmlns:aink="http://schemas.microsoft.com/office/drawing/2016/ink" xmlns:am3d="http://schemas.microsoft.com/office/drawing/2017/model3d" xmlns:o="urn:schemas-microsoft-com:office:office" xmlns:r="http://schemas.openxmlformats.org/officeDocument/2006/relationships" xmlns:m="http://schemas.openxmlformats.org/officeDocument/2006/math" xmlns:v="urn:schemas-microsoft-com:vml" xmlns:wp14="http://schemas.microsoft.com/office/word/2010/wordprocessingDrawing" xmlns:wp="http://schemas.openxmlformats.org/drawingml/2006/wordprocessingDrawing" xmlns:w10="urn:schemas-microsoft-com:office:word" xmlns:w="http://schemas.openxmlformats.org/wordprocessingml/2006/main" xmlns:w14="http://schemas.microsoft.com/office/word/2010/wordml" xmlns:w15="http://schemas.microsoft.com/office/word/2012/wordml" xmlns:w16cid="http://schemas.microsoft.com/office/word/2016/wordml/cid" xmlns:w16se="http://schemas.microsoft.com/office/word/2015/wordml/symex" xmlns:wpg="http://schemas.microsoft.com/office/word/2010/wordprocessingGroup" xmlns:wpi="http://schemas.microsoft.com/office/word/2010/wordprocessingInk" xmlns:wne="http://schemas.microsoft.com/office/word/2006/wordml" xmlns:wps="http://schemas.microsoft.com/office/word/2010/wordprocessingShape" mc:Ignorable="w14 w15 w16se w16cid wp14">
   <w:body>
     <w:p>
       <w:pPr>
-        <w:pStyle w:val="BodyText"/>
+        <w:pStyle w:val="Corpsdetexte"/>
         <w:numPr>
           <w:ilvl w:val="0"/>
           <w:numId w:val="1"/>
@@ -27,7 +27,7 @@
     </w:p>
     <w:p>
       <w:pPr>
-        <w:pStyle w:val="BodyText"/>
+        <w:pStyle w:val="Corpsdetexte"/>
         <w:rPr>
           <w:rFonts w:ascii="Arial" w:hAnsi="Arial" w:cs="Arial"/>
           <w:b w:val="0"/>
@@ -633,45 +633,47 @@
           <w:tcPr>
             <w:tcW w:w="8222" w:type="dxa"/>
           </w:tcPr>
-          <w:p>
-            <w:pPr>
-              <w:pStyle w:val="CDTableautitre"/>
-              <w:jc w:val="both"/>
-              <w:cnfStyle w:val="000000000000" w:firstRow="0" w:lastRow="0" w:firstColumn="0" w:lastColumn="0" w:oddVBand="0" w:evenVBand="0" w:oddHBand="0" w:evenHBand="0" w:firstRowFirstColumn="0" w:firstRowLastColumn="0" w:lastRowFirstColumn="0" w:lastRowLastColumn="0"/>
-              <w:rPr>
-                <w:rFonts w:ascii="Arial" w:eastAsiaTheme="minorHAnsi" w:hAnsi="Arial" w:cs="Arial"/>
-                <w:b w:val="0"/>
-                <w:color w:val="auto"/>
-                <w:lang w:val="fr-FR"/>
-              </w:rPr>
-            </w:pPr>
-            <w:sdt>
-              <w:sdtPr>
-                <w:rPr>
-                  <w:rFonts w:ascii="Arial" w:eastAsiaTheme="minorHAnsi" w:hAnsi="Arial" w:cs="Arial"/>
-                  <w:b w:val="0"/>
-                  <w:color w:val="auto"/>
-                  <w:lang w:val="fr-FR"/>
-                </w:rPr>
-                <w:id w:val="-2129691254"/>
-                <w:placeholder>
-                  <w:docPart w:val="28768C7A0D53434EBB8933567FA02F8B"/>
-                </w:placeholder>
-              </w:sdtPr>
-              <w:sdtEndPr/>
-              <w:sdtContent>
-                <w:r>
+          <w:sdt>
+            <w:sdtPr>
+              <w:rPr>
+                <w:rFonts w:ascii="Arial" w:eastAsiaTheme="minorHAnsi" w:hAnsi="Arial" w:cs="Arial"/>
+                <w:b w:val="0"/>
+                <w:color w:val="auto"/>
+                <w:lang w:val="fr-FR"/>
+              </w:rPr>
+              <w:id w:val="-2129691254"/>
+              <w:placeholder>
+                <w:docPart w:val="28768C7A0D53434EBB8933567FA02F8B"/>
+              </w:placeholder>
+            </w:sdtPr>
+            <w:sdtEndPr/>
+            <w:sdtContent>
+              <w:p>
+                <w:pPr>
+                  <w:pStyle w:val="CDTableautitre"/>
+                  <w:jc w:val="both"/>
+                  <w:cnfStyle w:val="000000000000" w:firstRow="0" w:lastRow="0" w:firstColumn="0" w:lastColumn="0" w:oddVBand="0" w:evenVBand="0" w:oddHBand="0" w:evenHBand="0" w:firstRowFirstColumn="0" w:firstRowLastColumn="0" w:lastRowFirstColumn="0" w:lastRowLastColumn="0"/>
                   <w:rPr>
                     <w:rFonts w:ascii="Arial" w:eastAsiaTheme="minorHAnsi" w:hAnsi="Arial" w:cs="Arial"/>
                     <w:b w:val="0"/>
                     <w:color w:val="auto"/>
                     <w:lang w:val="fr-FR"/>
                   </w:rPr>
-                  <w:t>https://studium.umontreal.ca/course/view.php?id=215483</w:t>
-                </w:r>
-              </w:sdtContent>
-            </w:sdt>
-          </w:p>
+                </w:pPr>
+                <w:hyperlink r:id="rId8" w:history="1">
+                  <w:r>
+                    <w:rPr>
+                      <w:rStyle w:val="Lienhypertexte"/>
+                      <w:rFonts w:ascii="Arial" w:eastAsiaTheme="minorHAnsi" w:hAnsi="Arial" w:cs="Arial"/>
+                      <w:b w:val="0"/>
+                      <w:lang w:val="fr-FR"/>
+                    </w:rPr>
+                    <w:t>https://studium.umontreal.ca/course/view.php?id=215483</w:t>
+                  </w:r>
+                </w:hyperlink>
+              </w:p>
+            </w:sdtContent>
+          </w:sdt>
         </w:tc>
       </w:tr>
       <w:tr>
@@ -729,12 +731,28 @@
                 <w:b w:val="0"/>
                 <w:color w:val="auto"/>
               </w:rPr>
-              <w:t>Une version électronique de ce plan de cours est disponible sur Internet. On peut y accéder par la page d’accueil du Département de sciences économiques (</w:t>
-            </w:r>
-            <w:hyperlink r:id="rId8" w:history="1">
+              <w:t>Une version électronique de ce plan de cours est disponible sur Internet. On peut y accéder par la page d</w:t>
+            </w:r>
+            <w:r>
+              <w:rPr>
+                <w:rFonts w:ascii="Arial" w:hAnsi="Arial" w:cs="Arial"/>
+                <w:b w:val="0"/>
+                <w:color w:val="auto"/>
+              </w:rPr>
+              <w:t>’</w:t>
+            </w:r>
+            <w:r>
+              <w:rPr>
+                <w:rFonts w:ascii="Arial" w:hAnsi="Arial" w:cs="Arial"/>
+                <w:b w:val="0"/>
+                <w:color w:val="auto"/>
+              </w:rPr>
+              <w:t>accueil du Département de sciences économiques (</w:t>
+            </w:r>
+            <w:hyperlink r:id="rId9" w:history="1">
               <w:r>
                 <w:rPr>
-                  <w:rStyle w:val="Hyperlink"/>
+                  <w:rStyle w:val="Lienhypertexte"/>
                   <w:rFonts w:ascii="Arial" w:hAnsi="Arial" w:cs="Arial"/>
                   <w:b w:val="0"/>
                 </w:rPr>
@@ -786,7 +804,23 @@
                 <w:b w:val="0"/>
                 <w:color w:val="auto"/>
               </w:rPr>
-              <w:t>Veuillez cependant noter que les informations qui suivent peuvent faire l’objet de modifications au cours du trimestre. Le cas échéant, le professeur vous avisera.</w:t>
+              <w:t>Veuillez cependant noter que les informations qui suivent peuvent faire l</w:t>
+            </w:r>
+            <w:r>
+              <w:rPr>
+                <w:rFonts w:ascii="Arial" w:hAnsi="Arial" w:cs="Arial"/>
+                <w:b w:val="0"/>
+                <w:color w:val="auto"/>
+              </w:rPr>
+              <w:t>’</w:t>
+            </w:r>
+            <w:r>
+              <w:rPr>
+                <w:rFonts w:ascii="Arial" w:hAnsi="Arial" w:cs="Arial"/>
+                <w:b w:val="0"/>
+                <w:color w:val="auto"/>
+              </w:rPr>
+              <w:t>objet de modifications au cours du trimestre. Le cas échéant, le professeur vous avisera.</w:t>
             </w:r>
             <w:r>
               <w:rPr>
@@ -823,7 +857,7 @@
               </w:tabs>
               <w:cnfStyle w:val="000000100000" w:firstRow="0" w:lastRow="0" w:firstColumn="0" w:lastColumn="0" w:oddVBand="0" w:evenVBand="0" w:oddHBand="1" w:evenHBand="0" w:firstRowFirstColumn="0" w:firstRowLastColumn="0" w:lastRowFirstColumn="0" w:lastRowLastColumn="0"/>
               <w:rPr>
-                <w:rStyle w:val="PlaceholderText"/>
+                <w:rStyle w:val="Textedelespacerserv"/>
                 <w:rFonts w:ascii="Arial" w:hAnsi="Arial" w:cs="Arial"/>
                 <w:b w:val="0"/>
                 <w:color w:val="auto"/>
@@ -838,10 +872,10 @@
               </w:rPr>
               <w:t xml:space="preserve">Par ailleurs, pour la présentation de vos travaux pratiques, vous trouverez notre Guide à </w:t>
             </w:r>
-            <w:hyperlink r:id="rId9" w:history="1">
+            <w:hyperlink r:id="rId10" w:history="1">
               <w:r>
                 <w:rPr>
-                  <w:rStyle w:val="Hyperlink"/>
+                  <w:rStyle w:val="Lienhypertexte"/>
                   <w:rFonts w:ascii="Arial" w:eastAsia="Times New Roman" w:hAnsi="Arial" w:cs="Arial"/>
                   <w:b w:val="0"/>
                   <w:lang w:eastAsia="fr-CA"/>
@@ -864,7 +898,7 @@
     </w:tbl>
     <w:p>
       <w:pPr>
-        <w:pStyle w:val="BodyText"/>
+        <w:pStyle w:val="Corpsdetexte"/>
         <w:rPr>
           <w:rFonts w:ascii="Arial" w:hAnsi="Arial" w:cs="Arial"/>
           <w:b w:val="0"/>
@@ -1104,10 +1138,10 @@
                             <w:u w:val="single"/>
                           </w:rPr>
                         </w:pPr>
-                        <w:hyperlink r:id="rId10" w:history="1">
+                        <w:hyperlink r:id="rId11" w:history="1">
                           <w:r>
                             <w:rPr>
-                              <w:rStyle w:val="Hyperlink"/>
+                              <w:rStyle w:val="Lienhypertexte"/>
                               <w:rFonts w:ascii="Arial" w:hAnsi="Arial" w:cs="Arial"/>
                               <w:b w:val="0"/>
                             </w:rPr>
@@ -1225,7 +1259,43 @@
                             <w:color w:val="auto"/>
                             <w:lang w:val="fr-FR"/>
                           </w:rPr>
-                          <w:t>11h30-12h30 ou sur rendez-vous</w:t>
+                          <w:t>Vendredi</w:t>
+                        </w:r>
+                        <w:r>
+                          <w:rPr>
+                            <w:rFonts w:ascii="Arial" w:eastAsiaTheme="minorHAnsi" w:hAnsi="Arial" w:cs="Arial"/>
+                            <w:b w:val="0"/>
+                            <w:color w:val="auto"/>
+                            <w:lang w:val="fr-FR"/>
+                          </w:rPr>
+                          <w:t xml:space="preserve">, de </w:t>
+                        </w:r>
+                        <w:r>
+                          <w:rPr>
+                            <w:rFonts w:ascii="Arial" w:eastAsiaTheme="minorHAnsi" w:hAnsi="Arial" w:cs="Arial"/>
+                            <w:b w:val="0"/>
+                            <w:color w:val="auto"/>
+                            <w:lang w:val="fr-FR"/>
+                          </w:rPr>
+                          <w:t>11h30</w:t>
+                        </w:r>
+                        <w:r>
+                          <w:rPr>
+                            <w:rFonts w:ascii="Arial" w:eastAsiaTheme="minorHAnsi" w:hAnsi="Arial" w:cs="Arial"/>
+                            <w:b w:val="0"/>
+                            <w:color w:val="auto"/>
+                            <w:lang w:val="fr-FR"/>
+                          </w:rPr>
+                          <w:t xml:space="preserve"> à </w:t>
+                        </w:r>
+                        <w:r>
+                          <w:rPr>
+                            <w:rFonts w:ascii="Arial" w:eastAsiaTheme="minorHAnsi" w:hAnsi="Arial" w:cs="Arial"/>
+                            <w:b w:val="0"/>
+                            <w:color w:val="auto"/>
+                            <w:lang w:val="fr-FR"/>
+                          </w:rPr>
+                          <w:t>12h30 ou sur rendez-vous</w:t>
                         </w:r>
                         <w:r>
                           <w:rPr>
@@ -1252,7 +1322,7 @@
             </w:p>
             <w:p>
               <w:pPr>
-                <w:pStyle w:val="BodyText"/>
+                <w:pStyle w:val="Corpsdetexte"/>
                 <w:numPr>
                   <w:ilvl w:val="0"/>
                   <w:numId w:val="1"/>
@@ -1347,66 +1417,77 @@
                   </w:tcPr>
                   <w:p>
                     <w:pPr>
-                      <w:rPr>
-                        <w:rFonts w:ascii="Arial" w:hAnsi="Arial" w:cs="Arial"/>
-                        <w:sz w:val="18"/>
-                        <w:szCs w:val="18"/>
+                      <w:spacing w:before="60"/>
+                      <w:rPr>
+                        <w:rFonts w:ascii="Arial" w:hAnsi="Arial" w:cs="Arial"/>
+                        <w:b w:val="0"/>
+                        <w:color w:val="auto"/>
+                        <w:sz w:val="20"/>
                       </w:rPr>
                     </w:pPr>
                     <w:r>
                       <w:rPr>
                         <w:rFonts w:ascii="Arial" w:hAnsi="Arial" w:cs="Arial"/>
-                        <w:sz w:val="18"/>
-                        <w:szCs w:val="18"/>
+                        <w:b w:val="0"/>
+                        <w:color w:val="auto"/>
+                        <w:sz w:val="20"/>
                       </w:rPr>
                       <w:t xml:space="preserve">Ce cours vise à transmettre des connaissances </w:t>
                     </w:r>
                     <w:r>
                       <w:rPr>
                         <w:rFonts w:ascii="Arial" w:hAnsi="Arial" w:cs="Arial"/>
-                        <w:sz w:val="18"/>
-                        <w:szCs w:val="18"/>
+                        <w:b w:val="0"/>
+                        <w:color w:val="auto"/>
+                        <w:sz w:val="20"/>
                       </w:rPr>
                       <w:t xml:space="preserve">théoriques et pratiques </w:t>
                     </w:r>
                     <w:r>
                       <w:rPr>
                         <w:rFonts w:ascii="Arial" w:hAnsi="Arial" w:cs="Arial"/>
-                        <w:sz w:val="18"/>
-                        <w:szCs w:val="18"/>
-                      </w:rPr>
-                      <w:t xml:space="preserve">en analyse numérique qui seront utiles dans différents domaines de l’économie. À la fin du cours, ils seront familiers avec plusieurs applications courantes des méthodes numériques en microéconomie, macroéconomie et économétrie. Ils sauront appliquer </w:t>
-                    </w:r>
-                    <w:r>
-                      <w:rPr>
-                        <w:rFonts w:ascii="Arial" w:hAnsi="Arial" w:cs="Arial"/>
-                        <w:sz w:val="18"/>
-                        <w:szCs w:val="18"/>
+                        <w:b w:val="0"/>
+                        <w:color w:val="auto"/>
+                        <w:sz w:val="20"/>
+                      </w:rPr>
+                      <w:t>en analyse numérique qui seront utiles dans différents domaines de l</w:t>
+                    </w:r>
+                    <w:r>
+                      <w:rPr>
+                        <w:rFonts w:ascii="Arial" w:hAnsi="Arial" w:cs="Arial"/>
+                        <w:b w:val="0"/>
+                        <w:color w:val="auto"/>
+                        <w:sz w:val="20"/>
+                      </w:rPr>
+                      <w:t>’</w:t>
+                    </w:r>
+                    <w:r>
+                      <w:rPr>
+                        <w:rFonts w:ascii="Arial" w:hAnsi="Arial" w:cs="Arial"/>
+                        <w:b w:val="0"/>
+                        <w:color w:val="auto"/>
+                        <w:sz w:val="20"/>
+                      </w:rPr>
+                      <w:t xml:space="preserve">économie. À la fin du cours, ils seront familiers avec plusieurs applications courantes des méthodes numériques en microéconomie, macroéconomie et économétrie. Ils sauront appliquer </w:t>
+                    </w:r>
+                    <w:r>
+                      <w:rPr>
+                        <w:rFonts w:ascii="Arial" w:hAnsi="Arial" w:cs="Arial"/>
+                        <w:b w:val="0"/>
+                        <w:color w:val="auto"/>
+                        <w:sz w:val="20"/>
                       </w:rPr>
                       <w:t>c</w:t>
                     </w:r>
                     <w:r>
                       <w:rPr>
                         <w:rFonts w:ascii="Arial" w:hAnsi="Arial" w:cs="Arial"/>
-                        <w:sz w:val="18"/>
-                        <w:szCs w:val="18"/>
+                        <w:b w:val="0"/>
+                        <w:color w:val="auto"/>
+                        <w:sz w:val="20"/>
                       </w:rPr>
                       <w:t>es méthodes aux problèmes simples numériques en économie et comment approfondir leurs connaissances et capacités après le cours.</w:t>
                     </w:r>
-                  </w:p>
-                  <w:p>
-                    <w:pPr>
-                      <w:suppressAutoHyphens/>
-                      <w:spacing w:before="60"/>
-                      <w:jc w:val="both"/>
-                      <w:rPr>
-                        <w:rFonts w:ascii="Arial" w:hAnsi="Arial" w:cs="Arial"/>
-                        <w:b w:val="0"/>
-                        <w:color w:val="auto"/>
-                        <w:spacing w:val="-2"/>
-                        <w:sz w:val="20"/>
-                      </w:rPr>
-                    </w:pPr>
                   </w:p>
                   <w:p>
                     <w:pPr>
@@ -1436,7 +1517,7 @@
             </w:p>
             <w:p>
               <w:pPr>
-                <w:pStyle w:val="BodyText"/>
+                <w:pStyle w:val="Corpsdetexte"/>
                 <w:numPr>
                   <w:ilvl w:val="0"/>
                   <w:numId w:val="1"/>
@@ -1459,7 +1540,7 @@
             </w:p>
             <w:p>
               <w:pPr>
-                <w:pStyle w:val="BodyText"/>
+                <w:pStyle w:val="Corpsdetexte"/>
                 <w:ind w:left="-24"/>
                 <w:rPr>
                   <w:rFonts w:ascii="Arial" w:hAnsi="Arial" w:cs="Arial"/>
@@ -1533,9 +1614,19 @@
                         <w:iCs/>
                         <w:color w:val="auto"/>
                         <w:sz w:val="20"/>
+                        <w:lang w:val="en-CA"/>
+                      </w:rPr>
+                      <w:t> </w:t>
+                    </w:r>
+                    <w:r>
+                      <w:rPr>
+                        <w:rFonts w:ascii="Arial" w:hAnsi="Arial" w:cs="Arial"/>
+                        <w:iCs/>
+                        <w:color w:val="auto"/>
+                        <w:sz w:val="20"/>
                         <w:lang w:val="en-US"/>
                       </w:rPr>
-                      <w:t xml:space="preserve"> :</w:t>
+                      <w:t>:</w:t>
                     </w:r>
                     <w:proofErr w:type="gramEnd"/>
                     <w:r>
@@ -1546,7 +1637,7 @@
                         <w:sz w:val="20"/>
                         <w:lang w:val="en-US"/>
                       </w:rPr>
-                      <w:t xml:space="preserve"> </w:t>
+                      <w:t xml:space="preserve"> Kenn</w:t>
                     </w:r>
                     <w:r>
                       <w:rPr>
@@ -1556,7 +1647,7 @@
                         <w:sz w:val="20"/>
                         <w:lang w:val="en-US"/>
                       </w:rPr>
-                      <w:t>Kenneth Judd</w:t>
+                      <w:t>eth Judd</w:t>
                     </w:r>
                     <w:r>
                       <w:rPr>
@@ -1576,7 +1667,28 @@
                         <w:sz w:val="20"/>
                         <w:lang w:val="en-US"/>
                       </w:rPr>
-                      <w:t>, "Numerical Methods in Economics"</w:t>
+                      <w:t xml:space="preserve">, </w:t>
+                    </w:r>
+                    <w:r>
+                      <w:rPr>
+                        <w:rFonts w:ascii="Arial" w:hAnsi="Arial" w:cs="Arial"/>
+                        <w:i/>
+                        <w:iCs/>
+                        <w:color w:val="auto"/>
+                        <w:sz w:val="20"/>
+                        <w:lang w:val="en-US"/>
+                      </w:rPr>
+                      <w:t>Numerical Methods in Economics</w:t>
+                    </w:r>
+                    <w:r>
+                      <w:rPr>
+                        <w:rFonts w:ascii="Arial" w:hAnsi="Arial" w:cs="Arial"/>
+                        <w:iCs/>
+                        <w:color w:val="auto"/>
+                        <w:sz w:val="20"/>
+                        <w:lang w:val="en-US"/>
+                      </w:rPr>
+                      <w:t>.</w:t>
                     </w:r>
                   </w:p>
                   <w:p>
@@ -1608,7 +1720,7 @@
                         <w:color w:val="auto"/>
                         <w:sz w:val="20"/>
                       </w:rPr>
-                      <w:t>Livres gratuit</w:t>
+                      <w:t>Livres gratuits supplémentaires</w:t>
                     </w:r>
                     <w:r>
                       <w:rPr>
@@ -1617,29 +1729,33 @@
                         <w:color w:val="auto"/>
                         <w:sz w:val="20"/>
                       </w:rPr>
-                      <w:t>s</w:t>
-                    </w:r>
-                    <w:r>
-                      <w:rPr>
-                        <w:rFonts w:ascii="Arial" w:hAnsi="Arial" w:cs="Arial"/>
-                        <w:iCs/>
-                        <w:color w:val="auto"/>
-                        <w:sz w:val="20"/>
-                      </w:rPr>
-                      <w:t xml:space="preserve"> supplémentaires</w:t>
+                      <w:t> :</w:t>
                     </w:r>
                   </w:p>
                   <w:p>
                     <w:pPr>
-                      <w:pStyle w:val="ListParagraph"/>
+                      <w:jc w:val="both"/>
+                      <w:rPr>
+                        <w:rFonts w:ascii="Arial" w:hAnsi="Arial" w:cs="Arial"/>
+                        <w:iCs/>
+                        <w:color w:val="auto"/>
+                        <w:sz w:val="20"/>
+                      </w:rPr>
+                    </w:pPr>
+                  </w:p>
+                  <w:p>
+                    <w:pPr>
+                      <w:pStyle w:val="Paragraphedeliste"/>
                       <w:numPr>
                         <w:ilvl w:val="0"/>
                         <w:numId w:val="5"/>
                       </w:numPr>
+                      <w:spacing w:after="0" w:line="240" w:lineRule="auto"/>
                       <w:jc w:val="both"/>
                       <w:rPr>
                         <w:rFonts w:ascii="Arial" w:hAnsi="Arial" w:cs="Arial"/>
                         <w:iCs/>
+                        <w:color w:val="auto"/>
                         <w:sz w:val="20"/>
                         <w:lang w:val="en-CA"/>
                       </w:rPr>
@@ -1649,6 +1765,7 @@
                       <w:rPr>
                         <w:rFonts w:ascii="Arial" w:hAnsi="Arial" w:cs="Arial"/>
                         <w:iCs/>
+                        <w:color w:val="auto"/>
                         <w:sz w:val="20"/>
                         <w:lang w:val="en-CA"/>
                       </w:rPr>
@@ -1659,23 +1776,57 @@
                       <w:rPr>
                         <w:rFonts w:ascii="Arial" w:hAnsi="Arial" w:cs="Arial"/>
                         <w:iCs/>
+                        <w:color w:val="auto"/>
                         <w:sz w:val="20"/>
                         <w:lang w:val="en-CA"/>
                       </w:rPr>
-                      <w:t xml:space="preserve"> (1986), "Non-Uniform Random Number Generation"</w:t>
+                      <w:t xml:space="preserve"> (1986),</w:t>
+                    </w:r>
+                    <w:r>
+                      <w:rPr>
+                        <w:rFonts w:ascii="Arial" w:hAnsi="Arial" w:cs="Arial"/>
+                        <w:iCs/>
+                        <w:color w:val="auto"/>
+                        <w:sz w:val="20"/>
+                        <w:lang w:val="en-CA"/>
+                      </w:rPr>
+                      <w:t xml:space="preserve"> </w:t>
+                    </w:r>
+                    <w:r>
+                      <w:rPr>
+                        <w:rFonts w:ascii="Arial" w:hAnsi="Arial" w:cs="Arial"/>
+                        <w:i/>
+                        <w:iCs/>
+                        <w:color w:val="auto"/>
+                        <w:sz w:val="20"/>
+                        <w:lang w:val="en-CA"/>
+                      </w:rPr>
+                      <w:t>Non-Uniform Random Number Generation</w:t>
+                    </w:r>
+                    <w:r>
+                      <w:rPr>
+                        <w:rFonts w:ascii="Arial" w:hAnsi="Arial" w:cs="Arial"/>
+                        <w:iCs/>
+                        <w:color w:val="auto"/>
+                        <w:sz w:val="20"/>
+                        <w:lang w:val="en-CA"/>
+                      </w:rPr>
+                      <w:t>.</w:t>
                     </w:r>
                   </w:p>
                   <w:p>
                     <w:pPr>
-                      <w:pStyle w:val="ListParagraph"/>
+                      <w:pStyle w:val="Paragraphedeliste"/>
                       <w:numPr>
                         <w:ilvl w:val="0"/>
                         <w:numId w:val="5"/>
                       </w:numPr>
+                      <w:spacing w:after="0" w:line="240" w:lineRule="auto"/>
                       <w:jc w:val="both"/>
                       <w:rPr>
                         <w:rFonts w:ascii="Arial" w:hAnsi="Arial" w:cs="Arial"/>
                         <w:iCs/>
+                        <w:color w:val="auto"/>
                         <w:sz w:val="20"/>
                         <w:lang w:val="en-CA"/>
                       </w:rPr>
@@ -1684,37 +1835,85 @@
                       <w:rPr>
                         <w:rFonts w:ascii="Arial" w:hAnsi="Arial" w:cs="Arial"/>
                         <w:iCs/>
+                        <w:color w:val="auto"/>
                         <w:sz w:val="20"/>
                         <w:lang w:val="en-US"/>
                       </w:rPr>
-                      <w:t>Train (2009), "Discrete Choice Methods with Simulation", 2</w:t>
-                    </w:r>
-                    <w:r>
-                      <w:rPr>
-                        <w:rFonts w:ascii="Arial" w:hAnsi="Arial" w:cs="Arial"/>
+                      <w:t xml:space="preserve">Train (2009), </w:t>
+                    </w:r>
+                    <w:r>
+                      <w:rPr>
+                        <w:rFonts w:ascii="Arial" w:hAnsi="Arial" w:cs="Arial"/>
+                        <w:i/>
                         <w:iCs/>
+                        <w:color w:val="auto"/>
                         <w:sz w:val="20"/>
                         <w:lang w:val="en-US"/>
                       </w:rPr>
+                      <w:t>Discrete Choice Methods with Simulation</w:t>
+                    </w:r>
+                    <w:r>
+                      <w:rPr>
+                        <w:rFonts w:ascii="Arial" w:hAnsi="Arial" w:cs="Arial"/>
+                        <w:iCs/>
+                        <w:color w:val="auto"/>
+                        <w:sz w:val="20"/>
+                        <w:lang w:val="en-US"/>
+                      </w:rPr>
+                      <w:t>, 2</w:t>
+                    </w:r>
+                    <w:r>
+                      <w:rPr>
+                        <w:rFonts w:ascii="Arial" w:hAnsi="Arial" w:cs="Arial"/>
+                        <w:iCs/>
+                        <w:color w:val="auto"/>
+                        <w:sz w:val="20"/>
+                        <w:vertAlign w:val="superscript"/>
+                        <w:lang w:val="en-US"/>
+                      </w:rPr>
                       <w:t>e</w:t>
                     </w:r>
                     <w:r>
                       <w:rPr>
                         <w:rFonts w:ascii="Arial" w:hAnsi="Arial" w:cs="Arial"/>
                         <w:iCs/>
+                        <w:color w:val="auto"/>
                         <w:sz w:val="20"/>
                         <w:lang w:val="en-US"/>
                       </w:rPr>
                       <w:t xml:space="preserve"> </w:t>
                     </w:r>
+                    <w:proofErr w:type="spellStart"/>
                     <w:r>
                       <w:rPr>
                         <w:rFonts w:ascii="Arial" w:hAnsi="Arial" w:cs="Arial"/>
                         <w:iCs/>
+                        <w:color w:val="auto"/>
                         <w:sz w:val="20"/>
                         <w:lang w:val="en-US"/>
                       </w:rPr>
-                      <w:t>edition</w:t>
+                      <w:t>é</w:t>
+                    </w:r>
+                    <w:r>
+                      <w:rPr>
+                        <w:rFonts w:ascii="Arial" w:hAnsi="Arial" w:cs="Arial"/>
+                        <w:iCs/>
+                        <w:color w:val="auto"/>
+                        <w:sz w:val="20"/>
+                        <w:lang w:val="en-US"/>
+                      </w:rPr>
+                      <w:t>dition</w:t>
+                    </w:r>
+                    <w:proofErr w:type="spellEnd"/>
+                    <w:r>
+                      <w:rPr>
+                        <w:rFonts w:ascii="Arial" w:hAnsi="Arial" w:cs="Arial"/>
+                        <w:iCs/>
+                        <w:color w:val="auto"/>
+                        <w:sz w:val="20"/>
+                        <w:lang w:val="en-US"/>
+                      </w:rPr>
+                      <w:t>.</w:t>
                     </w:r>
                   </w:p>
                   <w:p>
@@ -1723,6 +1922,7 @@
                       <w:rPr>
                         <w:rFonts w:ascii="Arial" w:hAnsi="Arial" w:cs="Arial"/>
                         <w:iCs/>
+                        <w:color w:val="auto"/>
                         <w:sz w:val="20"/>
                         <w:lang w:val="en-CA"/>
                       </w:rPr>
@@ -1734,6 +1934,7 @@
                       <w:rPr>
                         <w:rFonts w:ascii="Arial" w:hAnsi="Arial" w:cs="Arial"/>
                         <w:iCs/>
+                        <w:color w:val="auto"/>
                         <w:sz w:val="20"/>
                       </w:rPr>
                     </w:pPr>
@@ -1741,57 +1942,38 @@
                       <w:rPr>
                         <w:rFonts w:ascii="Arial" w:hAnsi="Arial" w:cs="Arial"/>
                         <w:iCs/>
-                        <w:sz w:val="20"/>
-                      </w:rPr>
-                      <w:t xml:space="preserve">Les diapositives </w:t>
+                        <w:color w:val="auto"/>
+                        <w:sz w:val="20"/>
+                      </w:rPr>
+                      <w:lastRenderedPageBreak/>
+                      <w:t>Les diapositives du professeur, divers</w:t>
                     </w:r>
                     <w:r>
                       <w:rPr>
                         <w:rFonts w:ascii="Arial" w:hAnsi="Arial" w:cs="Arial"/>
                         <w:iCs/>
-                        <w:sz w:val="20"/>
-                      </w:rPr>
-                      <w:t>du professeur</w:t>
+                        <w:color w:val="auto"/>
+                        <w:sz w:val="20"/>
+                      </w:rPr>
+                      <w:t>es</w:t>
                     </w:r>
                     <w:r>
                       <w:rPr>
                         <w:rFonts w:ascii="Arial" w:hAnsi="Arial" w:cs="Arial"/>
                         <w:iCs/>
-                        <w:sz w:val="20"/>
-                      </w:rPr>
-                      <w:t>, di</w:t>
+                        <w:color w:val="auto"/>
+                        <w:sz w:val="20"/>
+                      </w:rPr>
+                      <w:t xml:space="preserve"> pages Wikipédia, des articles scientifiques</w:t>
                     </w:r>
                     <w:r>
                       <w:rPr>
                         <w:rFonts w:ascii="Arial" w:hAnsi="Arial" w:cs="Arial"/>
                         <w:iCs/>
-                        <w:sz w:val="20"/>
-                      </w:rPr>
-                      <w:t>vers pages Wikipédia</w:t>
-                    </w:r>
-                    <w:r>
-                      <w:rPr>
-                        <w:rFonts w:ascii="Arial" w:hAnsi="Arial" w:cs="Arial"/>
-                        <w:iCs/>
-                        <w:sz w:val="20"/>
-                      </w:rPr>
-                      <w:t>,</w:t>
-                    </w:r>
-                    <w:r>
-                      <w:rPr>
-                        <w:rFonts w:ascii="Arial" w:hAnsi="Arial" w:cs="Arial"/>
-                        <w:iCs/>
-                        <w:sz w:val="20"/>
-                      </w:rPr>
-                      <w:t xml:space="preserve"> </w:t>
-                    </w:r>
-                    <w:r>
-                      <w:rPr>
-                        <w:rFonts w:ascii="Arial" w:hAnsi="Arial" w:cs="Arial"/>
-                        <w:iCs/>
-                        <w:sz w:val="20"/>
-                      </w:rPr>
-                      <w:t xml:space="preserve">des articles scientifiques </w:t>
+                        <w:color w:val="auto"/>
+                        <w:sz w:val="20"/>
+                      </w:rPr>
+                      <w:t>.</w:t>
                     </w:r>
                   </w:p>
                   <w:p>
@@ -1800,6 +1982,7 @@
                       <w:rPr>
                         <w:rFonts w:ascii="Arial" w:hAnsi="Arial" w:cs="Arial"/>
                         <w:iCs/>
+                        <w:color w:val="auto"/>
                         <w:sz w:val="20"/>
                       </w:rPr>
                     </w:pPr>
@@ -1810,6 +1993,7 @@
                       <w:rPr>
                         <w:rFonts w:ascii="Arial" w:hAnsi="Arial" w:cs="Arial"/>
                         <w:iCs/>
+                        <w:color w:val="auto"/>
                         <w:sz w:val="20"/>
                       </w:rPr>
                     </w:pPr>
@@ -1817,14 +2001,34 @@
                       <w:rPr>
                         <w:rFonts w:ascii="Arial" w:hAnsi="Arial" w:cs="Arial"/>
                         <w:iCs/>
-                        <w:sz w:val="20"/>
-                      </w:rPr>
-                      <w:t>Les applications scientifiques R, python</w:t>
+                        <w:color w:val="auto"/>
+                        <w:sz w:val="20"/>
+                      </w:rPr>
+                      <w:t xml:space="preserve">Les applications scientifiques R, </w:t>
                     </w:r>
                     <w:r>
                       <w:rPr>
                         <w:rFonts w:ascii="Arial" w:hAnsi="Arial" w:cs="Arial"/>
                         <w:iCs/>
+                        <w:color w:val="auto"/>
+                        <w:sz w:val="20"/>
+                      </w:rPr>
+                      <w:t>P</w:t>
+                    </w:r>
+                    <w:r>
+                      <w:rPr>
+                        <w:rFonts w:ascii="Arial" w:hAnsi="Arial" w:cs="Arial"/>
+                        <w:iCs/>
+                        <w:color w:val="auto"/>
+                        <w:sz w:val="20"/>
+                      </w:rPr>
+                      <w:t>ython</w:t>
+                    </w:r>
+                    <w:r>
+                      <w:rPr>
+                        <w:rFonts w:ascii="Arial" w:hAnsi="Arial" w:cs="Arial"/>
+                        <w:iCs/>
+                        <w:color w:val="auto"/>
                         <w:sz w:val="20"/>
                       </w:rPr>
                       <w:t xml:space="preserve">, </w:t>
@@ -1833,6 +2037,7 @@
                       <w:rPr>
                         <w:rFonts w:ascii="Arial" w:hAnsi="Arial" w:cs="Arial"/>
                         <w:iCs/>
+                        <w:color w:val="auto"/>
                         <w:sz w:val="20"/>
                       </w:rPr>
                       <w:t xml:space="preserve">Julia </w:t>
@@ -1841,14 +2046,34 @@
                       <w:rPr>
                         <w:rFonts w:ascii="Arial" w:hAnsi="Arial" w:cs="Arial"/>
                         <w:iCs/>
-                        <w:sz w:val="20"/>
-                      </w:rPr>
-                      <w:t xml:space="preserve">et Matlab </w:t>
+                        <w:color w:val="auto"/>
+                        <w:sz w:val="20"/>
+                      </w:rPr>
+                      <w:t xml:space="preserve">et </w:t>
                     </w:r>
                     <w:r>
                       <w:rPr>
                         <w:rFonts w:ascii="Arial" w:hAnsi="Arial" w:cs="Arial"/>
                         <w:iCs/>
+                        <w:color w:val="auto"/>
+                        <w:sz w:val="20"/>
+                      </w:rPr>
+                      <w:t>MATLAB</w:t>
+                    </w:r>
+                    <w:r>
+                      <w:rPr>
+                        <w:rFonts w:ascii="Arial" w:hAnsi="Arial" w:cs="Arial"/>
+                        <w:iCs/>
+                        <w:color w:val="auto"/>
+                        <w:sz w:val="20"/>
+                      </w:rPr>
+                      <w:t xml:space="preserve"> </w:t>
+                    </w:r>
+                    <w:r>
+                      <w:rPr>
+                        <w:rFonts w:ascii="Arial" w:hAnsi="Arial" w:cs="Arial"/>
+                        <w:iCs/>
+                        <w:color w:val="auto"/>
                         <w:sz w:val="20"/>
                       </w:rPr>
                       <w:t>(au choix des étudiants)</w:t>
@@ -1857,6 +2082,7 @@
                       <w:rPr>
                         <w:rFonts w:ascii="Arial" w:hAnsi="Arial" w:cs="Arial"/>
                         <w:iCs/>
+                        <w:color w:val="auto"/>
                         <w:sz w:val="20"/>
                       </w:rPr>
                       <w:t>.</w:t>
@@ -1975,6 +2201,7 @@
                   <w:p>
                     <w:pPr>
                       <w:suppressAutoHyphens/>
+                      <w:spacing w:before="60"/>
                       <w:jc w:val="both"/>
                       <w:cnfStyle w:val="000000000000" w:firstRow="0" w:lastRow="0" w:firstColumn="0" w:lastColumn="0" w:oddVBand="0" w:evenVBand="0" w:oddHBand="0" w:evenHBand="0" w:firstRowFirstColumn="0" w:firstRowLastColumn="0" w:lastRowFirstColumn="0" w:lastRowLastColumn="0"/>
                       <w:rPr>
@@ -2019,20 +2246,45 @@
                         <w:sz w:val="20"/>
                       </w:rPr>
                       <w:t>consiste en</w:t>
+                    </w:r>
+                    <w:r>
+                      <w:rPr>
+                        <w:rFonts w:ascii="Arial" w:hAnsi="Arial" w:cs="Arial"/>
+                        <w:color w:val="auto"/>
+                        <w:spacing w:val="-2"/>
+                        <w:sz w:val="20"/>
+                      </w:rPr>
+                      <w:t> :</w:t>
                     </w:r>
                   </w:p>
                   <w:p>
                     <w:pPr>
-                      <w:pStyle w:val="ListParagraph"/>
+                      <w:suppressAutoHyphens/>
+                      <w:jc w:val="both"/>
+                      <w:cnfStyle w:val="000000000000" w:firstRow="0" w:lastRow="0" w:firstColumn="0" w:lastColumn="0" w:oddVBand="0" w:evenVBand="0" w:oddHBand="0" w:evenHBand="0" w:firstRowFirstColumn="0" w:firstRowLastColumn="0" w:lastRowFirstColumn="0" w:lastRowLastColumn="0"/>
+                      <w:rPr>
+                        <w:rFonts w:ascii="Arial" w:hAnsi="Arial" w:cs="Arial"/>
+                        <w:color w:val="auto"/>
+                        <w:spacing w:val="-2"/>
+                        <w:sz w:val="20"/>
+                      </w:rPr>
+                    </w:pPr>
+                  </w:p>
+                  <w:p>
+                    <w:pPr>
+                      <w:pStyle w:val="Paragraphedeliste"/>
                       <w:numPr>
                         <w:ilvl w:val="0"/>
                         <w:numId w:val="6"/>
                       </w:numPr>
                       <w:suppressAutoHyphens/>
+                      <w:spacing w:after="0" w:line="240" w:lineRule="auto"/>
+                      <w:ind w:hanging="720"/>
                       <w:jc w:val="both"/>
                       <w:cnfStyle w:val="000000000000" w:firstRow="0" w:lastRow="0" w:firstColumn="0" w:lastColumn="0" w:oddVBand="0" w:evenVBand="0" w:oddHBand="0" w:evenHBand="0" w:firstRowFirstColumn="0" w:firstRowLastColumn="0" w:lastRowFirstColumn="0" w:lastRowLastColumn="0"/>
                       <w:rPr>
                         <w:rFonts w:ascii="Arial" w:hAnsi="Arial" w:cs="Arial"/>
+                        <w:color w:val="auto"/>
                         <w:spacing w:val="-2"/>
                         <w:sz w:val="20"/>
                       </w:rPr>
@@ -2040,64 +2292,50 @@
                     <w:r>
                       <w:rPr>
                         <w:rFonts w:ascii="Arial" w:hAnsi="Arial" w:cs="Arial"/>
+                        <w:color w:val="auto"/>
                         <w:spacing w:val="-2"/>
                         <w:sz w:val="20"/>
                       </w:rPr>
-                      <w:t xml:space="preserve">Introduction, définitions, </w:t>
-                    </w:r>
-                    <w:r>
-                      <w:rPr>
-                        <w:rFonts w:ascii="Arial" w:hAnsi="Arial" w:cs="Arial"/>
+                      <w:t>Introduction, définitions, analyse des algorithmes, analyse des erreurs numériques, parallélisme</w:t>
+                    </w:r>
+                    <w:r>
+                      <w:rPr>
+                        <w:rFonts w:ascii="Arial" w:hAnsi="Arial" w:cs="Arial"/>
+                        <w:color w:val="auto"/>
                         <w:spacing w:val="-2"/>
                         <w:sz w:val="20"/>
                       </w:rPr>
-                      <w:t>analyse des algorithmes</w:t>
-                    </w:r>
-                    <w:r>
-                      <w:rPr>
-                        <w:rFonts w:ascii="Arial" w:hAnsi="Arial" w:cs="Arial"/>
-                        <w:spacing w:val="-2"/>
-                        <w:sz w:val="20"/>
-                      </w:rPr>
-                      <w:t xml:space="preserve">, </w:t>
-                    </w:r>
-                    <w:r>
-                      <w:rPr>
-                        <w:rFonts w:ascii="Arial" w:hAnsi="Arial" w:cs="Arial"/>
-                        <w:spacing w:val="-2"/>
-                        <w:sz w:val="20"/>
-                      </w:rPr>
-                      <w:t>analyse des erreurs numériques</w:t>
-                    </w:r>
-                    <w:r>
-                      <w:rPr>
-                        <w:rFonts w:ascii="Arial" w:hAnsi="Arial" w:cs="Arial"/>
-                        <w:spacing w:val="-2"/>
-                        <w:sz w:val="20"/>
-                      </w:rPr>
-                      <w:t xml:space="preserve">, </w:t>
-                    </w:r>
-                    <w:r>
-                      <w:rPr>
-                        <w:rFonts w:ascii="Arial" w:hAnsi="Arial" w:cs="Arial"/>
-                        <w:spacing w:val="-2"/>
-                        <w:sz w:val="20"/>
-                      </w:rPr>
-                      <w:t>parallélisme</w:t>
+                      <w:t>.</w:t>
                     </w:r>
                   </w:p>
                   <w:p>
                     <w:pPr>
-                      <w:pStyle w:val="ListParagraph"/>
+                      <w:suppressAutoHyphens/>
+                      <w:jc w:val="both"/>
+                      <w:cnfStyle w:val="000000000000" w:firstRow="0" w:lastRow="0" w:firstColumn="0" w:lastColumn="0" w:oddVBand="0" w:evenVBand="0" w:oddHBand="0" w:evenHBand="0" w:firstRowFirstColumn="0" w:firstRowLastColumn="0" w:lastRowFirstColumn="0" w:lastRowLastColumn="0"/>
+                      <w:rPr>
+                        <w:rFonts w:ascii="Arial" w:hAnsi="Arial" w:cs="Arial"/>
+                        <w:color w:val="auto"/>
+                        <w:spacing w:val="-2"/>
+                        <w:sz w:val="20"/>
+                      </w:rPr>
+                    </w:pPr>
+                  </w:p>
+                  <w:p>
+                    <w:pPr>
+                      <w:pStyle w:val="Paragraphedeliste"/>
                       <w:numPr>
                         <w:ilvl w:val="0"/>
                         <w:numId w:val="6"/>
                       </w:numPr>
                       <w:suppressAutoHyphens/>
+                      <w:spacing w:after="0" w:line="240" w:lineRule="auto"/>
+                      <w:ind w:hanging="720"/>
                       <w:jc w:val="both"/>
                       <w:cnfStyle w:val="000000000000" w:firstRow="0" w:lastRow="0" w:firstColumn="0" w:lastColumn="0" w:oddVBand="0" w:evenVBand="0" w:oddHBand="0" w:evenHBand="0" w:firstRowFirstColumn="0" w:firstRowLastColumn="0" w:lastRowFirstColumn="0" w:lastRowLastColumn="0"/>
                       <w:rPr>
                         <w:rFonts w:ascii="Arial" w:hAnsi="Arial" w:cs="Arial"/>
+                        <w:color w:val="auto"/>
                         <w:spacing w:val="-2"/>
                         <w:sz w:val="20"/>
                       </w:rPr>
@@ -2105,24 +2343,68 @@
                     <w:r>
                       <w:rPr>
                         <w:rFonts w:ascii="Arial" w:hAnsi="Arial" w:cs="Arial"/>
+                        <w:color w:val="auto"/>
                         <w:spacing w:val="-2"/>
                         <w:sz w:val="20"/>
                       </w:rPr>
-                      <w:t>La résolution de systèmes d'équation linéaires</w:t>
+                      <w:t>La résolution de systèmes d</w:t>
+                    </w:r>
+                    <w:r>
+                      <w:rPr>
+                        <w:rFonts w:ascii="Arial" w:hAnsi="Arial" w:cs="Arial"/>
+                        <w:color w:val="auto"/>
+                        <w:spacing w:val="-2"/>
+                        <w:sz w:val="20"/>
+                      </w:rPr>
+                      <w:t>’</w:t>
+                    </w:r>
+                    <w:r>
+                      <w:rPr>
+                        <w:rFonts w:ascii="Arial" w:hAnsi="Arial" w:cs="Arial"/>
+                        <w:color w:val="auto"/>
+                        <w:spacing w:val="-2"/>
+                        <w:sz w:val="20"/>
+                      </w:rPr>
+                      <w:t>équation linéaires</w:t>
+                    </w:r>
+                    <w:r>
+                      <w:rPr>
+                        <w:rFonts w:ascii="Arial" w:hAnsi="Arial" w:cs="Arial"/>
+                        <w:color w:val="auto"/>
+                        <w:spacing w:val="-2"/>
+                        <w:sz w:val="20"/>
+                      </w:rPr>
+                      <w:t>.</w:t>
                     </w:r>
                   </w:p>
                   <w:p>
                     <w:pPr>
-                      <w:pStyle w:val="ListParagraph"/>
+                      <w:suppressAutoHyphens/>
+                      <w:jc w:val="both"/>
+                      <w:cnfStyle w:val="000000000000" w:firstRow="0" w:lastRow="0" w:firstColumn="0" w:lastColumn="0" w:oddVBand="0" w:evenVBand="0" w:oddHBand="0" w:evenHBand="0" w:firstRowFirstColumn="0" w:firstRowLastColumn="0" w:lastRowFirstColumn="0" w:lastRowLastColumn="0"/>
+                      <w:rPr>
+                        <w:rFonts w:ascii="Arial" w:hAnsi="Arial" w:cs="Arial"/>
+                        <w:color w:val="auto"/>
+                        <w:spacing w:val="-2"/>
+                        <w:sz w:val="20"/>
+                      </w:rPr>
+                    </w:pPr>
+                  </w:p>
+                  <w:p>
+                    <w:pPr>
+                      <w:pStyle w:val="Paragraphedeliste"/>
                       <w:numPr>
                         <w:ilvl w:val="0"/>
                         <w:numId w:val="6"/>
                       </w:numPr>
                       <w:suppressAutoHyphens/>
+                      <w:spacing w:after="0" w:line="240" w:lineRule="auto"/>
+                      <w:ind w:hanging="720"/>
                       <w:jc w:val="both"/>
                       <w:cnfStyle w:val="000000000000" w:firstRow="0" w:lastRow="0" w:firstColumn="0" w:lastColumn="0" w:oddVBand="0" w:evenVBand="0" w:oddHBand="0" w:evenHBand="0" w:firstRowFirstColumn="0" w:firstRowLastColumn="0" w:lastRowFirstColumn="0" w:lastRowLastColumn="0"/>
                       <w:rPr>
                         <w:rFonts w:ascii="Arial" w:hAnsi="Arial" w:cs="Arial"/>
+                        <w:color w:val="auto"/>
                         <w:spacing w:val="-2"/>
                         <w:sz w:val="20"/>
                       </w:rPr>
@@ -2130,24 +2412,68 @@
                     <w:r>
                       <w:rPr>
                         <w:rFonts w:ascii="Arial" w:hAnsi="Arial" w:cs="Arial"/>
+                        <w:color w:val="auto"/>
                         <w:spacing w:val="-2"/>
                         <w:sz w:val="20"/>
                       </w:rPr>
-                      <w:t>L'optimisation statique</w:t>
+                      <w:t>L</w:t>
+                    </w:r>
+                    <w:r>
+                      <w:rPr>
+                        <w:rFonts w:ascii="Arial" w:hAnsi="Arial" w:cs="Arial"/>
+                        <w:color w:val="auto"/>
+                        <w:spacing w:val="-2"/>
+                        <w:sz w:val="20"/>
+                      </w:rPr>
+                      <w:t>’</w:t>
+                    </w:r>
+                    <w:r>
+                      <w:rPr>
+                        <w:rFonts w:ascii="Arial" w:hAnsi="Arial" w:cs="Arial"/>
+                        <w:color w:val="auto"/>
+                        <w:spacing w:val="-2"/>
+                        <w:sz w:val="20"/>
+                      </w:rPr>
+                      <w:t>optimisation statique</w:t>
+                    </w:r>
+                    <w:r>
+                      <w:rPr>
+                        <w:rFonts w:ascii="Arial" w:hAnsi="Arial" w:cs="Arial"/>
+                        <w:color w:val="auto"/>
+                        <w:spacing w:val="-2"/>
+                        <w:sz w:val="20"/>
+                      </w:rPr>
+                      <w:t>.</w:t>
                     </w:r>
                   </w:p>
                   <w:p>
                     <w:pPr>
-                      <w:pStyle w:val="ListParagraph"/>
+                      <w:suppressAutoHyphens/>
+                      <w:jc w:val="both"/>
+                      <w:cnfStyle w:val="000000000000" w:firstRow="0" w:lastRow="0" w:firstColumn="0" w:lastColumn="0" w:oddVBand="0" w:evenVBand="0" w:oddHBand="0" w:evenHBand="0" w:firstRowFirstColumn="0" w:firstRowLastColumn="0" w:lastRowFirstColumn="0" w:lastRowLastColumn="0"/>
+                      <w:rPr>
+                        <w:rFonts w:ascii="Arial" w:hAnsi="Arial" w:cs="Arial"/>
+                        <w:color w:val="auto"/>
+                        <w:spacing w:val="-2"/>
+                        <w:sz w:val="20"/>
+                      </w:rPr>
+                    </w:pPr>
+                  </w:p>
+                  <w:p>
+                    <w:pPr>
+                      <w:pStyle w:val="Paragraphedeliste"/>
                       <w:numPr>
                         <w:ilvl w:val="0"/>
                         <w:numId w:val="6"/>
                       </w:numPr>
                       <w:suppressAutoHyphens/>
+                      <w:spacing w:after="0" w:line="240" w:lineRule="auto"/>
+                      <w:ind w:hanging="720"/>
                       <w:jc w:val="both"/>
                       <w:cnfStyle w:val="000000000000" w:firstRow="0" w:lastRow="0" w:firstColumn="0" w:lastColumn="0" w:oddVBand="0" w:evenVBand="0" w:oddHBand="0" w:evenHBand="0" w:firstRowFirstColumn="0" w:firstRowLastColumn="0" w:lastRowFirstColumn="0" w:lastRowLastColumn="0"/>
                       <w:rPr>
                         <w:rFonts w:ascii="Arial" w:hAnsi="Arial" w:cs="Arial"/>
+                        <w:color w:val="auto"/>
                         <w:spacing w:val="-2"/>
                         <w:sz w:val="20"/>
                       </w:rPr>
@@ -2155,32 +2481,97 @@
                     <w:r>
                       <w:rPr>
                         <w:rFonts w:ascii="Arial" w:hAnsi="Arial" w:cs="Arial"/>
+                        <w:color w:val="auto"/>
                         <w:spacing w:val="-2"/>
                         <w:sz w:val="20"/>
                       </w:rPr>
-                      <w:t>L</w:t>
-                    </w:r>
-                    <w:r>
-                      <w:rPr>
-                        <w:rFonts w:ascii="Arial" w:hAnsi="Arial" w:cs="Arial"/>
+                      <w:t>La résolution de systèmes d</w:t>
+                    </w:r>
+                    <w:r>
+                      <w:rPr>
+                        <w:rFonts w:ascii="Arial" w:hAnsi="Arial" w:cs="Arial"/>
+                        <w:color w:val="auto"/>
                         <w:spacing w:val="-2"/>
                         <w:sz w:val="20"/>
                       </w:rPr>
-                      <w:t>a résolution de systèmes d'équation non-linéaires</w:t>
+                      <w:t>’</w:t>
+                    </w:r>
+                    <w:proofErr w:type="spellStart"/>
+                    <w:r>
+                      <w:rPr>
+                        <w:rFonts w:ascii="Arial" w:hAnsi="Arial" w:cs="Arial"/>
+                        <w:color w:val="auto"/>
+                        <w:spacing w:val="-2"/>
+                        <w:sz w:val="20"/>
+                      </w:rPr>
+                      <w:t>éqation</w:t>
+                    </w:r>
+                    <w:proofErr w:type="spellEnd"/>
+                    <w:r>
+                      <w:rPr>
+                        <w:rFonts w:ascii="Arial" w:hAnsi="Arial" w:cs="Arial"/>
+                        <w:color w:val="auto"/>
+                        <w:spacing w:val="-2"/>
+                        <w:sz w:val="20"/>
+                      </w:rPr>
+                      <w:t xml:space="preserve"> non</w:t>
+                    </w:r>
+                    <w:r>
+                      <w:rPr>
+                        <w:rFonts w:ascii="Arial" w:hAnsi="Arial" w:cs="Arial"/>
+                        <w:color w:val="auto"/>
+                        <w:spacing w:val="-2"/>
+                        <w:sz w:val="20"/>
+                      </w:rPr>
+                      <w:t xml:space="preserve"> </w:t>
+                    </w:r>
+                    <w:r>
+                      <w:rPr>
+                        <w:rFonts w:ascii="Arial" w:hAnsi="Arial" w:cs="Arial"/>
+                        <w:color w:val="auto"/>
+                        <w:spacing w:val="-2"/>
+                        <w:sz w:val="20"/>
+                      </w:rPr>
+                      <w:t>linéaires</w:t>
+                    </w:r>
+                    <w:r>
+                      <w:rPr>
+                        <w:rFonts w:ascii="Arial" w:hAnsi="Arial" w:cs="Arial"/>
+                        <w:color w:val="auto"/>
+                        <w:spacing w:val="-2"/>
+                        <w:sz w:val="20"/>
+                      </w:rPr>
+                      <w:t>.</w:t>
                     </w:r>
                   </w:p>
                   <w:p>
                     <w:pPr>
-                      <w:pStyle w:val="ListParagraph"/>
+                      <w:suppressAutoHyphens/>
+                      <w:jc w:val="both"/>
+                      <w:cnfStyle w:val="000000000000" w:firstRow="0" w:lastRow="0" w:firstColumn="0" w:lastColumn="0" w:oddVBand="0" w:evenVBand="0" w:oddHBand="0" w:evenHBand="0" w:firstRowFirstColumn="0" w:firstRowLastColumn="0" w:lastRowFirstColumn="0" w:lastRowLastColumn="0"/>
+                      <w:rPr>
+                        <w:rFonts w:ascii="Arial" w:hAnsi="Arial" w:cs="Arial"/>
+                        <w:color w:val="auto"/>
+                        <w:spacing w:val="-2"/>
+                        <w:sz w:val="20"/>
+                      </w:rPr>
+                    </w:pPr>
+                  </w:p>
+                  <w:p>
+                    <w:pPr>
+                      <w:pStyle w:val="Paragraphedeliste"/>
                       <w:numPr>
                         <w:ilvl w:val="0"/>
                         <w:numId w:val="6"/>
                       </w:numPr>
                       <w:suppressAutoHyphens/>
+                      <w:spacing w:after="0" w:line="240" w:lineRule="auto"/>
+                      <w:ind w:hanging="720"/>
                       <w:jc w:val="both"/>
                       <w:cnfStyle w:val="000000000000" w:firstRow="0" w:lastRow="0" w:firstColumn="0" w:lastColumn="0" w:oddVBand="0" w:evenVBand="0" w:oddHBand="0" w:evenHBand="0" w:firstRowFirstColumn="0" w:firstRowLastColumn="0" w:lastRowFirstColumn="0" w:lastRowLastColumn="0"/>
                       <w:rPr>
                         <w:rFonts w:ascii="Arial" w:hAnsi="Arial" w:cs="Arial"/>
+                        <w:color w:val="auto"/>
                         <w:spacing w:val="-2"/>
                         <w:sz w:val="20"/>
                       </w:rPr>
@@ -2188,6 +2579,7 @@
                     <w:r>
                       <w:rPr>
                         <w:rFonts w:ascii="Arial" w:hAnsi="Arial" w:cs="Arial"/>
+                        <w:color w:val="auto"/>
                         <w:spacing w:val="-2"/>
                         <w:sz w:val="20"/>
                       </w:rPr>
@@ -2196,24 +2588,59 @@
                     <w:r>
                       <w:rPr>
                         <w:rFonts w:ascii="Arial" w:hAnsi="Arial" w:cs="Arial"/>
+                        <w:color w:val="auto"/>
                         <w:spacing w:val="-2"/>
                         <w:sz w:val="20"/>
                       </w:rPr>
-                      <w:t>'approximation de fonctions</w:t>
+                      <w:t>’</w:t>
+                    </w:r>
+                    <w:r>
+                      <w:rPr>
+                        <w:rFonts w:ascii="Arial" w:hAnsi="Arial" w:cs="Arial"/>
+                        <w:color w:val="auto"/>
+                        <w:spacing w:val="-2"/>
+                        <w:sz w:val="20"/>
+                      </w:rPr>
+                      <w:t>approximation de fonctions</w:t>
+                    </w:r>
+                    <w:r>
+                      <w:rPr>
+                        <w:rFonts w:ascii="Arial" w:hAnsi="Arial" w:cs="Arial"/>
+                        <w:color w:val="auto"/>
+                        <w:spacing w:val="-2"/>
+                        <w:sz w:val="20"/>
+                      </w:rPr>
+                      <w:t>.</w:t>
                     </w:r>
                   </w:p>
                   <w:p>
                     <w:pPr>
-                      <w:pStyle w:val="ListParagraph"/>
+                      <w:suppressAutoHyphens/>
+                      <w:jc w:val="both"/>
+                      <w:cnfStyle w:val="000000000000" w:firstRow="0" w:lastRow="0" w:firstColumn="0" w:lastColumn="0" w:oddVBand="0" w:evenVBand="0" w:oddHBand="0" w:evenHBand="0" w:firstRowFirstColumn="0" w:firstRowLastColumn="0" w:lastRowFirstColumn="0" w:lastRowLastColumn="0"/>
+                      <w:rPr>
+                        <w:rFonts w:ascii="Arial" w:hAnsi="Arial" w:cs="Arial"/>
+                        <w:color w:val="auto"/>
+                        <w:spacing w:val="-2"/>
+                        <w:sz w:val="20"/>
+                      </w:rPr>
+                    </w:pPr>
+                  </w:p>
+                  <w:p>
+                    <w:pPr>
+                      <w:pStyle w:val="Paragraphedeliste"/>
                       <w:numPr>
                         <w:ilvl w:val="0"/>
                         <w:numId w:val="6"/>
                       </w:numPr>
                       <w:suppressAutoHyphens/>
+                      <w:spacing w:after="0" w:line="240" w:lineRule="auto"/>
+                      <w:ind w:hanging="720"/>
                       <w:jc w:val="both"/>
                       <w:cnfStyle w:val="000000000000" w:firstRow="0" w:lastRow="0" w:firstColumn="0" w:lastColumn="0" w:oddVBand="0" w:evenVBand="0" w:oddHBand="0" w:evenHBand="0" w:firstRowFirstColumn="0" w:firstRowLastColumn="0" w:lastRowFirstColumn="0" w:lastRowLastColumn="0"/>
                       <w:rPr>
                         <w:rFonts w:ascii="Arial" w:hAnsi="Arial" w:cs="Arial"/>
+                        <w:color w:val="auto"/>
                         <w:spacing w:val="-2"/>
                         <w:sz w:val="20"/>
                       </w:rPr>
@@ -2221,23 +2648,35 @@
                     <w:r>
                       <w:rPr>
                         <w:rFonts w:ascii="Arial" w:hAnsi="Arial" w:cs="Arial"/>
+                        <w:color w:val="auto"/>
                         <w:spacing w:val="-2"/>
                         <w:sz w:val="20"/>
                       </w:rPr>
-                      <w:t>L’</w:t>
-                    </w:r>
-                    <w:r>
-                      <w:rPr>
-                        <w:rFonts w:ascii="Arial" w:hAnsi="Arial" w:cs="Arial"/>
+                      <w:t>L</w:t>
+                    </w:r>
+                    <w:r>
+                      <w:rPr>
+                        <w:rFonts w:ascii="Arial" w:hAnsi="Arial" w:cs="Arial"/>
+                        <w:color w:val="auto"/>
                         <w:spacing w:val="-2"/>
                         <w:sz w:val="20"/>
                       </w:rPr>
+                      <w:t>’</w:t>
+                    </w:r>
+                    <w:r>
+                      <w:rPr>
+                        <w:rFonts w:ascii="Arial" w:hAnsi="Arial" w:cs="Arial"/>
+                        <w:color w:val="auto"/>
+                        <w:spacing w:val="-2"/>
+                        <w:sz w:val="20"/>
+                      </w:rPr>
                       <w:t xml:space="preserve">intégration </w:t>
                     </w:r>
                     <w:proofErr w:type="spellStart"/>
                     <w:r>
                       <w:rPr>
                         <w:rFonts w:ascii="Arial" w:hAnsi="Arial" w:cs="Arial"/>
+                        <w:color w:val="auto"/>
                         <w:spacing w:val="-2"/>
                         <w:sz w:val="20"/>
                       </w:rPr>
@@ -2247,6 +2686,7 @@
                     <w:r>
                       <w:rPr>
                         <w:rFonts w:ascii="Arial" w:hAnsi="Arial" w:cs="Arial"/>
+                        <w:color w:val="auto"/>
                         <w:spacing w:val="-2"/>
                         <w:sz w:val="20"/>
                       </w:rPr>
@@ -2255,6 +2695,7 @@
                     <w:r>
                       <w:rPr>
                         <w:rFonts w:ascii="Arial" w:hAnsi="Arial" w:cs="Arial"/>
+                        <w:color w:val="auto"/>
                         <w:spacing w:val="-2"/>
                         <w:sz w:val="20"/>
                       </w:rPr>
@@ -2263,56 +2704,50 @@
                     <w:r>
                       <w:rPr>
                         <w:rFonts w:ascii="Arial" w:hAnsi="Arial" w:cs="Arial"/>
+                        <w:color w:val="auto"/>
                         <w:spacing w:val="-2"/>
                         <w:sz w:val="20"/>
                       </w:rPr>
-                      <w:t xml:space="preserve">) </w:t>
-                    </w:r>
-                    <w:r>
-                      <w:rPr>
-                        <w:rFonts w:ascii="Arial" w:hAnsi="Arial" w:cs="Arial"/>
+                      <w:t>) et la différentiation numérique</w:t>
+                    </w:r>
+                    <w:r>
+                      <w:rPr>
+                        <w:rFonts w:ascii="Arial" w:hAnsi="Arial" w:cs="Arial"/>
+                        <w:color w:val="auto"/>
                         <w:spacing w:val="-2"/>
                         <w:sz w:val="20"/>
                       </w:rPr>
-                      <w:t xml:space="preserve">et </w:t>
-                    </w:r>
-                    <w:r>
-                      <w:rPr>
-                        <w:rFonts w:ascii="Arial" w:hAnsi="Arial" w:cs="Arial"/>
-                        <w:spacing w:val="-2"/>
-                        <w:sz w:val="20"/>
-                      </w:rPr>
-                      <w:t xml:space="preserve">la </w:t>
-                    </w:r>
-                    <w:r>
-                      <w:rPr>
-                        <w:rFonts w:ascii="Arial" w:hAnsi="Arial" w:cs="Arial"/>
-                        <w:spacing w:val="-2"/>
-                        <w:sz w:val="20"/>
-                      </w:rPr>
-                      <w:t>différentiation</w:t>
-                    </w:r>
-                    <w:r>
-                      <w:rPr>
-                        <w:rFonts w:ascii="Arial" w:hAnsi="Arial" w:cs="Arial"/>
-                        <w:spacing w:val="-2"/>
-                        <w:sz w:val="20"/>
-                      </w:rPr>
-                      <w:t xml:space="preserve"> numérique</w:t>
+                      <w:t>.</w:t>
                     </w:r>
                   </w:p>
                   <w:p>
                     <w:pPr>
-                      <w:pStyle w:val="ListParagraph"/>
+                      <w:suppressAutoHyphens/>
+                      <w:jc w:val="both"/>
+                      <w:cnfStyle w:val="000000000000" w:firstRow="0" w:lastRow="0" w:firstColumn="0" w:lastColumn="0" w:oddVBand="0" w:evenVBand="0" w:oddHBand="0" w:evenHBand="0" w:firstRowFirstColumn="0" w:firstRowLastColumn="0" w:lastRowFirstColumn="0" w:lastRowLastColumn="0"/>
+                      <w:rPr>
+                        <w:rFonts w:ascii="Arial" w:hAnsi="Arial" w:cs="Arial"/>
+                        <w:color w:val="auto"/>
+                        <w:spacing w:val="-2"/>
+                        <w:sz w:val="20"/>
+                      </w:rPr>
+                    </w:pPr>
+                  </w:p>
+                  <w:p>
+                    <w:pPr>
+                      <w:pStyle w:val="Paragraphedeliste"/>
                       <w:numPr>
                         <w:ilvl w:val="0"/>
                         <w:numId w:val="6"/>
                       </w:numPr>
                       <w:suppressAutoHyphens/>
+                      <w:spacing w:after="0" w:line="240" w:lineRule="auto"/>
+                      <w:ind w:hanging="720"/>
                       <w:jc w:val="both"/>
                       <w:cnfStyle w:val="000000000000" w:firstRow="0" w:lastRow="0" w:firstColumn="0" w:lastColumn="0" w:oddVBand="0" w:evenVBand="0" w:oddHBand="0" w:evenHBand="0" w:firstRowFirstColumn="0" w:firstRowLastColumn="0" w:lastRowFirstColumn="0" w:lastRowLastColumn="0"/>
                       <w:rPr>
                         <w:rFonts w:ascii="Arial" w:hAnsi="Arial" w:cs="Arial"/>
+                        <w:color w:val="auto"/>
                         <w:spacing w:val="-2"/>
                         <w:sz w:val="20"/>
                       </w:rPr>
@@ -2320,6 +2755,7 @@
                     <w:r>
                       <w:rPr>
                         <w:rFonts w:ascii="Arial" w:hAnsi="Arial" w:cs="Arial"/>
+                        <w:color w:val="auto"/>
                         <w:spacing w:val="-2"/>
                         <w:sz w:val="20"/>
                       </w:rPr>
@@ -2329,6 +2765,7 @@
                     <w:r>
                       <w:rPr>
                         <w:rFonts w:ascii="Arial" w:hAnsi="Arial" w:cs="Arial"/>
+                        <w:color w:val="auto"/>
                         <w:spacing w:val="-2"/>
                         <w:sz w:val="20"/>
                       </w:rPr>
@@ -2338,24 +2775,59 @@
                     <w:r>
                       <w:rPr>
                         <w:rFonts w:ascii="Arial" w:hAnsi="Arial" w:cs="Arial"/>
+                        <w:color w:val="auto"/>
                         <w:spacing w:val="-2"/>
                         <w:sz w:val="20"/>
                       </w:rPr>
-                      <w:t> : maximum de vraisemblance, inférence bayésienne, programmation dynamique</w:t>
+                      <w:t> : maximum de vraisemblance, inférence bayésienne, programm</w:t>
+                    </w:r>
+                    <w:r>
+                      <w:rPr>
+                        <w:rFonts w:ascii="Arial" w:hAnsi="Arial" w:cs="Arial"/>
+                        <w:color w:val="auto"/>
+                        <w:spacing w:val="-2"/>
+                        <w:sz w:val="20"/>
+                      </w:rPr>
+                      <w:t>ation dynamique</w:t>
+                    </w:r>
+                    <w:r>
+                      <w:rPr>
+                        <w:rFonts w:ascii="Arial" w:hAnsi="Arial" w:cs="Arial"/>
+                        <w:color w:val="auto"/>
+                        <w:spacing w:val="-2"/>
+                        <w:sz w:val="20"/>
+                      </w:rPr>
+                      <w:t>.</w:t>
                     </w:r>
                   </w:p>
                   <w:p>
                     <w:pPr>
-                      <w:pStyle w:val="ListParagraph"/>
+                      <w:suppressAutoHyphens/>
+                      <w:jc w:val="both"/>
+                      <w:cnfStyle w:val="000000000000" w:firstRow="0" w:lastRow="0" w:firstColumn="0" w:lastColumn="0" w:oddVBand="0" w:evenVBand="0" w:oddHBand="0" w:evenHBand="0" w:firstRowFirstColumn="0" w:firstRowLastColumn="0" w:lastRowFirstColumn="0" w:lastRowLastColumn="0"/>
+                      <w:rPr>
+                        <w:rFonts w:ascii="Arial" w:hAnsi="Arial" w:cs="Arial"/>
+                        <w:color w:val="auto"/>
+                        <w:spacing w:val="-2"/>
+                        <w:sz w:val="20"/>
+                      </w:rPr>
+                    </w:pPr>
+                  </w:p>
+                  <w:p>
+                    <w:pPr>
+                      <w:pStyle w:val="Paragraphedeliste"/>
                       <w:numPr>
                         <w:ilvl w:val="0"/>
                         <w:numId w:val="6"/>
                       </w:numPr>
                       <w:suppressAutoHyphens/>
+                      <w:spacing w:after="0" w:line="240" w:lineRule="auto"/>
+                      <w:ind w:hanging="720"/>
                       <w:jc w:val="both"/>
                       <w:cnfStyle w:val="000000000000" w:firstRow="0" w:lastRow="0" w:firstColumn="0" w:lastColumn="0" w:oddVBand="0" w:evenVBand="0" w:oddHBand="0" w:evenHBand="0" w:firstRowFirstColumn="0" w:firstRowLastColumn="0" w:lastRowFirstColumn="0" w:lastRowLastColumn="0"/>
                       <w:rPr>
                         <w:rFonts w:ascii="Arial" w:hAnsi="Arial" w:cs="Arial"/>
+                        <w:color w:val="auto"/>
                         <w:spacing w:val="-2"/>
                         <w:sz w:val="20"/>
                       </w:rPr>
@@ -2363,42 +2835,50 @@
                     <w:r>
                       <w:rPr>
                         <w:rFonts w:ascii="Arial" w:hAnsi="Arial" w:cs="Arial"/>
+                        <w:color w:val="auto"/>
                         <w:spacing w:val="-2"/>
                         <w:sz w:val="20"/>
                       </w:rPr>
-                      <w:t>L</w:t>
-                    </w:r>
-                    <w:r>
-                      <w:rPr>
-                        <w:rFonts w:ascii="Arial" w:hAnsi="Arial" w:cs="Arial"/>
+                      <w:t>La génération de variables aléatoires univariées</w:t>
+                    </w:r>
+                    <w:r>
+                      <w:rPr>
+                        <w:rFonts w:ascii="Arial" w:hAnsi="Arial" w:cs="Arial"/>
+                        <w:color w:val="auto"/>
                         <w:spacing w:val="-2"/>
                         <w:sz w:val="20"/>
                       </w:rPr>
-                      <w:t xml:space="preserve">a génération de variables aléatoires </w:t>
-                    </w:r>
-                    <w:proofErr w:type="spellStart"/>
-                    <w:r>
-                      <w:rPr>
-                        <w:rFonts w:ascii="Arial" w:hAnsi="Arial" w:cs="Arial"/>
-                        <w:spacing w:val="-2"/>
-                        <w:sz w:val="20"/>
-                      </w:rPr>
-                      <w:t>univariées</w:t>
-                    </w:r>
-                    <w:proofErr w:type="spellEnd"/>
+                      <w:t>.</w:t>
+                    </w:r>
                   </w:p>
                   <w:p>
                     <w:pPr>
-                      <w:pStyle w:val="ListParagraph"/>
+                      <w:suppressAutoHyphens/>
+                      <w:jc w:val="both"/>
+                      <w:cnfStyle w:val="000000000000" w:firstRow="0" w:lastRow="0" w:firstColumn="0" w:lastColumn="0" w:oddVBand="0" w:evenVBand="0" w:oddHBand="0" w:evenHBand="0" w:firstRowFirstColumn="0" w:firstRowLastColumn="0" w:lastRowFirstColumn="0" w:lastRowLastColumn="0"/>
+                      <w:rPr>
+                        <w:rFonts w:ascii="Arial" w:hAnsi="Arial" w:cs="Arial"/>
+                        <w:color w:val="auto"/>
+                        <w:spacing w:val="-2"/>
+                        <w:sz w:val="20"/>
+                      </w:rPr>
+                    </w:pPr>
+                  </w:p>
+                  <w:p>
+                    <w:pPr>
+                      <w:pStyle w:val="Paragraphedeliste"/>
                       <w:numPr>
                         <w:ilvl w:val="0"/>
                         <w:numId w:val="6"/>
                       </w:numPr>
                       <w:suppressAutoHyphens/>
+                      <w:spacing w:after="0" w:line="240" w:lineRule="auto"/>
+                      <w:ind w:hanging="720"/>
                       <w:jc w:val="both"/>
                       <w:cnfStyle w:val="000000000000" w:firstRow="0" w:lastRow="0" w:firstColumn="0" w:lastColumn="0" w:oddVBand="0" w:evenVBand="0" w:oddHBand="0" w:evenHBand="0" w:firstRowFirstColumn="0" w:firstRowLastColumn="0" w:lastRowFirstColumn="0" w:lastRowLastColumn="0"/>
                       <w:rPr>
                         <w:rFonts w:ascii="Arial" w:hAnsi="Arial" w:cs="Arial"/>
+                        <w:color w:val="auto"/>
                         <w:spacing w:val="-2"/>
                         <w:sz w:val="20"/>
                       </w:rPr>
@@ -2406,32 +2886,61 @@
                     <w:r>
                       <w:rPr>
                         <w:rFonts w:ascii="Arial" w:hAnsi="Arial" w:cs="Arial"/>
+                        <w:color w:val="auto"/>
                         <w:spacing w:val="-2"/>
                         <w:sz w:val="20"/>
                       </w:rPr>
-                      <w:t>L</w:t>
-                    </w:r>
-                    <w:r>
-                      <w:rPr>
-                        <w:rFonts w:ascii="Arial" w:hAnsi="Arial" w:cs="Arial"/>
+                      <w:t>La génération de variables aléatoires mul</w:t>
+                    </w:r>
+                    <w:bookmarkStart w:id="0" w:name="_GoBack"/>
+                    <w:bookmarkEnd w:id="0"/>
+                    <w:r>
+                      <w:rPr>
+                        <w:rFonts w:ascii="Arial" w:hAnsi="Arial" w:cs="Arial"/>
+                        <w:color w:val="auto"/>
                         <w:spacing w:val="-2"/>
                         <w:sz w:val="20"/>
                       </w:rPr>
-                      <w:t>a génération des variables aléatoires multivariées</w:t>
+                      <w:t>tivariées</w:t>
+                    </w:r>
+                    <w:r>
+                      <w:rPr>
+                        <w:rFonts w:ascii="Arial" w:hAnsi="Arial" w:cs="Arial"/>
+                        <w:color w:val="auto"/>
+                        <w:spacing w:val="-2"/>
+                        <w:sz w:val="20"/>
+                      </w:rPr>
+                      <w:t>.</w:t>
                     </w:r>
                   </w:p>
                   <w:p>
                     <w:pPr>
-                      <w:pStyle w:val="ListParagraph"/>
+                      <w:suppressAutoHyphens/>
+                      <w:jc w:val="both"/>
+                      <w:cnfStyle w:val="000000000000" w:firstRow="0" w:lastRow="0" w:firstColumn="0" w:lastColumn="0" w:oddVBand="0" w:evenVBand="0" w:oddHBand="0" w:evenHBand="0" w:firstRowFirstColumn="0" w:firstRowLastColumn="0" w:lastRowFirstColumn="0" w:lastRowLastColumn="0"/>
+                      <w:rPr>
+                        <w:rFonts w:ascii="Arial" w:hAnsi="Arial" w:cs="Arial"/>
+                        <w:color w:val="auto"/>
+                        <w:spacing w:val="-2"/>
+                        <w:sz w:val="20"/>
+                      </w:rPr>
+                    </w:pPr>
+                  </w:p>
+                  <w:p>
+                    <w:pPr>
+                      <w:pStyle w:val="Paragraphedeliste"/>
                       <w:numPr>
                         <w:ilvl w:val="0"/>
                         <w:numId w:val="6"/>
                       </w:numPr>
                       <w:suppressAutoHyphens/>
+                      <w:spacing w:after="0" w:line="240" w:lineRule="auto"/>
+                      <w:ind w:hanging="720"/>
                       <w:jc w:val="both"/>
                       <w:cnfStyle w:val="000000000000" w:firstRow="0" w:lastRow="0" w:firstColumn="0" w:lastColumn="0" w:oddVBand="0" w:evenVBand="0" w:oddHBand="0" w:evenHBand="0" w:firstRowFirstColumn="0" w:firstRowLastColumn="0" w:lastRowFirstColumn="0" w:lastRowLastColumn="0"/>
                       <w:rPr>
                         <w:rFonts w:ascii="Arial" w:hAnsi="Arial" w:cs="Arial"/>
+                        <w:color w:val="auto"/>
                         <w:spacing w:val="-2"/>
                         <w:sz w:val="20"/>
                       </w:rPr>
@@ -2439,32 +2948,50 @@
                     <w:r>
                       <w:rPr>
                         <w:rFonts w:ascii="Arial" w:hAnsi="Arial" w:cs="Arial"/>
+                        <w:color w:val="auto"/>
                         <w:spacing w:val="-2"/>
                         <w:sz w:val="20"/>
                       </w:rPr>
-                      <w:t>L</w:t>
-                    </w:r>
-                    <w:r>
-                      <w:rPr>
-                        <w:rFonts w:ascii="Arial" w:hAnsi="Arial" w:cs="Arial"/>
+                      <w:t>La simulation Monte Carlo séquentielle</w:t>
+                    </w:r>
+                    <w:r>
+                      <w:rPr>
+                        <w:rFonts w:ascii="Arial" w:hAnsi="Arial" w:cs="Arial"/>
+                        <w:color w:val="auto"/>
                         <w:spacing w:val="-2"/>
                         <w:sz w:val="20"/>
                       </w:rPr>
-                      <w:t>a simulation Monte Carlo séquentielle</w:t>
+                      <w:t>.</w:t>
                     </w:r>
                   </w:p>
                   <w:p>
                     <w:pPr>
-                      <w:pStyle w:val="ListParagraph"/>
+                      <w:suppressAutoHyphens/>
+                      <w:jc w:val="both"/>
+                      <w:cnfStyle w:val="000000000000" w:firstRow="0" w:lastRow="0" w:firstColumn="0" w:lastColumn="0" w:oddVBand="0" w:evenVBand="0" w:oddHBand="0" w:evenHBand="0" w:firstRowFirstColumn="0" w:firstRowLastColumn="0" w:lastRowFirstColumn="0" w:lastRowLastColumn="0"/>
+                      <w:rPr>
+                        <w:rFonts w:ascii="Arial" w:hAnsi="Arial" w:cs="Arial"/>
+                        <w:color w:val="auto"/>
+                        <w:spacing w:val="-2"/>
+                        <w:sz w:val="20"/>
+                      </w:rPr>
+                    </w:pPr>
+                  </w:p>
+                  <w:p>
+                    <w:pPr>
+                      <w:pStyle w:val="Paragraphedeliste"/>
                       <w:numPr>
                         <w:ilvl w:val="0"/>
                         <w:numId w:val="6"/>
                       </w:numPr>
                       <w:suppressAutoHyphens/>
+                      <w:spacing w:after="0" w:line="240" w:lineRule="auto"/>
+                      <w:ind w:hanging="720"/>
                       <w:jc w:val="both"/>
                       <w:cnfStyle w:val="000000000000" w:firstRow="0" w:lastRow="0" w:firstColumn="0" w:lastColumn="0" w:oddVBand="0" w:evenVBand="0" w:oddHBand="0" w:evenHBand="0" w:firstRowFirstColumn="0" w:firstRowLastColumn="0" w:lastRowFirstColumn="0" w:lastRowLastColumn="0"/>
                       <w:rPr>
                         <w:rFonts w:ascii="Arial" w:hAnsi="Arial" w:cs="Arial"/>
+                        <w:color w:val="auto"/>
                         <w:spacing w:val="-2"/>
                         <w:sz w:val="20"/>
                       </w:rPr>
@@ -2472,48 +2999,68 @@
                     <w:r>
                       <w:rPr>
                         <w:rFonts w:ascii="Arial" w:hAnsi="Arial" w:cs="Arial"/>
+                        <w:color w:val="auto"/>
                         <w:spacing w:val="-2"/>
                         <w:sz w:val="20"/>
                       </w:rPr>
-                      <w:t>L</w:t>
-                    </w:r>
-                    <w:r>
-                      <w:rPr>
-                        <w:rFonts w:ascii="Arial" w:hAnsi="Arial" w:cs="Arial"/>
+                      <w:t xml:space="preserve">La </w:t>
+                    </w:r>
+                    <w:r>
+                      <w:rPr>
+                        <w:rFonts w:ascii="Arial" w:hAnsi="Arial" w:cs="Arial"/>
+                        <w:color w:val="auto"/>
                         <w:spacing w:val="-2"/>
                         <w:sz w:val="20"/>
                       </w:rPr>
-                      <w:t xml:space="preserve">a </w:t>
-                    </w:r>
-                    <w:r>
-                      <w:rPr>
-                        <w:rFonts w:ascii="Arial" w:hAnsi="Arial" w:cs="Arial"/>
+                      <w:t xml:space="preserve">résolution numérique </w:t>
+                    </w:r>
+                    <w:r>
+                      <w:rPr>
+                        <w:rFonts w:ascii="Arial" w:hAnsi="Arial" w:cs="Arial"/>
+                        <w:color w:val="auto"/>
                         <w:spacing w:val="-2"/>
                         <w:sz w:val="20"/>
                       </w:rPr>
-                      <w:t xml:space="preserve">résolution numérique </w:t>
-                    </w:r>
-                    <w:r>
-                      <w:rPr>
-                        <w:rFonts w:ascii="Arial" w:hAnsi="Arial" w:cs="Arial"/>
+                      <w:t>des équations différentielles</w:t>
+                    </w:r>
+                    <w:r>
+                      <w:rPr>
+                        <w:rFonts w:ascii="Arial" w:hAnsi="Arial" w:cs="Arial"/>
+                        <w:color w:val="auto"/>
                         <w:spacing w:val="-2"/>
                         <w:sz w:val="20"/>
                       </w:rPr>
-                      <w:t>des équations différentielles</w:t>
+                      <w:t>.</w:t>
                     </w:r>
                   </w:p>
                   <w:p>
                     <w:pPr>
-                      <w:pStyle w:val="ListParagraph"/>
+                      <w:suppressAutoHyphens/>
+                      <w:jc w:val="both"/>
+                      <w:cnfStyle w:val="000000000000" w:firstRow="0" w:lastRow="0" w:firstColumn="0" w:lastColumn="0" w:oddVBand="0" w:evenVBand="0" w:oddHBand="0" w:evenHBand="0" w:firstRowFirstColumn="0" w:firstRowLastColumn="0" w:lastRowFirstColumn="0" w:lastRowLastColumn="0"/>
+                      <w:rPr>
+                        <w:rFonts w:ascii="Arial" w:hAnsi="Arial" w:cs="Arial"/>
+                        <w:color w:val="auto"/>
+                        <w:spacing w:val="-2"/>
+                        <w:sz w:val="20"/>
+                      </w:rPr>
+                    </w:pPr>
+                  </w:p>
+                  <w:p>
+                    <w:pPr>
+                      <w:pStyle w:val="Paragraphedeliste"/>
                       <w:numPr>
                         <w:ilvl w:val="0"/>
                         <w:numId w:val="6"/>
                       </w:numPr>
                       <w:suppressAutoHyphens/>
+                      <w:spacing w:after="0" w:line="240" w:lineRule="auto"/>
+                      <w:ind w:hanging="720"/>
                       <w:jc w:val="both"/>
                       <w:cnfStyle w:val="000000000000" w:firstRow="0" w:lastRow="0" w:firstColumn="0" w:lastColumn="0" w:oddVBand="0" w:evenVBand="0" w:oddHBand="0" w:evenHBand="0" w:firstRowFirstColumn="0" w:firstRowLastColumn="0" w:lastRowFirstColumn="0" w:lastRowLastColumn="0"/>
                       <w:rPr>
                         <w:rFonts w:ascii="Arial" w:hAnsi="Arial" w:cs="Arial"/>
+                        <w:color w:val="auto"/>
                         <w:spacing w:val="-2"/>
                         <w:sz w:val="20"/>
                       </w:rPr>
@@ -2521,32 +3068,50 @@
                     <w:r>
                       <w:rPr>
                         <w:rFonts w:ascii="Arial" w:hAnsi="Arial" w:cs="Arial"/>
+                        <w:color w:val="auto"/>
                         <w:spacing w:val="-2"/>
                         <w:sz w:val="20"/>
                       </w:rPr>
-                      <w:t>La p</w:t>
-                    </w:r>
-                    <w:r>
-                      <w:rPr>
-                        <w:rFonts w:ascii="Arial" w:hAnsi="Arial" w:cs="Arial"/>
+                      <w:t>La programmation dynamique en temps discret</w:t>
+                    </w:r>
+                    <w:r>
+                      <w:rPr>
+                        <w:rFonts w:ascii="Arial" w:hAnsi="Arial" w:cs="Arial"/>
+                        <w:color w:val="auto"/>
                         <w:spacing w:val="-2"/>
                         <w:sz w:val="20"/>
                       </w:rPr>
-                      <w:t>rogrammation dynamique en temps discret</w:t>
+                      <w:t>.</w:t>
                     </w:r>
                   </w:p>
                   <w:p>
                     <w:pPr>
-                      <w:pStyle w:val="ListParagraph"/>
+                      <w:suppressAutoHyphens/>
+                      <w:jc w:val="both"/>
+                      <w:cnfStyle w:val="000000000000" w:firstRow="0" w:lastRow="0" w:firstColumn="0" w:lastColumn="0" w:oddVBand="0" w:evenVBand="0" w:oddHBand="0" w:evenHBand="0" w:firstRowFirstColumn="0" w:firstRowLastColumn="0" w:lastRowFirstColumn="0" w:lastRowLastColumn="0"/>
+                      <w:rPr>
+                        <w:rFonts w:ascii="Arial" w:hAnsi="Arial" w:cs="Arial"/>
+                        <w:color w:val="auto"/>
+                        <w:spacing w:val="-2"/>
+                        <w:sz w:val="20"/>
+                      </w:rPr>
+                    </w:pPr>
+                  </w:p>
+                  <w:p>
+                    <w:pPr>
+                      <w:pStyle w:val="Paragraphedeliste"/>
                       <w:numPr>
                         <w:ilvl w:val="0"/>
                         <w:numId w:val="6"/>
                       </w:numPr>
                       <w:suppressAutoHyphens/>
+                      <w:spacing w:after="0" w:line="240" w:lineRule="auto"/>
+                      <w:ind w:hanging="720"/>
                       <w:jc w:val="both"/>
                       <w:cnfStyle w:val="000000000000" w:firstRow="0" w:lastRow="0" w:firstColumn="0" w:lastColumn="0" w:oddVBand="0" w:evenVBand="0" w:oddHBand="0" w:evenHBand="0" w:firstRowFirstColumn="0" w:firstRowLastColumn="0" w:lastRowFirstColumn="0" w:lastRowLastColumn="0"/>
                       <w:rPr>
                         <w:rFonts w:ascii="Arial" w:hAnsi="Arial" w:cs="Arial"/>
+                        <w:color w:val="auto"/>
                         <w:spacing w:val="-2"/>
                         <w:sz w:val="20"/>
                       </w:rPr>
@@ -2554,15 +3119,25 @@
                     <w:r>
                       <w:rPr>
                         <w:rFonts w:ascii="Arial" w:hAnsi="Arial" w:cs="Arial"/>
+                        <w:color w:val="auto"/>
                         <w:spacing w:val="-2"/>
                         <w:sz w:val="20"/>
                       </w:rPr>
                       <w:t>La programmation dynamique en temps continu</w:t>
+                    </w:r>
+                    <w:r>
+                      <w:rPr>
+                        <w:rFonts w:ascii="Arial" w:hAnsi="Arial" w:cs="Arial"/>
+                        <w:color w:val="auto"/>
+                        <w:spacing w:val="-2"/>
+                        <w:sz w:val="20"/>
+                      </w:rPr>
+                      <w:t>.</w:t>
                     </w:r>
                   </w:p>
                   <w:p>
                     <w:pPr>
-                      <w:pStyle w:val="BodyText"/>
+                      <w:pStyle w:val="Corpsdetexte"/>
                       <w:widowControl w:val="0"/>
                       <w:jc w:val="both"/>
                       <w:cnfStyle w:val="000000000000" w:firstRow="0" w:lastRow="0" w:firstColumn="0" w:lastColumn="0" w:oddVBand="0" w:evenVBand="0" w:oddHBand="0" w:evenHBand="0" w:firstRowFirstColumn="0" w:firstRowLastColumn="0" w:lastRowFirstColumn="0" w:lastRowLastColumn="0"/>
@@ -2570,44 +3145,6 @@
                         <w:rFonts w:ascii="Arial" w:hAnsi="Arial" w:cs="Arial"/>
                         <w:b w:val="0"/>
                         <w:color w:val="auto"/>
-                        <w:sz w:val="20"/>
-                      </w:rPr>
-                    </w:pPr>
-                  </w:p>
-                </w:tc>
-              </w:tr>
-              <w:tr>
-                <w:trPr>
-                  <w:cnfStyle w:val="000000100000" w:firstRow="0" w:lastRow="0" w:firstColumn="0" w:lastColumn="0" w:oddVBand="0" w:evenVBand="0" w:oddHBand="1" w:evenHBand="0" w:firstRowFirstColumn="0" w:firstRowLastColumn="0" w:lastRowFirstColumn="0" w:lastRowLastColumn="0"/>
-                  <w:trHeight w:val="283"/>
-                </w:trPr>
-                <w:tc>
-                  <w:tcPr>
-                    <w:cnfStyle w:val="001000000000" w:firstRow="0" w:lastRow="0" w:firstColumn="1" w:lastColumn="0" w:oddVBand="0" w:evenVBand="0" w:oddHBand="0" w:evenHBand="0" w:firstRowFirstColumn="0" w:firstRowLastColumn="0" w:lastRowFirstColumn="0" w:lastRowLastColumn="0"/>
-                    <w:tcW w:w="2518" w:type="dxa"/>
-                  </w:tcPr>
-                  <w:p>
-                    <w:pPr>
-                      <w:pStyle w:val="CDTableautitre"/>
-                      <w:rPr>
-                        <w:rFonts w:ascii="Arial" w:eastAsiaTheme="minorHAnsi" w:hAnsi="Arial" w:cs="Arial"/>
-                        <w:color w:val="auto"/>
-                      </w:rPr>
-                    </w:pPr>
-                  </w:p>
-                </w:tc>
-                <w:tc>
-                  <w:tcPr>
-                    <w:tcW w:w="8222" w:type="dxa"/>
-                  </w:tcPr>
-                  <w:p>
-                    <w:pPr>
-                      <w:suppressAutoHyphens/>
-                      <w:jc w:val="both"/>
-                      <w:cnfStyle w:val="000000100000" w:firstRow="0" w:lastRow="0" w:firstColumn="0" w:lastColumn="0" w:oddVBand="0" w:evenVBand="0" w:oddHBand="1" w:evenHBand="0" w:firstRowFirstColumn="0" w:firstRowLastColumn="0" w:lastRowFirstColumn="0" w:lastRowLastColumn="0"/>
-                      <w:rPr>
-                        <w:rFonts w:ascii="Arial" w:hAnsi="Arial" w:cs="Arial"/>
-                        <w:spacing w:val="-2"/>
                         <w:sz w:val="20"/>
                       </w:rPr>
                     </w:pPr>
@@ -2629,7 +3166,7 @@
     </w:sdt>
     <w:p>
       <w:pPr>
-        <w:pStyle w:val="BodyText"/>
+        <w:pStyle w:val="Corpsdetexte"/>
         <w:numPr>
           <w:ilvl w:val="0"/>
           <w:numId w:val="1"/>
@@ -2660,7 +3197,7 @@
     </w:p>
     <w:p>
       <w:pPr>
-        <w:pStyle w:val="BodyText"/>
+        <w:pStyle w:val="Corpsdetexte"/>
         <w:rPr>
           <w:rFonts w:ascii="Arial" w:hAnsi="Arial" w:cs="Arial"/>
           <w:b w:val="0"/>
@@ -2900,6 +3437,7 @@
                       <w:p>
                         <w:pPr>
                           <w:pStyle w:val="CDTableautitre"/>
+                          <w:jc w:val="center"/>
                           <w:rPr>
                             <w:rFonts w:ascii="Arial" w:eastAsiaTheme="minorHAnsi" w:hAnsi="Arial" w:cs="Arial"/>
                             <w:b w:val="0"/>
@@ -3044,6 +3582,7 @@
           <w:p>
             <w:pPr>
               <w:pStyle w:val="CDTableautitre"/>
+              <w:jc w:val="center"/>
               <w:rPr>
                 <w:rFonts w:ascii="Arial" w:eastAsiaTheme="minorHAnsi" w:hAnsi="Arial" w:cs="Arial"/>
                 <w:b w:val="0"/>
@@ -3057,7 +3596,7 @@
                 <w:color w:val="auto"/>
                 <w:lang w:val="fr-FR"/>
               </w:rPr>
-              <w:t>Le 28 janvier, le 18 février, le 18 mars et le 8 avril</w:t>
+              <w:t>28 janvier, 18 février, 18 mars et 8 avril</w:t>
             </w:r>
           </w:p>
         </w:tc>
@@ -3083,7 +3622,16 @@
                 <w:color w:val="auto"/>
                 <w:lang w:val="fr-FR"/>
               </w:rPr>
-              <w:t xml:space="preserve">40 </w:t>
+              <w:t>40</w:t>
+            </w:r>
+            <w:r>
+              <w:rPr>
+                <w:rFonts w:ascii="Arial" w:eastAsiaTheme="minorHAnsi" w:hAnsi="Arial" w:cs="Arial"/>
+                <w:b w:val="0"/>
+                <w:color w:val="auto"/>
+                <w:lang w:val="fr-FR"/>
+              </w:rPr>
+              <w:t> </w:t>
             </w:r>
             <w:r>
               <w:rPr>
@@ -3144,6 +3692,7 @@
           <w:p>
             <w:pPr>
               <w:pStyle w:val="CDTableautitre"/>
+              <w:jc w:val="center"/>
               <w:rPr>
                 <w:rFonts w:ascii="Arial" w:eastAsiaTheme="minorHAnsi" w:hAnsi="Arial" w:cs="Arial"/>
                 <w:b w:val="0"/>
@@ -3158,7 +3707,7 @@
                 <w:color w:val="auto"/>
                 <w:lang w:val="fr-FR"/>
               </w:rPr>
-              <w:t>Le 8 avril</w:t>
+              <w:t>8 avril</w:t>
             </w:r>
           </w:p>
         </w:tc>
@@ -3184,7 +3733,25 @@
                 <w:color w:val="auto"/>
                 <w:lang w:val="fr-FR"/>
               </w:rPr>
-              <w:t>15 %</w:t>
+              <w:t>15</w:t>
+            </w:r>
+            <w:r>
+              <w:rPr>
+                <w:rFonts w:ascii="Arial" w:eastAsiaTheme="minorHAnsi" w:hAnsi="Arial" w:cs="Arial"/>
+                <w:b w:val="0"/>
+                <w:color w:val="auto"/>
+                <w:lang w:val="fr-FR"/>
+              </w:rPr>
+              <w:t> </w:t>
+            </w:r>
+            <w:r>
+              <w:rPr>
+                <w:rFonts w:ascii="Arial" w:eastAsiaTheme="minorHAnsi" w:hAnsi="Arial" w:cs="Arial"/>
+                <w:b w:val="0"/>
+                <w:color w:val="auto"/>
+                <w:lang w:val="fr-FR"/>
+              </w:rPr>
+              <w:t>%</w:t>
             </w:r>
           </w:p>
         </w:tc>
@@ -3232,6 +3799,7 @@
           <w:p>
             <w:pPr>
               <w:pStyle w:val="CDTableautitre"/>
+              <w:jc w:val="center"/>
               <w:rPr>
                 <w:rFonts w:ascii="Arial" w:eastAsiaTheme="minorHAnsi" w:hAnsi="Arial" w:cs="Arial"/>
                 <w:b w:val="0"/>
@@ -3246,7 +3814,7 @@
                 <w:color w:val="auto"/>
                 <w:lang w:val="fr-FR"/>
               </w:rPr>
-              <w:t>Le 22 avril 2022</w:t>
+              <w:t>22 avril 2022</w:t>
             </w:r>
           </w:p>
         </w:tc>
@@ -3275,7 +3843,25 @@
                 <w:color w:val="auto"/>
                 <w:lang w:val="fr-FR"/>
               </w:rPr>
-              <w:t>25 %</w:t>
+              <w:t>25</w:t>
+            </w:r>
+            <w:r>
+              <w:rPr>
+                <w:rFonts w:ascii="Arial" w:eastAsiaTheme="minorHAnsi" w:hAnsi="Arial" w:cs="Arial"/>
+                <w:b w:val="0"/>
+                <w:color w:val="auto"/>
+                <w:lang w:val="fr-FR"/>
+              </w:rPr>
+              <w:t> </w:t>
+            </w:r>
+            <w:r>
+              <w:rPr>
+                <w:rFonts w:ascii="Arial" w:eastAsiaTheme="minorHAnsi" w:hAnsi="Arial" w:cs="Arial"/>
+                <w:b w:val="0"/>
+                <w:color w:val="auto"/>
+                <w:lang w:val="fr-FR"/>
+              </w:rPr>
+              <w:t>%</w:t>
             </w:r>
           </w:p>
         </w:tc>
@@ -3283,13 +3869,29 @@
     </w:tbl>
     <w:p>
       <w:pPr>
-        <w:pStyle w:val="BodyText"/>
+        <w:pStyle w:val="Corpsdetexte"/>
         <w:rPr>
           <w:rFonts w:ascii="Arial" w:hAnsi="Arial" w:cs="Arial"/>
           <w:b w:val="0"/>
           <w:sz w:val="20"/>
         </w:rPr>
       </w:pPr>
+    </w:p>
+    <w:p>
+      <w:pPr>
+        <w:rPr>
+          <w:rFonts w:ascii="Arial" w:hAnsi="Arial" w:cs="Arial"/>
+          <w:sz w:val="20"/>
+        </w:rPr>
+      </w:pPr>
+      <w:r>
+        <w:rPr>
+          <w:rFonts w:ascii="Arial" w:hAnsi="Arial" w:cs="Arial"/>
+          <w:b/>
+          <w:sz w:val="20"/>
+        </w:rPr>
+        <w:br w:type="page"/>
+      </w:r>
     </w:p>
     <w:tbl>
       <w:tblPr>
@@ -3336,6 +3938,7 @@
                 <w:rFonts w:ascii="Arial" w:eastAsia="Times New Roman" w:hAnsi="Arial" w:cs="Arial"/>
                 <w:lang w:eastAsia="fr-CA"/>
               </w:rPr>
+              <w:lastRenderedPageBreak/>
               <w:t>Consignes et règles pour les évaluations</w:t>
             </w:r>
           </w:p>
@@ -3365,7 +3968,6 @@
                 <w:color w:val="auto"/>
                 <w:lang w:val="fr-FR"/>
               </w:rPr>
-              <w:lastRenderedPageBreak/>
               <w:t>Absence à un examen</w:t>
             </w:r>
           </w:p>
@@ -3395,10 +3997,10 @@
               </w:rPr>
               <w:t>Selon le règlement pédagogique (</w:t>
             </w:r>
-            <w:hyperlink r:id="rId11" w:anchor="evaluation-des-apprentissages" w:history="1">
+            <w:hyperlink r:id="rId12" w:anchor="evaluation-des-apprentissages" w:history="1">
               <w:r>
                 <w:rPr>
-                  <w:rStyle w:val="Hyperlink"/>
+                  <w:rStyle w:val="Lienhypertexte"/>
                   <w:rFonts w:ascii="Arial" w:hAnsi="Arial" w:cs="Arial"/>
                   <w:sz w:val="20"/>
                   <w:lang w:val="fr-FR" w:eastAsia="fr-FR"/>
@@ -3413,20 +4015,17 @@
                 <w:sz w:val="20"/>
                 <w:lang w:val="fr-FR" w:eastAsia="fr-FR"/>
               </w:rPr>
-              <w:t xml:space="preserve">), l’étudiant doit motiver toute absence à une évaluation dès qu’il est en mesure de constater qu’il ne pourra être présent. Pour ce faire, il doit remplir le formulaire </w:t>
-            </w:r>
-            <w:proofErr w:type="spellStart"/>
-            <w:r>
-              <w:rPr>
-                <w:rFonts w:ascii="Arial" w:hAnsi="Arial" w:cs="Arial"/>
-                <w:b/>
+              <w:t>), l</w:t>
+            </w:r>
+            <w:r>
+              <w:rPr>
+                <w:rFonts w:ascii="Arial" w:hAnsi="Arial" w:cs="Arial"/>
                 <w:color w:val="auto"/>
                 <w:sz w:val="20"/>
                 <w:lang w:val="fr-FR" w:eastAsia="fr-FR"/>
               </w:rPr>
-              <w:t>CHE_Absence_Évaluation</w:t>
-            </w:r>
-            <w:proofErr w:type="spellEnd"/>
+              <w:t>’</w:t>
+            </w:r>
             <w:r>
               <w:rPr>
                 <w:rFonts w:ascii="Arial" w:hAnsi="Arial" w:cs="Arial"/>
@@ -3434,7 +4033,118 @@
                 <w:sz w:val="20"/>
                 <w:lang w:val="fr-FR" w:eastAsia="fr-FR"/>
               </w:rPr>
-              <w:t xml:space="preserve"> (Centre étudiant, section Formulaires) et justifier l’absence à l’aide de pièces justificatives ou d’un commentaire détaillé, dans un délai de </w:t>
+              <w:t>étudiant doit motiver toute absence à une évaluation dès qu</w:t>
+            </w:r>
+            <w:r>
+              <w:rPr>
+                <w:rFonts w:ascii="Arial" w:hAnsi="Arial" w:cs="Arial"/>
+                <w:color w:val="auto"/>
+                <w:sz w:val="20"/>
+                <w:lang w:val="fr-FR" w:eastAsia="fr-FR"/>
+              </w:rPr>
+              <w:t>’</w:t>
+            </w:r>
+            <w:r>
+              <w:rPr>
+                <w:rFonts w:ascii="Arial" w:hAnsi="Arial" w:cs="Arial"/>
+                <w:color w:val="auto"/>
+                <w:sz w:val="20"/>
+                <w:lang w:val="fr-FR" w:eastAsia="fr-FR"/>
+              </w:rPr>
+              <w:t>il est en mesure de constater qu</w:t>
+            </w:r>
+            <w:r>
+              <w:rPr>
+                <w:rFonts w:ascii="Arial" w:hAnsi="Arial" w:cs="Arial"/>
+                <w:color w:val="auto"/>
+                <w:sz w:val="20"/>
+                <w:lang w:val="fr-FR" w:eastAsia="fr-FR"/>
+              </w:rPr>
+              <w:t>’</w:t>
+            </w:r>
+            <w:r>
+              <w:rPr>
+                <w:rFonts w:ascii="Arial" w:hAnsi="Arial" w:cs="Arial"/>
+                <w:color w:val="auto"/>
+                <w:sz w:val="20"/>
+                <w:lang w:val="fr-FR" w:eastAsia="fr-FR"/>
+              </w:rPr>
+              <w:t xml:space="preserve">il ne pourra être présent. Pour ce faire, il doit remplir le formulaire </w:t>
+            </w:r>
+            <w:proofErr w:type="spellStart"/>
+            <w:r>
+              <w:rPr>
+                <w:rFonts w:ascii="Arial" w:hAnsi="Arial" w:cs="Arial"/>
+                <w:b/>
+                <w:color w:val="auto"/>
+                <w:sz w:val="20"/>
+                <w:lang w:val="fr-FR" w:eastAsia="fr-FR"/>
+              </w:rPr>
+              <w:t>CHE_Absence_Évaluation</w:t>
+            </w:r>
+            <w:proofErr w:type="spellEnd"/>
+            <w:r>
+              <w:rPr>
+                <w:rFonts w:ascii="Arial" w:hAnsi="Arial" w:cs="Arial"/>
+                <w:color w:val="auto"/>
+                <w:sz w:val="20"/>
+                <w:lang w:val="fr-FR" w:eastAsia="fr-FR"/>
+              </w:rPr>
+              <w:t xml:space="preserve"> (Centre étudiant, section Formulaires) et justifier l</w:t>
+            </w:r>
+            <w:r>
+              <w:rPr>
+                <w:rFonts w:ascii="Arial" w:hAnsi="Arial" w:cs="Arial"/>
+                <w:color w:val="auto"/>
+                <w:sz w:val="20"/>
+                <w:lang w:val="fr-FR" w:eastAsia="fr-FR"/>
+              </w:rPr>
+              <w:t>’</w:t>
+            </w:r>
+            <w:r>
+              <w:rPr>
+                <w:rFonts w:ascii="Arial" w:hAnsi="Arial" w:cs="Arial"/>
+                <w:color w:val="auto"/>
+                <w:sz w:val="20"/>
+                <w:lang w:val="fr-FR" w:eastAsia="fr-FR"/>
+              </w:rPr>
+              <w:t>absence à l</w:t>
+            </w:r>
+            <w:r>
+              <w:rPr>
+                <w:rFonts w:ascii="Arial" w:hAnsi="Arial" w:cs="Arial"/>
+                <w:color w:val="auto"/>
+                <w:sz w:val="20"/>
+                <w:lang w:val="fr-FR" w:eastAsia="fr-FR"/>
+              </w:rPr>
+              <w:t>’</w:t>
+            </w:r>
+            <w:r>
+              <w:rPr>
+                <w:rFonts w:ascii="Arial" w:hAnsi="Arial" w:cs="Arial"/>
+                <w:color w:val="auto"/>
+                <w:sz w:val="20"/>
+                <w:lang w:val="fr-FR" w:eastAsia="fr-FR"/>
+              </w:rPr>
+              <w:t>aide de pièces justificatives ou d</w:t>
+            </w:r>
+            <w:r>
+              <w:rPr>
+                <w:rFonts w:ascii="Arial" w:hAnsi="Arial" w:cs="Arial"/>
+                <w:color w:val="auto"/>
+                <w:sz w:val="20"/>
+                <w:lang w:val="fr-FR" w:eastAsia="fr-FR"/>
+              </w:rPr>
+              <w:t>’</w:t>
+            </w:r>
+            <w:r>
+              <w:rPr>
+                <w:rFonts w:ascii="Arial" w:hAnsi="Arial" w:cs="Arial"/>
+                <w:color w:val="auto"/>
+                <w:sz w:val="20"/>
+                <w:lang w:val="fr-FR" w:eastAsia="fr-FR"/>
+              </w:rPr>
+              <w:t xml:space="preserve">un commentaire détaillé, dans un délai de </w:t>
             </w:r>
             <w:r>
               <w:rPr>
@@ -3445,16 +4155,74 @@
                 <w:sz w:val="20"/>
                 <w:lang w:val="fr-FR" w:eastAsia="fr-FR"/>
               </w:rPr>
-              <w:t>7 jours suivant l’absence</w:t>
-            </w:r>
-            <w:r>
-              <w:rPr>
-                <w:rFonts w:ascii="Arial" w:hAnsi="Arial" w:cs="Arial"/>
+              <w:t>7 jours suivant l</w:t>
+            </w:r>
+            <w:r>
+              <w:rPr>
+                <w:rFonts w:ascii="Arial" w:hAnsi="Arial" w:cs="Arial"/>
+                <w:b/>
+                <w:i/>
                 <w:color w:val="auto"/>
                 <w:sz w:val="20"/>
                 <w:lang w:val="fr-FR" w:eastAsia="fr-FR"/>
               </w:rPr>
-              <w:t xml:space="preserve">. L’étudiant doit conserver les pièces justificatives dans le cas d’une éventuelle vérification par le Département. </w:t>
+              <w:t>’</w:t>
+            </w:r>
+            <w:r>
+              <w:rPr>
+                <w:rFonts w:ascii="Arial" w:hAnsi="Arial" w:cs="Arial"/>
+                <w:b/>
+                <w:i/>
+                <w:color w:val="auto"/>
+                <w:sz w:val="20"/>
+                <w:lang w:val="fr-FR" w:eastAsia="fr-FR"/>
+              </w:rPr>
+              <w:t>absence</w:t>
+            </w:r>
+            <w:r>
+              <w:rPr>
+                <w:rFonts w:ascii="Arial" w:hAnsi="Arial" w:cs="Arial"/>
+                <w:color w:val="auto"/>
+                <w:sz w:val="20"/>
+                <w:lang w:val="fr-FR" w:eastAsia="fr-FR"/>
+              </w:rPr>
+              <w:t>. L</w:t>
+            </w:r>
+            <w:r>
+              <w:rPr>
+                <w:rFonts w:ascii="Arial" w:hAnsi="Arial" w:cs="Arial"/>
+                <w:color w:val="auto"/>
+                <w:sz w:val="20"/>
+                <w:lang w:val="fr-FR" w:eastAsia="fr-FR"/>
+              </w:rPr>
+              <w:t>’</w:t>
+            </w:r>
+            <w:r>
+              <w:rPr>
+                <w:rFonts w:ascii="Arial" w:hAnsi="Arial" w:cs="Arial"/>
+                <w:color w:val="auto"/>
+                <w:sz w:val="20"/>
+                <w:lang w:val="fr-FR" w:eastAsia="fr-FR"/>
+              </w:rPr>
+              <w:t>étudiant doit conserver les pièces justificatives dans le cas d</w:t>
+            </w:r>
+            <w:r>
+              <w:rPr>
+                <w:rFonts w:ascii="Arial" w:hAnsi="Arial" w:cs="Arial"/>
+                <w:color w:val="auto"/>
+                <w:sz w:val="20"/>
+                <w:lang w:val="fr-FR" w:eastAsia="fr-FR"/>
+              </w:rPr>
+              <w:t>’</w:t>
+            </w:r>
+            <w:r>
+              <w:rPr>
+                <w:rFonts w:ascii="Arial" w:hAnsi="Arial" w:cs="Arial"/>
+                <w:color w:val="auto"/>
+                <w:sz w:val="20"/>
+                <w:lang w:val="fr-FR" w:eastAsia="fr-FR"/>
+              </w:rPr>
+              <w:t xml:space="preserve">une éventuelle vérification par le Département. </w:t>
             </w:r>
           </w:p>
           <w:p>
@@ -3487,7 +4255,151 @@
                 <w:color w:val="auto"/>
                 <w:lang w:val="fr-FR" w:eastAsia="fr-FR"/>
               </w:rPr>
-              <w:t>Seul un motif imprévu et hors du contrôle de l’étudiant peut être acceptable. Quand l’absence est motivée, l’étudiant sera informé par écrit des modalités de reprise de l’évaluation. La modalité de reprise d’un examen intra est la suivante : passer un examen intra différé OU passer un examen final cumulatif (qui porte sur toute la matière couverte durant la session). En cas d’absence à un examen intra, la réussite d’un cours ne peut jamais se faire sur la base d’un examen final non cumulatif.</w:t>
+              <w:t>Seul un motif imprévu et hors du contrôle de l</w:t>
+            </w:r>
+            <w:r>
+              <w:rPr>
+                <w:rFonts w:ascii="Arial" w:hAnsi="Arial" w:cs="Arial"/>
+                <w:b w:val="0"/>
+                <w:color w:val="auto"/>
+                <w:lang w:val="fr-FR" w:eastAsia="fr-FR"/>
+              </w:rPr>
+              <w:t>’</w:t>
+            </w:r>
+            <w:r>
+              <w:rPr>
+                <w:rFonts w:ascii="Arial" w:hAnsi="Arial" w:cs="Arial"/>
+                <w:b w:val="0"/>
+                <w:color w:val="auto"/>
+                <w:lang w:val="fr-FR" w:eastAsia="fr-FR"/>
+              </w:rPr>
+              <w:t>étudiant peut être acceptable. Quand l</w:t>
+            </w:r>
+            <w:r>
+              <w:rPr>
+                <w:rFonts w:ascii="Arial" w:hAnsi="Arial" w:cs="Arial"/>
+                <w:b w:val="0"/>
+                <w:color w:val="auto"/>
+                <w:lang w:val="fr-FR" w:eastAsia="fr-FR"/>
+              </w:rPr>
+              <w:t>’</w:t>
+            </w:r>
+            <w:r>
+              <w:rPr>
+                <w:rFonts w:ascii="Arial" w:hAnsi="Arial" w:cs="Arial"/>
+                <w:b w:val="0"/>
+                <w:color w:val="auto"/>
+                <w:lang w:val="fr-FR" w:eastAsia="fr-FR"/>
+              </w:rPr>
+              <w:t>absence est motivée, l</w:t>
+            </w:r>
+            <w:r>
+              <w:rPr>
+                <w:rFonts w:ascii="Arial" w:hAnsi="Arial" w:cs="Arial"/>
+                <w:b w:val="0"/>
+                <w:color w:val="auto"/>
+                <w:lang w:val="fr-FR" w:eastAsia="fr-FR"/>
+              </w:rPr>
+              <w:t>’</w:t>
+            </w:r>
+            <w:r>
+              <w:rPr>
+                <w:rFonts w:ascii="Arial" w:hAnsi="Arial" w:cs="Arial"/>
+                <w:b w:val="0"/>
+                <w:color w:val="auto"/>
+                <w:lang w:val="fr-FR" w:eastAsia="fr-FR"/>
+              </w:rPr>
+              <w:t>étudiant sera informé par écrit des modalités de reprise de l</w:t>
+            </w:r>
+            <w:r>
+              <w:rPr>
+                <w:rFonts w:ascii="Arial" w:hAnsi="Arial" w:cs="Arial"/>
+                <w:b w:val="0"/>
+                <w:color w:val="auto"/>
+                <w:lang w:val="fr-FR" w:eastAsia="fr-FR"/>
+              </w:rPr>
+              <w:t>’</w:t>
+            </w:r>
+            <w:r>
+              <w:rPr>
+                <w:rFonts w:ascii="Arial" w:hAnsi="Arial" w:cs="Arial"/>
+                <w:b w:val="0"/>
+                <w:color w:val="auto"/>
+                <w:lang w:val="fr-FR" w:eastAsia="fr-FR"/>
+              </w:rPr>
+              <w:t>évaluation. La modalité de reprise d</w:t>
+            </w:r>
+            <w:r>
+              <w:rPr>
+                <w:rFonts w:ascii="Arial" w:hAnsi="Arial" w:cs="Arial"/>
+                <w:b w:val="0"/>
+                <w:color w:val="auto"/>
+                <w:lang w:val="fr-FR" w:eastAsia="fr-FR"/>
+              </w:rPr>
+              <w:t>’</w:t>
+            </w:r>
+            <w:r>
+              <w:rPr>
+                <w:rFonts w:ascii="Arial" w:hAnsi="Arial" w:cs="Arial"/>
+                <w:b w:val="0"/>
+                <w:color w:val="auto"/>
+                <w:lang w:val="fr-FR" w:eastAsia="fr-FR"/>
+              </w:rPr>
+              <w:t>un examen intra est la suivante : passer un examen intra différé OU passer un examen final cumulatif (qui porte sur toute la matière couverte durant la session). En cas d</w:t>
+            </w:r>
+            <w:r>
+              <w:rPr>
+                <w:rFonts w:ascii="Arial" w:hAnsi="Arial" w:cs="Arial"/>
+                <w:b w:val="0"/>
+                <w:color w:val="auto"/>
+                <w:lang w:val="fr-FR" w:eastAsia="fr-FR"/>
+              </w:rPr>
+              <w:t>’</w:t>
+            </w:r>
+            <w:r>
+              <w:rPr>
+                <w:rFonts w:ascii="Arial" w:hAnsi="Arial" w:cs="Arial"/>
+                <w:b w:val="0"/>
+                <w:color w:val="auto"/>
+                <w:lang w:val="fr-FR" w:eastAsia="fr-FR"/>
+              </w:rPr>
+              <w:t>absence à un examen intra, la réussite d</w:t>
+            </w:r>
+            <w:r>
+              <w:rPr>
+                <w:rFonts w:ascii="Arial" w:hAnsi="Arial" w:cs="Arial"/>
+                <w:b w:val="0"/>
+                <w:color w:val="auto"/>
+                <w:lang w:val="fr-FR" w:eastAsia="fr-FR"/>
+              </w:rPr>
+              <w:t>’</w:t>
+            </w:r>
+            <w:r>
+              <w:rPr>
+                <w:rFonts w:ascii="Arial" w:hAnsi="Arial" w:cs="Arial"/>
+                <w:b w:val="0"/>
+                <w:color w:val="auto"/>
+                <w:lang w:val="fr-FR" w:eastAsia="fr-FR"/>
+              </w:rPr>
+              <w:t>un cours ne peut jamais se faire sur la base d</w:t>
+            </w:r>
+            <w:r>
+              <w:rPr>
+                <w:rFonts w:ascii="Arial" w:hAnsi="Arial" w:cs="Arial"/>
+                <w:b w:val="0"/>
+                <w:color w:val="auto"/>
+                <w:lang w:val="fr-FR" w:eastAsia="fr-FR"/>
+              </w:rPr>
+              <w:t>’</w:t>
+            </w:r>
+            <w:r>
+              <w:rPr>
+                <w:rFonts w:ascii="Arial" w:hAnsi="Arial" w:cs="Arial"/>
+                <w:b w:val="0"/>
+                <w:color w:val="auto"/>
+                <w:lang w:val="fr-FR" w:eastAsia="fr-FR"/>
+              </w:rPr>
+              <w:t>un examen final non cumulatif.</w:t>
             </w:r>
           </w:p>
           <w:p>
@@ -3514,7 +4426,7 @@
     </w:p>
     <w:p>
       <w:pPr>
-        <w:pStyle w:val="BodyText"/>
+        <w:pStyle w:val="Corpsdetexte"/>
         <w:numPr>
           <w:ilvl w:val="0"/>
           <w:numId w:val="1"/>
@@ -3537,7 +4449,7 @@
     </w:p>
     <w:p>
       <w:pPr>
-        <w:pStyle w:val="BodyText"/>
+        <w:pStyle w:val="Corpsdetexte"/>
         <w:rPr>
           <w:rFonts w:ascii="Arial" w:hAnsi="Arial" w:cs="Arial"/>
           <w:b w:val="0"/>
@@ -3622,7 +4534,23 @@
                 <w:color w:val="auto"/>
                 <w:lang w:val="fr-FR"/>
               </w:rPr>
-              <w:t>Modification de l’inscription</w:t>
+              <w:t>Modification de l</w:t>
+            </w:r>
+            <w:r>
+              <w:rPr>
+                <w:rFonts w:ascii="Arial" w:eastAsiaTheme="minorHAnsi" w:hAnsi="Arial" w:cs="Arial"/>
+                <w:color w:val="auto"/>
+                <w:lang w:val="fr-FR"/>
+              </w:rPr>
+              <w:t>’</w:t>
+            </w:r>
+            <w:r>
+              <w:rPr>
+                <w:rFonts w:ascii="Arial" w:eastAsiaTheme="minorHAnsi" w:hAnsi="Arial" w:cs="Arial"/>
+                <w:color w:val="auto"/>
+                <w:lang w:val="fr-FR"/>
+              </w:rPr>
+              <w:t>inscription</w:t>
             </w:r>
           </w:p>
         </w:tc>
@@ -3703,7 +4631,23 @@
                 <w:color w:val="auto"/>
                 <w:lang w:val="fr-FR"/>
               </w:rPr>
-              <w:t>Date limite d’abandon</w:t>
+              <w:t>Date limite d</w:t>
+            </w:r>
+            <w:r>
+              <w:rPr>
+                <w:rFonts w:ascii="Arial" w:eastAsiaTheme="minorHAnsi" w:hAnsi="Arial" w:cs="Arial"/>
+                <w:color w:val="auto"/>
+                <w:lang w:val="fr-FR"/>
+              </w:rPr>
+              <w:t>’</w:t>
+            </w:r>
+            <w:r>
+              <w:rPr>
+                <w:rFonts w:ascii="Arial" w:eastAsiaTheme="minorHAnsi" w:hAnsi="Arial" w:cs="Arial"/>
+                <w:color w:val="auto"/>
+                <w:lang w:val="fr-FR"/>
+              </w:rPr>
+              <w:t>abandon</w:t>
             </w:r>
           </w:p>
         </w:tc>
@@ -3780,7 +4724,23 @@
                 <w:color w:val="auto"/>
                 <w:lang w:val="fr-FR"/>
               </w:rPr>
-              <w:t>Évaluation de l’enseignement</w:t>
+              <w:t>Évaluation de l</w:t>
+            </w:r>
+            <w:r>
+              <w:rPr>
+                <w:rFonts w:ascii="Arial" w:eastAsiaTheme="minorHAnsi" w:hAnsi="Arial" w:cs="Arial"/>
+                <w:color w:val="auto"/>
+                <w:lang w:val="fr-FR"/>
+              </w:rPr>
+              <w:t>’</w:t>
+            </w:r>
+            <w:r>
+              <w:rPr>
+                <w:rFonts w:ascii="Arial" w:eastAsiaTheme="minorHAnsi" w:hAnsi="Arial" w:cs="Arial"/>
+                <w:color w:val="auto"/>
+                <w:lang w:val="fr-FR"/>
+              </w:rPr>
+              <w:t>enseignement</w:t>
             </w:r>
           </w:p>
         </w:tc>
@@ -3812,7 +4772,7 @@
     </w:tbl>
     <w:p>
       <w:pPr>
-        <w:pStyle w:val="BodyText"/>
+        <w:pStyle w:val="Corpsdetexte"/>
         <w:rPr>
           <w:rFonts w:ascii="Arial" w:hAnsi="Arial" w:cs="Arial"/>
           <w:b w:val="0"/>
@@ -3883,7 +4843,39 @@
                 <w:b w:val="0"/>
                 <w:lang w:val="fr-FR"/>
               </w:rPr>
-              <w:t xml:space="preserve">De nombreuses activités et ressources sont offertes à l’Université de Montréal pour faire de votre vie étudiante une expérience enrichissante et agréable. La plupart d’entre elles sont gratuites. </w:t>
+              <w:t>De nombreuses activités et ressources sont offertes à l</w:t>
+            </w:r>
+            <w:r>
+              <w:rPr>
+                <w:rFonts w:ascii="Arial" w:eastAsiaTheme="minorHAnsi" w:hAnsi="Arial" w:cs="Arial"/>
+                <w:b w:val="0"/>
+                <w:lang w:val="fr-FR"/>
+              </w:rPr>
+              <w:t>’</w:t>
+            </w:r>
+            <w:r>
+              <w:rPr>
+                <w:rFonts w:ascii="Arial" w:eastAsiaTheme="minorHAnsi" w:hAnsi="Arial" w:cs="Arial"/>
+                <w:b w:val="0"/>
+                <w:lang w:val="fr-FR"/>
+              </w:rPr>
+              <w:t>Université de Montréal pour faire de votre vie étudiante une expérience enrichissante et agréable. La plupart d</w:t>
+            </w:r>
+            <w:r>
+              <w:rPr>
+                <w:rFonts w:ascii="Arial" w:eastAsiaTheme="minorHAnsi" w:hAnsi="Arial" w:cs="Arial"/>
+                <w:b w:val="0"/>
+                <w:lang w:val="fr-FR"/>
+              </w:rPr>
+              <w:t>’</w:t>
+            </w:r>
+            <w:r>
+              <w:rPr>
+                <w:rFonts w:ascii="Arial" w:eastAsiaTheme="minorHAnsi" w:hAnsi="Arial" w:cs="Arial"/>
+                <w:b w:val="0"/>
+                <w:lang w:val="fr-FR"/>
+              </w:rPr>
+              <w:t xml:space="preserve">entre elles sont gratuites. </w:t>
             </w:r>
           </w:p>
         </w:tc>
@@ -3939,10 +4931,10 @@
                 <w:lang w:val="fr-FR"/>
               </w:rPr>
             </w:pPr>
-            <w:hyperlink r:id="rId12" w:history="1">
+            <w:hyperlink r:id="rId13" w:history="1">
               <w:r>
                 <w:rPr>
-                  <w:rStyle w:val="Hyperlink"/>
+                  <w:rStyle w:val="Lienhypertexte"/>
                   <w:rFonts w:ascii="Arial" w:eastAsiaTheme="minorHAnsi" w:hAnsi="Arial" w:cs="Arial"/>
                   <w:b w:val="0"/>
                   <w:lang w:val="fr-FR"/>
@@ -4003,10 +4995,10 @@
                 <w:lang w:val="fr-FR"/>
               </w:rPr>
             </w:pPr>
-            <w:hyperlink r:id="rId13" w:history="1">
+            <w:hyperlink r:id="rId14" w:history="1">
               <w:r>
                 <w:rPr>
-                  <w:rStyle w:val="Hyperlink"/>
+                  <w:rStyle w:val="Lienhypertexte"/>
                   <w:rFonts w:ascii="Arial" w:eastAsiaTheme="minorHAnsi" w:hAnsi="Arial" w:cs="Arial"/>
                   <w:b w:val="0"/>
                   <w:lang w:val="fr-FR"/>
@@ -4068,10 +5060,10 @@
                 <w:lang w:val="fr-FR"/>
               </w:rPr>
             </w:pPr>
-            <w:hyperlink r:id="rId14" w:history="1">
+            <w:hyperlink r:id="rId15" w:history="1">
               <w:r>
                 <w:rPr>
-                  <w:rStyle w:val="Hyperlink"/>
+                  <w:rStyle w:val="Lienhypertexte"/>
                   <w:rFonts w:ascii="Arial" w:eastAsiaTheme="minorHAnsi" w:hAnsi="Arial" w:cs="Arial"/>
                   <w:b w:val="0"/>
                   <w:lang w:val="fr-FR"/>
@@ -4108,7 +5100,25 @@
                 <w:color w:val="auto"/>
                 <w:lang w:val="fr-FR"/>
               </w:rPr>
-              <w:t>Services du réseau des bibliothèques de l’UdeM</w:t>
+              <w:t>Services du réseau des bibliothèques de l</w:t>
+            </w:r>
+            <w:r>
+              <w:rPr>
+                <w:rFonts w:ascii="Arial" w:eastAsiaTheme="minorHAnsi" w:hAnsi="Arial" w:cs="Arial"/>
+                <w:b w:val="0"/>
+                <w:color w:val="auto"/>
+                <w:lang w:val="fr-FR"/>
+              </w:rPr>
+              <w:t>’</w:t>
+            </w:r>
+            <w:r>
+              <w:rPr>
+                <w:rFonts w:ascii="Arial" w:eastAsiaTheme="minorHAnsi" w:hAnsi="Arial" w:cs="Arial"/>
+                <w:b w:val="0"/>
+                <w:color w:val="auto"/>
+                <w:lang w:val="fr-FR"/>
+              </w:rPr>
+              <w:t>UdeM</w:t>
             </w:r>
           </w:p>
         </w:tc>
@@ -4126,10 +5136,10 @@
                 <w:lang w:val="fr-FR"/>
               </w:rPr>
             </w:pPr>
-            <w:hyperlink r:id="rId15" w:history="1">
+            <w:hyperlink r:id="rId16" w:history="1">
               <w:r>
                 <w:rPr>
-                  <w:rStyle w:val="Hyperlink"/>
+                  <w:rStyle w:val="Lienhypertexte"/>
                   <w:rFonts w:ascii="Arial" w:eastAsiaTheme="minorHAnsi" w:hAnsi="Arial" w:cs="Arial"/>
                   <w:b w:val="0"/>
                   <w:lang w:val="fr-FR"/>
@@ -4151,7 +5161,7 @@
     </w:p>
     <w:p>
       <w:pPr>
-        <w:pStyle w:val="BodyText"/>
+        <w:pStyle w:val="Corpsdetexte"/>
         <w:numPr>
           <w:ilvl w:val="0"/>
           <w:numId w:val="1"/>
@@ -4172,7 +5182,7 @@
     </w:p>
     <w:p>
       <w:pPr>
-        <w:pStyle w:val="BodyText"/>
+        <w:pStyle w:val="Corpsdetexte"/>
         <w:rPr>
           <w:rFonts w:ascii="Arial" w:hAnsi="Arial" w:cs="Arial"/>
           <w:b w:val="0"/>
@@ -4336,10 +5346,10 @@
                 <w:lang w:val="fr-FR"/>
               </w:rPr>
             </w:pPr>
-            <w:hyperlink r:id="rId16" w:history="1">
+            <w:hyperlink r:id="rId17" w:history="1">
               <w:r>
                 <w:rPr>
-                  <w:rStyle w:val="Hyperlink"/>
+                  <w:rStyle w:val="Lienhypertexte"/>
                   <w:rFonts w:ascii="Arial" w:eastAsiaTheme="minorHAnsi" w:hAnsi="Arial" w:cs="Arial"/>
                   <w:b w:val="0"/>
                   <w:lang w:val="fr-FR"/>
@@ -4369,10 +5379,10 @@
                 <w:lang w:val="fr-FR"/>
               </w:rPr>
             </w:pPr>
-            <w:hyperlink r:id="rId17" w:history="1">
+            <w:hyperlink r:id="rId18" w:history="1">
               <w:r>
                 <w:rPr>
-                  <w:rStyle w:val="Hyperlink"/>
+                  <w:rStyle w:val="Lienhypertexte"/>
                   <w:rFonts w:ascii="Arial" w:eastAsiaTheme="minorHAnsi" w:hAnsi="Arial" w:cs="Arial"/>
                   <w:b w:val="0"/>
                   <w:lang w:val="fr-FR"/>
@@ -4407,7 +5417,23 @@
                 <w:color w:val="auto"/>
                 <w:lang w:val="fr-FR"/>
               </w:rPr>
-              <w:t>Politique-cadre sur l’intégration des étudiants en situation de handicap</w:t>
+              <w:t>Politique-cadre sur l</w:t>
+            </w:r>
+            <w:r>
+              <w:rPr>
+                <w:rFonts w:ascii="Arial" w:hAnsi="Arial" w:cs="Arial"/>
+                <w:color w:val="auto"/>
+                <w:lang w:val="fr-FR"/>
+              </w:rPr>
+              <w:t>’</w:t>
+            </w:r>
+            <w:r>
+              <w:rPr>
+                <w:rFonts w:ascii="Arial" w:hAnsi="Arial" w:cs="Arial"/>
+                <w:color w:val="auto"/>
+                <w:lang w:val="fr-FR"/>
+              </w:rPr>
+              <w:t>intégration des étudiants en situation de handicap</w:t>
             </w:r>
           </w:p>
           <w:p>
@@ -4452,10 +5478,10 @@
                 <w:color w:val="auto"/>
               </w:rPr>
             </w:pPr>
-            <w:hyperlink r:id="rId18" w:history="1">
+            <w:hyperlink r:id="rId19" w:history="1">
               <w:r>
                 <w:rPr>
-                  <w:rStyle w:val="Hyperlink"/>
+                  <w:rStyle w:val="Lienhypertexte"/>
                   <w:rFonts w:ascii="Arial" w:eastAsiaTheme="minorHAnsi" w:hAnsi="Arial" w:cs="Arial"/>
                   <w:b w:val="0"/>
                 </w:rPr>
@@ -4482,10 +5508,10 @@
                 <w:color w:val="auto"/>
               </w:rPr>
             </w:pPr>
-            <w:hyperlink r:id="rId19" w:history="1">
+            <w:hyperlink r:id="rId20" w:history="1">
               <w:r>
                 <w:rPr>
-                  <w:rStyle w:val="Hyperlink"/>
+                  <w:rStyle w:val="Lienhypertexte"/>
                   <w:rFonts w:ascii="Arial" w:eastAsiaTheme="minorHAnsi" w:hAnsi="Arial" w:cs="Arial"/>
                   <w:b w:val="0"/>
                 </w:rPr>
@@ -4498,7 +5524,7 @@
     </w:tbl>
     <w:p>
       <w:pPr>
-        <w:pStyle w:val="BodyText"/>
+        <w:pStyle w:val="Corpsdetexte"/>
         <w:rPr>
           <w:rFonts w:ascii="Arial" w:hAnsi="Arial" w:cs="Arial"/>
           <w:b w:val="0"/>
@@ -4569,7 +5595,119 @@
                 <w:b w:val="0"/>
                 <w:lang w:val="fr-FR"/>
               </w:rPr>
-              <w:t xml:space="preserve">Problèmes liés à la gestion du temps, ignorance des droits d’auteur, crainte de l’échec, désir d’égaliser les chances de réussite des autres – aucune de ces raisons n’est suffisante pour justifier la fraude ou le plagiat. Qu’il soit pratiqué intentionnellement, par insouciance ou par négligence, le plagiat peut entraîner un échec, la suspension, l’exclusion du programme, voire même un renvoi de l’université. Plagier ne vaut donc pas la peine ! </w:t>
+              <w:t>Problèmes liés à la gestion du temps, ignorance des droits d</w:t>
+            </w:r>
+            <w:r>
+              <w:rPr>
+                <w:rFonts w:ascii="Arial" w:hAnsi="Arial" w:cs="Arial"/>
+                <w:b w:val="0"/>
+                <w:lang w:val="fr-FR"/>
+              </w:rPr>
+              <w:t>’</w:t>
+            </w:r>
+            <w:r>
+              <w:rPr>
+                <w:rFonts w:ascii="Arial" w:hAnsi="Arial" w:cs="Arial"/>
+                <w:b w:val="0"/>
+                <w:lang w:val="fr-FR"/>
+              </w:rPr>
+              <w:t>auteur, crainte de l</w:t>
+            </w:r>
+            <w:r>
+              <w:rPr>
+                <w:rFonts w:ascii="Arial" w:hAnsi="Arial" w:cs="Arial"/>
+                <w:b w:val="0"/>
+                <w:lang w:val="fr-FR"/>
+              </w:rPr>
+              <w:t>’</w:t>
+            </w:r>
+            <w:r>
+              <w:rPr>
+                <w:rFonts w:ascii="Arial" w:hAnsi="Arial" w:cs="Arial"/>
+                <w:b w:val="0"/>
+                <w:lang w:val="fr-FR"/>
+              </w:rPr>
+              <w:t>échec, désir d</w:t>
+            </w:r>
+            <w:r>
+              <w:rPr>
+                <w:rFonts w:ascii="Arial" w:hAnsi="Arial" w:cs="Arial"/>
+                <w:b w:val="0"/>
+                <w:lang w:val="fr-FR"/>
+              </w:rPr>
+              <w:t>’</w:t>
+            </w:r>
+            <w:r>
+              <w:rPr>
+                <w:rFonts w:ascii="Arial" w:hAnsi="Arial" w:cs="Arial"/>
+                <w:b w:val="0"/>
+                <w:lang w:val="fr-FR"/>
+              </w:rPr>
+              <w:t>égaliser les chances de réussite des autres – aucune de ces raisons n</w:t>
+            </w:r>
+            <w:r>
+              <w:rPr>
+                <w:rFonts w:ascii="Arial" w:hAnsi="Arial" w:cs="Arial"/>
+                <w:b w:val="0"/>
+                <w:lang w:val="fr-FR"/>
+              </w:rPr>
+              <w:t>’</w:t>
+            </w:r>
+            <w:r>
+              <w:rPr>
+                <w:rFonts w:ascii="Arial" w:hAnsi="Arial" w:cs="Arial"/>
+                <w:b w:val="0"/>
+                <w:lang w:val="fr-FR"/>
+              </w:rPr>
+              <w:t>est suffisante pour justifier la fraude ou le plagiat. Qu</w:t>
+            </w:r>
+            <w:r>
+              <w:rPr>
+                <w:rFonts w:ascii="Arial" w:hAnsi="Arial" w:cs="Arial"/>
+                <w:b w:val="0"/>
+                <w:lang w:val="fr-FR"/>
+              </w:rPr>
+              <w:t>’</w:t>
+            </w:r>
+            <w:r>
+              <w:rPr>
+                <w:rFonts w:ascii="Arial" w:hAnsi="Arial" w:cs="Arial"/>
+                <w:b w:val="0"/>
+                <w:lang w:val="fr-FR"/>
+              </w:rPr>
+              <w:t>il soit pratiqué intentionnellement, par insouciance ou par négligence, le plagiat peut entraîner un échec, la suspension, l</w:t>
+            </w:r>
+            <w:r>
+              <w:rPr>
+                <w:rFonts w:ascii="Arial" w:hAnsi="Arial" w:cs="Arial"/>
+                <w:b w:val="0"/>
+                <w:lang w:val="fr-FR"/>
+              </w:rPr>
+              <w:t>’</w:t>
+            </w:r>
+            <w:r>
+              <w:rPr>
+                <w:rFonts w:ascii="Arial" w:hAnsi="Arial" w:cs="Arial"/>
+                <w:b w:val="0"/>
+                <w:lang w:val="fr-FR"/>
+              </w:rPr>
+              <w:t>exclusion du programme, voire même un renvoi de l</w:t>
+            </w:r>
+            <w:r>
+              <w:rPr>
+                <w:rFonts w:ascii="Arial" w:hAnsi="Arial" w:cs="Arial"/>
+                <w:b w:val="0"/>
+                <w:lang w:val="fr-FR"/>
+              </w:rPr>
+              <w:t>’</w:t>
+            </w:r>
+            <w:r>
+              <w:rPr>
+                <w:rFonts w:ascii="Arial" w:hAnsi="Arial" w:cs="Arial"/>
+                <w:b w:val="0"/>
+                <w:lang w:val="fr-FR"/>
+              </w:rPr>
+              <w:t xml:space="preserve">université. Plagier ne vaut donc pas la peine ! </w:t>
             </w:r>
           </w:p>
           <w:p>
@@ -4588,7 +5726,39 @@
                 <w:b w:val="0"/>
                 <w:lang w:val="fr-FR"/>
               </w:rPr>
-              <w:t>Le plagiat ne se limite pas à copier-coller ou à regarder la copie d’un collègue. Il existe diverses formes de manquement à l’intégrité, de fraude et de plagiat. En voici quelques exemples</w:t>
+              <w:t>Le plagiat ne se limite pas à copier-coller ou à regarder la copie d</w:t>
+            </w:r>
+            <w:r>
+              <w:rPr>
+                <w:rFonts w:ascii="Arial" w:hAnsi="Arial" w:cs="Arial"/>
+                <w:b w:val="0"/>
+                <w:lang w:val="fr-FR"/>
+              </w:rPr>
+              <w:t>’</w:t>
+            </w:r>
+            <w:r>
+              <w:rPr>
+                <w:rFonts w:ascii="Arial" w:hAnsi="Arial" w:cs="Arial"/>
+                <w:b w:val="0"/>
+                <w:lang w:val="fr-FR"/>
+              </w:rPr>
+              <w:t>un collègue. Il existe diverses formes de manquement à l</w:t>
+            </w:r>
+            <w:r>
+              <w:rPr>
+                <w:rFonts w:ascii="Arial" w:hAnsi="Arial" w:cs="Arial"/>
+                <w:b w:val="0"/>
+                <w:lang w:val="fr-FR"/>
+              </w:rPr>
+              <w:t>’</w:t>
+            </w:r>
+            <w:r>
+              <w:rPr>
+                <w:rFonts w:ascii="Arial" w:hAnsi="Arial" w:cs="Arial"/>
+                <w:b w:val="0"/>
+                <w:lang w:val="fr-FR"/>
+              </w:rPr>
+              <w:t>intégrité, de fraude et de plagiat. En voici quelques exemples</w:t>
             </w:r>
             <w:r>
               <w:rPr>
@@ -4687,7 +5857,43 @@
                 <w:i/>
                 <w:lang w:val="fr-FR"/>
               </w:rPr>
-              <w:t>); Inventer des faits ou des sources d’information; Obtenir de l’aide non autorisée pour réaliser un travail.</w:t>
+              <w:t>); Inventer des faits ou des sources d</w:t>
+            </w:r>
+            <w:r>
+              <w:rPr>
+                <w:rFonts w:ascii="Arial" w:hAnsi="Arial" w:cs="Arial"/>
+                <w:b w:val="0"/>
+                <w:i/>
+                <w:lang w:val="fr-FR"/>
+              </w:rPr>
+              <w:t>’</w:t>
+            </w:r>
+            <w:r>
+              <w:rPr>
+                <w:rFonts w:ascii="Arial" w:hAnsi="Arial" w:cs="Arial"/>
+                <w:b w:val="0"/>
+                <w:i/>
+                <w:lang w:val="fr-FR"/>
+              </w:rPr>
+              <w:t>information; Obtenir de l</w:t>
+            </w:r>
+            <w:r>
+              <w:rPr>
+                <w:rFonts w:ascii="Arial" w:hAnsi="Arial" w:cs="Arial"/>
+                <w:b w:val="0"/>
+                <w:i/>
+                <w:lang w:val="fr-FR"/>
+              </w:rPr>
+              <w:t>’</w:t>
+            </w:r>
+            <w:r>
+              <w:rPr>
+                <w:rFonts w:ascii="Arial" w:hAnsi="Arial" w:cs="Arial"/>
+                <w:b w:val="0"/>
+                <w:i/>
+                <w:lang w:val="fr-FR"/>
+              </w:rPr>
+              <w:t>aide non autorisée pour réaliser un travail.</w:t>
             </w:r>
           </w:p>
           <w:p>
@@ -4721,7 +5927,25 @@
                 <w:i/>
                 <w:lang w:val="fr-FR"/>
               </w:rPr>
-              <w:t xml:space="preserve">: Utiliser des sources d’informations non autorisées pendant </w:t>
+              <w:t>: Utiliser des sources d</w:t>
+            </w:r>
+            <w:r>
+              <w:rPr>
+                <w:rFonts w:ascii="Arial" w:hAnsi="Arial" w:cs="Arial"/>
+                <w:b w:val="0"/>
+                <w:i/>
+                <w:lang w:val="fr-FR"/>
+              </w:rPr>
+              <w:t>’</w:t>
+            </w:r>
+            <w:r>
+              <w:rPr>
+                <w:rFonts w:ascii="Arial" w:hAnsi="Arial" w:cs="Arial"/>
+                <w:b w:val="0"/>
+                <w:i/>
+                <w:lang w:val="fr-FR"/>
+              </w:rPr>
+              <w:t xml:space="preserve">informations non autorisées pendant </w:t>
             </w:r>
             <w:proofErr w:type="gramStart"/>
             <w:r>
@@ -4731,7 +5955,25 @@
                 <w:i/>
                 <w:lang w:val="fr-FR"/>
               </w:rPr>
-              <w:t>l’examen;</w:t>
+              <w:t>l</w:t>
+            </w:r>
+            <w:r>
+              <w:rPr>
+                <w:rFonts w:ascii="Arial" w:hAnsi="Arial" w:cs="Arial"/>
+                <w:b w:val="0"/>
+                <w:i/>
+                <w:lang w:val="fr-FR"/>
+              </w:rPr>
+              <w:t>’</w:t>
+            </w:r>
+            <w:r>
+              <w:rPr>
+                <w:rFonts w:ascii="Arial" w:hAnsi="Arial" w:cs="Arial"/>
+                <w:b w:val="0"/>
+                <w:i/>
+                <w:lang w:val="fr-FR"/>
+              </w:rPr>
+              <w:t>examen;</w:t>
             </w:r>
             <w:proofErr w:type="gramEnd"/>
             <w:r>
@@ -4741,7 +5983,61 @@
                 <w:i/>
                 <w:lang w:val="fr-FR"/>
               </w:rPr>
-              <w:t xml:space="preserve"> Regarder les réponses d’une autre personne pendant l’examen; S’identifier faussement comme un étudiant du cours.</w:t>
+              <w:t xml:space="preserve"> Regarder les réponses d</w:t>
+            </w:r>
+            <w:r>
+              <w:rPr>
+                <w:rFonts w:ascii="Arial" w:hAnsi="Arial" w:cs="Arial"/>
+                <w:b w:val="0"/>
+                <w:i/>
+                <w:lang w:val="fr-FR"/>
+              </w:rPr>
+              <w:t>’</w:t>
+            </w:r>
+            <w:r>
+              <w:rPr>
+                <w:rFonts w:ascii="Arial" w:hAnsi="Arial" w:cs="Arial"/>
+                <w:b w:val="0"/>
+                <w:i/>
+                <w:lang w:val="fr-FR"/>
+              </w:rPr>
+              <w:t>une autre personne pendant l</w:t>
+            </w:r>
+            <w:r>
+              <w:rPr>
+                <w:rFonts w:ascii="Arial" w:hAnsi="Arial" w:cs="Arial"/>
+                <w:b w:val="0"/>
+                <w:i/>
+                <w:lang w:val="fr-FR"/>
+              </w:rPr>
+              <w:t>’</w:t>
+            </w:r>
+            <w:r>
+              <w:rPr>
+                <w:rFonts w:ascii="Arial" w:hAnsi="Arial" w:cs="Arial"/>
+                <w:b w:val="0"/>
+                <w:i/>
+                <w:lang w:val="fr-FR"/>
+              </w:rPr>
+              <w:t>examen; S</w:t>
+            </w:r>
+            <w:r>
+              <w:rPr>
+                <w:rFonts w:ascii="Arial" w:hAnsi="Arial" w:cs="Arial"/>
+                <w:b w:val="0"/>
+                <w:i/>
+                <w:lang w:val="fr-FR"/>
+              </w:rPr>
+              <w:t>’</w:t>
+            </w:r>
+            <w:r>
+              <w:rPr>
+                <w:rFonts w:ascii="Arial" w:hAnsi="Arial" w:cs="Arial"/>
+                <w:b w:val="0"/>
+                <w:i/>
+                <w:lang w:val="fr-FR"/>
+              </w:rPr>
+              <w:t>identifier faussement comme un étudiant du cours.</w:t>
             </w:r>
           </w:p>
         </w:tc>
@@ -4788,10 +6084,10 @@
                 <w:rFonts w:ascii="Arial" w:hAnsi="Arial" w:cs="Arial"/>
               </w:rPr>
             </w:pPr>
-            <w:hyperlink r:id="rId20" w:history="1">
+            <w:hyperlink r:id="rId21" w:history="1">
               <w:r>
                 <w:rPr>
-                  <w:rStyle w:val="Hyperlink"/>
+                  <w:rStyle w:val="Lienhypertexte"/>
                   <w:rFonts w:ascii="Arial" w:eastAsiaTheme="minorHAnsi" w:hAnsi="Arial" w:cs="Arial"/>
                   <w:b w:val="0"/>
                   <w:lang w:val="fr-FR"/>
@@ -4813,9 +6109,9 @@
       </w:pPr>
     </w:p>
     <w:sectPr>
-      <w:headerReference w:type="default" r:id="rId21"/>
-      <w:footerReference w:type="even" r:id="rId22"/>
-      <w:footerReference w:type="default" r:id="rId23"/>
+      <w:headerReference w:type="default" r:id="rId22"/>
+      <w:footerReference w:type="even" r:id="rId23"/>
+      <w:footerReference w:type="default" r:id="rId24"/>
       <w:pgSz w:w="12240" w:h="15840" w:code="1"/>
       <w:pgMar w:top="709" w:right="720" w:bottom="720" w:left="720" w:header="1701" w:footer="397" w:gutter="0"/>
       <w:cols w:space="720"/>
@@ -4826,7 +6122,7 @@
 </file>
 
 <file path=word/endnotes.xml><?xml version="1.0" encoding="utf-8"?>
-<w:endnotes xmlns:wpc="http://schemas.microsoft.com/office/word/2010/wordprocessingCanvas" xmlns:cx="http://schemas.microsoft.com/office/drawing/2014/chartex" xmlns:cx1="http://schemas.microsoft.com/office/drawing/2015/9/8/chartex" xmlns:cx2="http://schemas.microsoft.com/office/drawing/2015/10/21/chartex" xmlns:cx3="http://schemas.microsoft.com/office/drawing/2016/5/9/chartex" xmlns:cx4="http://schemas.microsoft.com/office/drawing/2016/5/10/chartex" xmlns:cx5="http://schemas.microsoft.com/office/drawing/2016/5/11/chartex" xmlns:cx6="http://schemas.microsoft.com/office/drawing/2016/5/12/chartex" xmlns:cx7="http://schemas.microsoft.com/office/drawing/2016/5/13/chartex" xmlns:cx8="http://schemas.microsoft.com/office/drawing/2016/5/14/chartex" xmlns:mc="http://schemas.openxmlformats.org/markup-compatibility/2006" xmlns:aink="http://schemas.microsoft.com/office/drawing/2016/ink" xmlns:am3d="http://schemas.microsoft.com/office/drawing/2017/model3d" xmlns:o="urn:schemas-microsoft-com:office:office" xmlns:r="http://schemas.openxmlformats.org/officeDocument/2006/relationships" xmlns:m="http://schemas.openxmlformats.org/officeDocument/2006/math" xmlns:v="urn:schemas-microsoft-com:vml" xmlns:wp14="http://schemas.microsoft.com/office/word/2010/wordprocessingDrawing" xmlns:wp="http://schemas.openxmlformats.org/drawingml/2006/wordprocessingDrawing" xmlns:w10="urn:schemas-microsoft-com:office:word" xmlns:w="http://schemas.openxmlformats.org/wordprocessingml/2006/main" xmlns:w14="http://schemas.microsoft.com/office/word/2010/wordml" xmlns:w15="http://schemas.microsoft.com/office/word/2012/wordml" xmlns:w16cex="http://schemas.microsoft.com/office/word/2018/wordml/cex" xmlns:w16cid="http://schemas.microsoft.com/office/word/2016/wordml/cid" xmlns:w16="http://schemas.microsoft.com/office/word/2018/wordml" xmlns:w16sdtdh="http://schemas.microsoft.com/office/word/2020/wordml/sdtdatahash" xmlns:w16se="http://schemas.microsoft.com/office/word/2015/wordml/symex" xmlns:wpg="http://schemas.microsoft.com/office/word/2010/wordprocessingGroup" xmlns:wpi="http://schemas.microsoft.com/office/word/2010/wordprocessingInk" xmlns:wne="http://schemas.microsoft.com/office/word/2006/wordml" xmlns:wps="http://schemas.microsoft.com/office/word/2010/wordprocessingShape" mc:Ignorable="w14 w15 w16se w16cid w16 w16cex w16sdtdh wp14">
+<w:endnotes xmlns:wpc="http://schemas.microsoft.com/office/word/2010/wordprocessingCanvas" xmlns:cx="http://schemas.microsoft.com/office/drawing/2014/chartex" xmlns:cx1="http://schemas.microsoft.com/office/drawing/2015/9/8/chartex" xmlns:cx2="http://schemas.microsoft.com/office/drawing/2015/10/21/chartex" xmlns:cx3="http://schemas.microsoft.com/office/drawing/2016/5/9/chartex" xmlns:cx4="http://schemas.microsoft.com/office/drawing/2016/5/10/chartex" xmlns:cx5="http://schemas.microsoft.com/office/drawing/2016/5/11/chartex" xmlns:cx6="http://schemas.microsoft.com/office/drawing/2016/5/12/chartex" xmlns:cx7="http://schemas.microsoft.com/office/drawing/2016/5/13/chartex" xmlns:cx8="http://schemas.microsoft.com/office/drawing/2016/5/14/chartex" xmlns:mc="http://schemas.openxmlformats.org/markup-compatibility/2006" xmlns:aink="http://schemas.microsoft.com/office/drawing/2016/ink" xmlns:am3d="http://schemas.microsoft.com/office/drawing/2017/model3d" xmlns:o="urn:schemas-microsoft-com:office:office" xmlns:r="http://schemas.openxmlformats.org/officeDocument/2006/relationships" xmlns:m="http://schemas.openxmlformats.org/officeDocument/2006/math" xmlns:v="urn:schemas-microsoft-com:vml" xmlns:wp14="http://schemas.microsoft.com/office/word/2010/wordprocessingDrawing" xmlns:wp="http://schemas.openxmlformats.org/drawingml/2006/wordprocessingDrawing" xmlns:w10="urn:schemas-microsoft-com:office:word" xmlns:w="http://schemas.openxmlformats.org/wordprocessingml/2006/main" xmlns:w14="http://schemas.microsoft.com/office/word/2010/wordml" xmlns:w15="http://schemas.microsoft.com/office/word/2012/wordml" xmlns:w16cid="http://schemas.microsoft.com/office/word/2016/wordml/cid" xmlns:w16se="http://schemas.microsoft.com/office/word/2015/wordml/symex" xmlns:wpg="http://schemas.microsoft.com/office/word/2010/wordprocessingGroup" xmlns:wpi="http://schemas.microsoft.com/office/word/2010/wordprocessingInk" xmlns:wne="http://schemas.microsoft.com/office/word/2006/wordml" xmlns:wps="http://schemas.microsoft.com/office/word/2010/wordprocessingShape" mc:Ignorable="w14 w15 w16se w16cid wp14">
   <w:endnote w:type="separator" w:id="-1">
     <w:p>
       <w:r>
@@ -4845,37 +6141,37 @@
 </file>
 
 <file path=word/footer1.xml><?xml version="1.0" encoding="utf-8"?>
-<w:ftr xmlns:wpc="http://schemas.microsoft.com/office/word/2010/wordprocessingCanvas" xmlns:cx="http://schemas.microsoft.com/office/drawing/2014/chartex" xmlns:cx1="http://schemas.microsoft.com/office/drawing/2015/9/8/chartex" xmlns:cx2="http://schemas.microsoft.com/office/drawing/2015/10/21/chartex" xmlns:cx3="http://schemas.microsoft.com/office/drawing/2016/5/9/chartex" xmlns:cx4="http://schemas.microsoft.com/office/drawing/2016/5/10/chartex" xmlns:cx5="http://schemas.microsoft.com/office/drawing/2016/5/11/chartex" xmlns:cx6="http://schemas.microsoft.com/office/drawing/2016/5/12/chartex" xmlns:cx7="http://schemas.microsoft.com/office/drawing/2016/5/13/chartex" xmlns:cx8="http://schemas.microsoft.com/office/drawing/2016/5/14/chartex" xmlns:mc="http://schemas.openxmlformats.org/markup-compatibility/2006" xmlns:aink="http://schemas.microsoft.com/office/drawing/2016/ink" xmlns:am3d="http://schemas.microsoft.com/office/drawing/2017/model3d" xmlns:o="urn:schemas-microsoft-com:office:office" xmlns:r="http://schemas.openxmlformats.org/officeDocument/2006/relationships" xmlns:m="http://schemas.openxmlformats.org/officeDocument/2006/math" xmlns:v="urn:schemas-microsoft-com:vml" xmlns:wp14="http://schemas.microsoft.com/office/word/2010/wordprocessingDrawing" xmlns:wp="http://schemas.openxmlformats.org/drawingml/2006/wordprocessingDrawing" xmlns:w10="urn:schemas-microsoft-com:office:word" xmlns:w="http://schemas.openxmlformats.org/wordprocessingml/2006/main" xmlns:w14="http://schemas.microsoft.com/office/word/2010/wordml" xmlns:w15="http://schemas.microsoft.com/office/word/2012/wordml" xmlns:w16cex="http://schemas.microsoft.com/office/word/2018/wordml/cex" xmlns:w16cid="http://schemas.microsoft.com/office/word/2016/wordml/cid" xmlns:w16="http://schemas.microsoft.com/office/word/2018/wordml" xmlns:w16sdtdh="http://schemas.microsoft.com/office/word/2020/wordml/sdtdatahash" xmlns:w16se="http://schemas.microsoft.com/office/word/2015/wordml/symex" xmlns:wpg="http://schemas.microsoft.com/office/word/2010/wordprocessingGroup" xmlns:wpi="http://schemas.microsoft.com/office/word/2010/wordprocessingInk" xmlns:wne="http://schemas.microsoft.com/office/word/2006/wordml" xmlns:wps="http://schemas.microsoft.com/office/word/2010/wordprocessingShape" mc:Ignorable="w14 w15 w16se w16cid w16 w16cex w16sdtdh wp14">
+<w:ftr xmlns:wpc="http://schemas.microsoft.com/office/word/2010/wordprocessingCanvas" xmlns:cx="http://schemas.microsoft.com/office/drawing/2014/chartex" xmlns:cx1="http://schemas.microsoft.com/office/drawing/2015/9/8/chartex" xmlns:cx2="http://schemas.microsoft.com/office/drawing/2015/10/21/chartex" xmlns:cx3="http://schemas.microsoft.com/office/drawing/2016/5/9/chartex" xmlns:cx4="http://schemas.microsoft.com/office/drawing/2016/5/10/chartex" xmlns:cx5="http://schemas.microsoft.com/office/drawing/2016/5/11/chartex" xmlns:cx6="http://schemas.microsoft.com/office/drawing/2016/5/12/chartex" xmlns:cx7="http://schemas.microsoft.com/office/drawing/2016/5/13/chartex" xmlns:cx8="http://schemas.microsoft.com/office/drawing/2016/5/14/chartex" xmlns:mc="http://schemas.openxmlformats.org/markup-compatibility/2006" xmlns:aink="http://schemas.microsoft.com/office/drawing/2016/ink" xmlns:am3d="http://schemas.microsoft.com/office/drawing/2017/model3d" xmlns:o="urn:schemas-microsoft-com:office:office" xmlns:r="http://schemas.openxmlformats.org/officeDocument/2006/relationships" xmlns:m="http://schemas.openxmlformats.org/officeDocument/2006/math" xmlns:v="urn:schemas-microsoft-com:vml" xmlns:wp14="http://schemas.microsoft.com/office/word/2010/wordprocessingDrawing" xmlns:wp="http://schemas.openxmlformats.org/drawingml/2006/wordprocessingDrawing" xmlns:w10="urn:schemas-microsoft-com:office:word" xmlns:w="http://schemas.openxmlformats.org/wordprocessingml/2006/main" xmlns:w14="http://schemas.microsoft.com/office/word/2010/wordml" xmlns:w15="http://schemas.microsoft.com/office/word/2012/wordml" xmlns:w16cid="http://schemas.microsoft.com/office/word/2016/wordml/cid" xmlns:w16se="http://schemas.microsoft.com/office/word/2015/wordml/symex" xmlns:wpg="http://schemas.microsoft.com/office/word/2010/wordprocessingGroup" xmlns:wpi="http://schemas.microsoft.com/office/word/2010/wordprocessingInk" xmlns:wne="http://schemas.microsoft.com/office/word/2006/wordml" xmlns:wps="http://schemas.microsoft.com/office/word/2010/wordprocessingShape" mc:Ignorable="w14 w15 w16se w16cid wp14">
   <w:p>
     <w:pPr>
-      <w:pStyle w:val="Footer"/>
+      <w:pStyle w:val="Pieddepage"/>
       <w:framePr w:wrap="around" w:vAnchor="text" w:hAnchor="margin" w:xAlign="right" w:y="1"/>
       <w:rPr>
-        <w:rStyle w:val="PageNumber"/>
+        <w:rStyle w:val="Numrodepage"/>
       </w:rPr>
     </w:pPr>
     <w:r>
       <w:rPr>
-        <w:rStyle w:val="PageNumber"/>
+        <w:rStyle w:val="Numrodepage"/>
       </w:rPr>
       <w:fldChar w:fldCharType="begin"/>
     </w:r>
     <w:r>
       <w:rPr>
-        <w:rStyle w:val="PageNumber"/>
+        <w:rStyle w:val="Numrodepage"/>
       </w:rPr>
       <w:instrText xml:space="preserve">PAGE  </w:instrText>
     </w:r>
     <w:r>
       <w:rPr>
-        <w:rStyle w:val="PageNumber"/>
+        <w:rStyle w:val="Numrodepage"/>
       </w:rPr>
       <w:fldChar w:fldCharType="end"/>
     </w:r>
   </w:p>
   <w:p>
     <w:pPr>
-      <w:pStyle w:val="Footer"/>
+      <w:pStyle w:val="Pieddepage"/>
       <w:ind w:right="360"/>
     </w:pPr>
   </w:p>
@@ -4883,20 +6179,20 @@
 </file>
 
 <file path=word/footer2.xml><?xml version="1.0" encoding="utf-8"?>
-<w:ftr xmlns:wpc="http://schemas.microsoft.com/office/word/2010/wordprocessingCanvas" xmlns:cx="http://schemas.microsoft.com/office/drawing/2014/chartex" xmlns:cx1="http://schemas.microsoft.com/office/drawing/2015/9/8/chartex" xmlns:cx2="http://schemas.microsoft.com/office/drawing/2015/10/21/chartex" xmlns:cx3="http://schemas.microsoft.com/office/drawing/2016/5/9/chartex" xmlns:cx4="http://schemas.microsoft.com/office/drawing/2016/5/10/chartex" xmlns:cx5="http://schemas.microsoft.com/office/drawing/2016/5/11/chartex" xmlns:cx6="http://schemas.microsoft.com/office/drawing/2016/5/12/chartex" xmlns:cx7="http://schemas.microsoft.com/office/drawing/2016/5/13/chartex" xmlns:cx8="http://schemas.microsoft.com/office/drawing/2016/5/14/chartex" xmlns:mc="http://schemas.openxmlformats.org/markup-compatibility/2006" xmlns:aink="http://schemas.microsoft.com/office/drawing/2016/ink" xmlns:am3d="http://schemas.microsoft.com/office/drawing/2017/model3d" xmlns:o="urn:schemas-microsoft-com:office:office" xmlns:r="http://schemas.openxmlformats.org/officeDocument/2006/relationships" xmlns:m="http://schemas.openxmlformats.org/officeDocument/2006/math" xmlns:v="urn:schemas-microsoft-com:vml" xmlns:wp14="http://schemas.microsoft.com/office/word/2010/wordprocessingDrawing" xmlns:wp="http://schemas.openxmlformats.org/drawingml/2006/wordprocessingDrawing" xmlns:w10="urn:schemas-microsoft-com:office:word" xmlns:w="http://schemas.openxmlformats.org/wordprocessingml/2006/main" xmlns:w14="http://schemas.microsoft.com/office/word/2010/wordml" xmlns:w15="http://schemas.microsoft.com/office/word/2012/wordml" xmlns:w16cex="http://schemas.microsoft.com/office/word/2018/wordml/cex" xmlns:w16cid="http://schemas.microsoft.com/office/word/2016/wordml/cid" xmlns:w16="http://schemas.microsoft.com/office/word/2018/wordml" xmlns:w16sdtdh="http://schemas.microsoft.com/office/word/2020/wordml/sdtdatahash" xmlns:w16se="http://schemas.microsoft.com/office/word/2015/wordml/symex" xmlns:wpg="http://schemas.microsoft.com/office/word/2010/wordprocessingGroup" xmlns:wpi="http://schemas.microsoft.com/office/word/2010/wordprocessingInk" xmlns:wne="http://schemas.microsoft.com/office/word/2006/wordml" xmlns:wps="http://schemas.microsoft.com/office/word/2010/wordprocessingShape" mc:Ignorable="w14 w15 w16se w16cid w16 w16cex w16sdtdh wp14">
+<w:ftr xmlns:wpc="http://schemas.microsoft.com/office/word/2010/wordprocessingCanvas" xmlns:cx="http://schemas.microsoft.com/office/drawing/2014/chartex" xmlns:cx1="http://schemas.microsoft.com/office/drawing/2015/9/8/chartex" xmlns:cx2="http://schemas.microsoft.com/office/drawing/2015/10/21/chartex" xmlns:cx3="http://schemas.microsoft.com/office/drawing/2016/5/9/chartex" xmlns:cx4="http://schemas.microsoft.com/office/drawing/2016/5/10/chartex" xmlns:cx5="http://schemas.microsoft.com/office/drawing/2016/5/11/chartex" xmlns:cx6="http://schemas.microsoft.com/office/drawing/2016/5/12/chartex" xmlns:cx7="http://schemas.microsoft.com/office/drawing/2016/5/13/chartex" xmlns:cx8="http://schemas.microsoft.com/office/drawing/2016/5/14/chartex" xmlns:mc="http://schemas.openxmlformats.org/markup-compatibility/2006" xmlns:aink="http://schemas.microsoft.com/office/drawing/2016/ink" xmlns:am3d="http://schemas.microsoft.com/office/drawing/2017/model3d" xmlns:o="urn:schemas-microsoft-com:office:office" xmlns:r="http://schemas.openxmlformats.org/officeDocument/2006/relationships" xmlns:m="http://schemas.openxmlformats.org/officeDocument/2006/math" xmlns:v="urn:schemas-microsoft-com:vml" xmlns:wp14="http://schemas.microsoft.com/office/word/2010/wordprocessingDrawing" xmlns:wp="http://schemas.openxmlformats.org/drawingml/2006/wordprocessingDrawing" xmlns:w10="urn:schemas-microsoft-com:office:word" xmlns:w="http://schemas.openxmlformats.org/wordprocessingml/2006/main" xmlns:w14="http://schemas.microsoft.com/office/word/2010/wordml" xmlns:w15="http://schemas.microsoft.com/office/word/2012/wordml" xmlns:w16cid="http://schemas.microsoft.com/office/word/2016/wordml/cid" xmlns:w16se="http://schemas.microsoft.com/office/word/2015/wordml/symex" xmlns:wpg="http://schemas.microsoft.com/office/word/2010/wordprocessingGroup" xmlns:wpi="http://schemas.microsoft.com/office/word/2010/wordprocessingInk" xmlns:wne="http://schemas.microsoft.com/office/word/2006/wordml" xmlns:wps="http://schemas.microsoft.com/office/word/2010/wordprocessingShape" mc:Ignorable="w14 w15 w16se w16cid wp14">
   <w:p>
     <w:pPr>
-      <w:pStyle w:val="Footer"/>
+      <w:pStyle w:val="Pieddepage"/>
       <w:framePr w:wrap="around" w:vAnchor="text" w:hAnchor="margin" w:xAlign="right" w:y="1"/>
       <w:rPr>
-        <w:rStyle w:val="PageNumber"/>
+        <w:rStyle w:val="Numrodepage"/>
         <w:rFonts w:ascii="Arial" w:hAnsi="Arial" w:cs="Arial"/>
         <w:sz w:val="20"/>
       </w:rPr>
     </w:pPr>
     <w:r>
       <w:rPr>
-        <w:rStyle w:val="PageNumber"/>
+        <w:rStyle w:val="Numrodepage"/>
         <w:rFonts w:ascii="Arial" w:hAnsi="Arial" w:cs="Arial"/>
         <w:sz w:val="20"/>
       </w:rPr>
@@ -4904,7 +6200,7 @@
     </w:r>
     <w:r>
       <w:rPr>
-        <w:rStyle w:val="PageNumber"/>
+        <w:rStyle w:val="Numrodepage"/>
         <w:rFonts w:ascii="Arial" w:hAnsi="Arial" w:cs="Arial"/>
         <w:sz w:val="20"/>
       </w:rPr>
@@ -4912,7 +6208,7 @@
     </w:r>
     <w:r>
       <w:rPr>
-        <w:rStyle w:val="PageNumber"/>
+        <w:rStyle w:val="Numrodepage"/>
         <w:rFonts w:ascii="Arial" w:hAnsi="Arial" w:cs="Arial"/>
         <w:sz w:val="20"/>
       </w:rPr>
@@ -4920,7 +6216,7 @@
     </w:r>
     <w:r>
       <w:rPr>
-        <w:rStyle w:val="PageNumber"/>
+        <w:rStyle w:val="Numrodepage"/>
         <w:rFonts w:ascii="Arial" w:hAnsi="Arial" w:cs="Arial"/>
         <w:noProof/>
         <w:sz w:val="20"/>
@@ -4929,7 +6225,7 @@
     </w:r>
     <w:r>
       <w:rPr>
-        <w:rStyle w:val="PageNumber"/>
+        <w:rStyle w:val="Numrodepage"/>
         <w:rFonts w:ascii="Arial" w:hAnsi="Arial" w:cs="Arial"/>
         <w:sz w:val="20"/>
       </w:rPr>
@@ -4938,7 +6234,7 @@
   </w:p>
   <w:p>
     <w:pPr>
-      <w:pStyle w:val="Footer"/>
+      <w:pStyle w:val="Pieddepage"/>
       <w:spacing w:line="360" w:lineRule="auto"/>
       <w:ind w:right="360"/>
       <w:rPr>
@@ -4951,7 +6247,7 @@
 </file>
 
 <file path=word/footnotes.xml><?xml version="1.0" encoding="utf-8"?>
-<w:footnotes xmlns:wpc="http://schemas.microsoft.com/office/word/2010/wordprocessingCanvas" xmlns:cx="http://schemas.microsoft.com/office/drawing/2014/chartex" xmlns:cx1="http://schemas.microsoft.com/office/drawing/2015/9/8/chartex" xmlns:cx2="http://schemas.microsoft.com/office/drawing/2015/10/21/chartex" xmlns:cx3="http://schemas.microsoft.com/office/drawing/2016/5/9/chartex" xmlns:cx4="http://schemas.microsoft.com/office/drawing/2016/5/10/chartex" xmlns:cx5="http://schemas.microsoft.com/office/drawing/2016/5/11/chartex" xmlns:cx6="http://schemas.microsoft.com/office/drawing/2016/5/12/chartex" xmlns:cx7="http://schemas.microsoft.com/office/drawing/2016/5/13/chartex" xmlns:cx8="http://schemas.microsoft.com/office/drawing/2016/5/14/chartex" xmlns:mc="http://schemas.openxmlformats.org/markup-compatibility/2006" xmlns:aink="http://schemas.microsoft.com/office/drawing/2016/ink" xmlns:am3d="http://schemas.microsoft.com/office/drawing/2017/model3d" xmlns:o="urn:schemas-microsoft-com:office:office" xmlns:r="http://schemas.openxmlformats.org/officeDocument/2006/relationships" xmlns:m="http://schemas.openxmlformats.org/officeDocument/2006/math" xmlns:v="urn:schemas-microsoft-com:vml" xmlns:wp14="http://schemas.microsoft.com/office/word/2010/wordprocessingDrawing" xmlns:wp="http://schemas.openxmlformats.org/drawingml/2006/wordprocessingDrawing" xmlns:w10="urn:schemas-microsoft-com:office:word" xmlns:w="http://schemas.openxmlformats.org/wordprocessingml/2006/main" xmlns:w14="http://schemas.microsoft.com/office/word/2010/wordml" xmlns:w15="http://schemas.microsoft.com/office/word/2012/wordml" xmlns:w16cex="http://schemas.microsoft.com/office/word/2018/wordml/cex" xmlns:w16cid="http://schemas.microsoft.com/office/word/2016/wordml/cid" xmlns:w16="http://schemas.microsoft.com/office/word/2018/wordml" xmlns:w16sdtdh="http://schemas.microsoft.com/office/word/2020/wordml/sdtdatahash" xmlns:w16se="http://schemas.microsoft.com/office/word/2015/wordml/symex" xmlns:wpg="http://schemas.microsoft.com/office/word/2010/wordprocessingGroup" xmlns:wpi="http://schemas.microsoft.com/office/word/2010/wordprocessingInk" xmlns:wne="http://schemas.microsoft.com/office/word/2006/wordml" xmlns:wps="http://schemas.microsoft.com/office/word/2010/wordprocessingShape" mc:Ignorable="w14 w15 w16se w16cid w16 w16cex w16sdtdh wp14">
+<w:footnotes xmlns:wpc="http://schemas.microsoft.com/office/word/2010/wordprocessingCanvas" xmlns:cx="http://schemas.microsoft.com/office/drawing/2014/chartex" xmlns:cx1="http://schemas.microsoft.com/office/drawing/2015/9/8/chartex" xmlns:cx2="http://schemas.microsoft.com/office/drawing/2015/10/21/chartex" xmlns:cx3="http://schemas.microsoft.com/office/drawing/2016/5/9/chartex" xmlns:cx4="http://schemas.microsoft.com/office/drawing/2016/5/10/chartex" xmlns:cx5="http://schemas.microsoft.com/office/drawing/2016/5/11/chartex" xmlns:cx6="http://schemas.microsoft.com/office/drawing/2016/5/12/chartex" xmlns:cx7="http://schemas.microsoft.com/office/drawing/2016/5/13/chartex" xmlns:cx8="http://schemas.microsoft.com/office/drawing/2016/5/14/chartex" xmlns:mc="http://schemas.openxmlformats.org/markup-compatibility/2006" xmlns:aink="http://schemas.microsoft.com/office/drawing/2016/ink" xmlns:am3d="http://schemas.microsoft.com/office/drawing/2017/model3d" xmlns:o="urn:schemas-microsoft-com:office:office" xmlns:r="http://schemas.openxmlformats.org/officeDocument/2006/relationships" xmlns:m="http://schemas.openxmlformats.org/officeDocument/2006/math" xmlns:v="urn:schemas-microsoft-com:vml" xmlns:wp14="http://schemas.microsoft.com/office/word/2010/wordprocessingDrawing" xmlns:wp="http://schemas.openxmlformats.org/drawingml/2006/wordprocessingDrawing" xmlns:w10="urn:schemas-microsoft-com:office:word" xmlns:w="http://schemas.openxmlformats.org/wordprocessingml/2006/main" xmlns:w14="http://schemas.microsoft.com/office/word/2010/wordml" xmlns:w15="http://schemas.microsoft.com/office/word/2012/wordml" xmlns:w16cid="http://schemas.microsoft.com/office/word/2016/wordml/cid" xmlns:w16se="http://schemas.microsoft.com/office/word/2015/wordml/symex" xmlns:wpg="http://schemas.microsoft.com/office/word/2010/wordprocessingGroup" xmlns:wpi="http://schemas.microsoft.com/office/word/2010/wordprocessingInk" xmlns:wne="http://schemas.microsoft.com/office/word/2006/wordml" xmlns:wps="http://schemas.microsoft.com/office/word/2010/wordprocessingShape" mc:Ignorable="w14 w15 w16se w16cid wp14">
   <w:footnote w:type="separator" w:id="-1">
     <w:p>
       <w:r>
@@ -4970,10 +6266,10 @@
 </file>
 
 <file path=word/header1.xml><?xml version="1.0" encoding="utf-8"?>
-<w:hdr xmlns:wpc="http://schemas.microsoft.com/office/word/2010/wordprocessingCanvas" xmlns:cx="http://schemas.microsoft.com/office/drawing/2014/chartex" xmlns:cx1="http://schemas.microsoft.com/office/drawing/2015/9/8/chartex" xmlns:cx2="http://schemas.microsoft.com/office/drawing/2015/10/21/chartex" xmlns:cx3="http://schemas.microsoft.com/office/drawing/2016/5/9/chartex" xmlns:cx4="http://schemas.microsoft.com/office/drawing/2016/5/10/chartex" xmlns:cx5="http://schemas.microsoft.com/office/drawing/2016/5/11/chartex" xmlns:cx6="http://schemas.microsoft.com/office/drawing/2016/5/12/chartex" xmlns:cx7="http://schemas.microsoft.com/office/drawing/2016/5/13/chartex" xmlns:cx8="http://schemas.microsoft.com/office/drawing/2016/5/14/chartex" xmlns:mc="http://schemas.openxmlformats.org/markup-compatibility/2006" xmlns:aink="http://schemas.microsoft.com/office/drawing/2016/ink" xmlns:am3d="http://schemas.microsoft.com/office/drawing/2017/model3d" xmlns:o="urn:schemas-microsoft-com:office:office" xmlns:r="http://schemas.openxmlformats.org/officeDocument/2006/relationships" xmlns:m="http://schemas.openxmlformats.org/officeDocument/2006/math" xmlns:v="urn:schemas-microsoft-com:vml" xmlns:wp14="http://schemas.microsoft.com/office/word/2010/wordprocessingDrawing" xmlns:wp="http://schemas.openxmlformats.org/drawingml/2006/wordprocessingDrawing" xmlns:w10="urn:schemas-microsoft-com:office:word" xmlns:w="http://schemas.openxmlformats.org/wordprocessingml/2006/main" xmlns:w14="http://schemas.microsoft.com/office/word/2010/wordml" xmlns:w15="http://schemas.microsoft.com/office/word/2012/wordml" xmlns:w16cex="http://schemas.microsoft.com/office/word/2018/wordml/cex" xmlns:w16cid="http://schemas.microsoft.com/office/word/2016/wordml/cid" xmlns:w16="http://schemas.microsoft.com/office/word/2018/wordml" xmlns:w16sdtdh="http://schemas.microsoft.com/office/word/2020/wordml/sdtdatahash" xmlns:w16se="http://schemas.microsoft.com/office/word/2015/wordml/symex" xmlns:wpg="http://schemas.microsoft.com/office/word/2010/wordprocessingGroup" xmlns:wpi="http://schemas.microsoft.com/office/word/2010/wordprocessingInk" xmlns:wne="http://schemas.microsoft.com/office/word/2006/wordml" xmlns:wps="http://schemas.microsoft.com/office/word/2010/wordprocessingShape" mc:Ignorable="w14 w15 w16se w16cid w16 w16cex w16sdtdh wp14">
+<w:hdr xmlns:wpc="http://schemas.microsoft.com/office/word/2010/wordprocessingCanvas" xmlns:cx="http://schemas.microsoft.com/office/drawing/2014/chartex" xmlns:cx1="http://schemas.microsoft.com/office/drawing/2015/9/8/chartex" xmlns:cx2="http://schemas.microsoft.com/office/drawing/2015/10/21/chartex" xmlns:cx3="http://schemas.microsoft.com/office/drawing/2016/5/9/chartex" xmlns:cx4="http://schemas.microsoft.com/office/drawing/2016/5/10/chartex" xmlns:cx5="http://schemas.microsoft.com/office/drawing/2016/5/11/chartex" xmlns:cx6="http://schemas.microsoft.com/office/drawing/2016/5/12/chartex" xmlns:cx7="http://schemas.microsoft.com/office/drawing/2016/5/13/chartex" xmlns:cx8="http://schemas.microsoft.com/office/drawing/2016/5/14/chartex" xmlns:mc="http://schemas.openxmlformats.org/markup-compatibility/2006" xmlns:aink="http://schemas.microsoft.com/office/drawing/2016/ink" xmlns:am3d="http://schemas.microsoft.com/office/drawing/2017/model3d" xmlns:o="urn:schemas-microsoft-com:office:office" xmlns:r="http://schemas.openxmlformats.org/officeDocument/2006/relationships" xmlns:m="http://schemas.openxmlformats.org/officeDocument/2006/math" xmlns:v="urn:schemas-microsoft-com:vml" xmlns:wp14="http://schemas.microsoft.com/office/word/2010/wordprocessingDrawing" xmlns:wp="http://schemas.openxmlformats.org/drawingml/2006/wordprocessingDrawing" xmlns:w10="urn:schemas-microsoft-com:office:word" xmlns:w="http://schemas.openxmlformats.org/wordprocessingml/2006/main" xmlns:w14="http://schemas.microsoft.com/office/word/2010/wordml" xmlns:w15="http://schemas.microsoft.com/office/word/2012/wordml" xmlns:w16cid="http://schemas.microsoft.com/office/word/2016/wordml/cid" xmlns:w16se="http://schemas.microsoft.com/office/word/2015/wordml/symex" xmlns:wpg="http://schemas.microsoft.com/office/word/2010/wordprocessingGroup" xmlns:wpi="http://schemas.microsoft.com/office/word/2010/wordprocessingInk" xmlns:wne="http://schemas.microsoft.com/office/word/2006/wordml" xmlns:wps="http://schemas.microsoft.com/office/word/2010/wordprocessingShape" mc:Ignorable="w14 w15 w16se w16cid wp14">
   <w:p>
     <w:pPr>
-      <w:pStyle w:val="Header"/>
+      <w:pStyle w:val="En-tte"/>
       <w:rPr>
         <w:rFonts w:ascii="Verdana" w:hAnsi="Verdana"/>
         <w:b/>
@@ -5042,7 +6338,7 @@
 </file>
 
 <file path=word/numbering.xml><?xml version="1.0" encoding="utf-8"?>
-<w:numbering xmlns:wpc="http://schemas.microsoft.com/office/word/2010/wordprocessingCanvas" xmlns:cx="http://schemas.microsoft.com/office/drawing/2014/chartex" xmlns:cx1="http://schemas.microsoft.com/office/drawing/2015/9/8/chartex" xmlns:cx2="http://schemas.microsoft.com/office/drawing/2015/10/21/chartex" xmlns:cx3="http://schemas.microsoft.com/office/drawing/2016/5/9/chartex" xmlns:cx4="http://schemas.microsoft.com/office/drawing/2016/5/10/chartex" xmlns:cx5="http://schemas.microsoft.com/office/drawing/2016/5/11/chartex" xmlns:cx6="http://schemas.microsoft.com/office/drawing/2016/5/12/chartex" xmlns:cx7="http://schemas.microsoft.com/office/drawing/2016/5/13/chartex" xmlns:cx8="http://schemas.microsoft.com/office/drawing/2016/5/14/chartex" xmlns:mc="http://schemas.openxmlformats.org/markup-compatibility/2006" xmlns:aink="http://schemas.microsoft.com/office/drawing/2016/ink" xmlns:am3d="http://schemas.microsoft.com/office/drawing/2017/model3d" xmlns:o="urn:schemas-microsoft-com:office:office" xmlns:r="http://schemas.openxmlformats.org/officeDocument/2006/relationships" xmlns:m="http://schemas.openxmlformats.org/officeDocument/2006/math" xmlns:v="urn:schemas-microsoft-com:vml" xmlns:wp14="http://schemas.microsoft.com/office/word/2010/wordprocessingDrawing" xmlns:wp="http://schemas.openxmlformats.org/drawingml/2006/wordprocessingDrawing" xmlns:w10="urn:schemas-microsoft-com:office:word" xmlns:w="http://schemas.openxmlformats.org/wordprocessingml/2006/main" xmlns:w14="http://schemas.microsoft.com/office/word/2010/wordml" xmlns:w15="http://schemas.microsoft.com/office/word/2012/wordml" xmlns:w16cex="http://schemas.microsoft.com/office/word/2018/wordml/cex" xmlns:w16cid="http://schemas.microsoft.com/office/word/2016/wordml/cid" xmlns:w16="http://schemas.microsoft.com/office/word/2018/wordml" xmlns:w16sdtdh="http://schemas.microsoft.com/office/word/2020/wordml/sdtdatahash" xmlns:w16se="http://schemas.microsoft.com/office/word/2015/wordml/symex" xmlns:wpg="http://schemas.microsoft.com/office/word/2010/wordprocessingGroup" xmlns:wpi="http://schemas.microsoft.com/office/word/2010/wordprocessingInk" xmlns:wne="http://schemas.microsoft.com/office/word/2006/wordml" xmlns:wps="http://schemas.microsoft.com/office/word/2010/wordprocessingShape" mc:Ignorable="w14 w15 w16se w16cid w16 w16cex w16sdtdh wp14">
+<w:numbering xmlns:wpc="http://schemas.microsoft.com/office/word/2010/wordprocessingCanvas" xmlns:cx="http://schemas.microsoft.com/office/drawing/2014/chartex" xmlns:cx1="http://schemas.microsoft.com/office/drawing/2015/9/8/chartex" xmlns:cx2="http://schemas.microsoft.com/office/drawing/2015/10/21/chartex" xmlns:cx3="http://schemas.microsoft.com/office/drawing/2016/5/9/chartex" xmlns:cx4="http://schemas.microsoft.com/office/drawing/2016/5/10/chartex" xmlns:cx5="http://schemas.microsoft.com/office/drawing/2016/5/11/chartex" xmlns:cx6="http://schemas.microsoft.com/office/drawing/2016/5/12/chartex" xmlns:cx7="http://schemas.microsoft.com/office/drawing/2016/5/13/chartex" xmlns:cx8="http://schemas.microsoft.com/office/drawing/2016/5/14/chartex" xmlns:mc="http://schemas.openxmlformats.org/markup-compatibility/2006" xmlns:aink="http://schemas.microsoft.com/office/drawing/2016/ink" xmlns:am3d="http://schemas.microsoft.com/office/drawing/2017/model3d" xmlns:o="urn:schemas-microsoft-com:office:office" xmlns:r="http://schemas.openxmlformats.org/officeDocument/2006/relationships" xmlns:m="http://schemas.openxmlformats.org/officeDocument/2006/math" xmlns:v="urn:schemas-microsoft-com:vml" xmlns:wp14="http://schemas.microsoft.com/office/word/2010/wordprocessingDrawing" xmlns:wp="http://schemas.openxmlformats.org/drawingml/2006/wordprocessingDrawing" xmlns:w10="urn:schemas-microsoft-com:office:word" xmlns:w="http://schemas.openxmlformats.org/wordprocessingml/2006/main" xmlns:w14="http://schemas.microsoft.com/office/word/2010/wordml" xmlns:w15="http://schemas.microsoft.com/office/word/2012/wordml" xmlns:w16cid="http://schemas.microsoft.com/office/word/2016/wordml/cid" xmlns:w16se="http://schemas.microsoft.com/office/word/2015/wordml/symex" xmlns:wpg="http://schemas.microsoft.com/office/word/2010/wordprocessingGroup" xmlns:wpi="http://schemas.microsoft.com/office/word/2010/wordprocessingInk" xmlns:wne="http://schemas.microsoft.com/office/word/2006/wordml" xmlns:wps="http://schemas.microsoft.com/office/word/2010/wordprocessingShape" mc:Ignorable="w14 w15 w16se w16cid wp14">
   <w:abstractNum w:abstractNumId="0" w15:restartNumberingAfterBreak="0">
     <w:nsid w:val="076E46D1"/>
     <w:multiLevelType w:val="hybridMultilevel"/>
@@ -5703,7 +6999,7 @@
 </file>
 
 <file path=word/styles.xml><?xml version="1.0" encoding="utf-8"?>
-<w:styles xmlns:mc="http://schemas.openxmlformats.org/markup-compatibility/2006" xmlns:r="http://schemas.openxmlformats.org/officeDocument/2006/relationships" xmlns:w="http://schemas.openxmlformats.org/wordprocessingml/2006/main" xmlns:w14="http://schemas.microsoft.com/office/word/2010/wordml" xmlns:w15="http://schemas.microsoft.com/office/word/2012/wordml" xmlns:w16cex="http://schemas.microsoft.com/office/word/2018/wordml/cex" xmlns:w16cid="http://schemas.microsoft.com/office/word/2016/wordml/cid" xmlns:w16="http://schemas.microsoft.com/office/word/2018/wordml" xmlns:w16sdtdh="http://schemas.microsoft.com/office/word/2020/wordml/sdtdatahash" xmlns:w16se="http://schemas.microsoft.com/office/word/2015/wordml/symex" mc:Ignorable="w14 w15 w16se w16cid w16 w16cex w16sdtdh">
+<w:styles xmlns:mc="http://schemas.openxmlformats.org/markup-compatibility/2006" xmlns:r="http://schemas.openxmlformats.org/officeDocument/2006/relationships" xmlns:w="http://schemas.openxmlformats.org/wordprocessingml/2006/main" xmlns:w14="http://schemas.microsoft.com/office/word/2010/wordml" xmlns:w15="http://schemas.microsoft.com/office/word/2012/wordml" xmlns:w16cid="http://schemas.microsoft.com/office/word/2016/wordml/cid" xmlns:w16se="http://schemas.microsoft.com/office/word/2015/wordml/symex" mc:Ignorable="w14 w15 w16se w16cid">
   <w:docDefaults>
     <w:rPrDefault>
       <w:rPr>
@@ -5713,7 +7009,7 @@
     </w:rPrDefault>
     <w:pPrDefault/>
   </w:docDefaults>
-  <w:latentStyles w:defLockedState="0" w:defUIPriority="0" w:defSemiHidden="0" w:defUnhideWhenUsed="0" w:defQFormat="0" w:count="376">
+  <w:latentStyles w:defLockedState="0" w:defUIPriority="0" w:defSemiHidden="0" w:defUnhideWhenUsed="0" w:defQFormat="0" w:count="375">
     <w:lsdException w:name="Normal" w:qFormat="1"/>
     <w:lsdException w:name="heading 1" w:qFormat="1"/>
     <w:lsdException w:name="heading 2" w:qFormat="1"/>
@@ -6082,7 +7378,6 @@
     <w:lsdException w:name="Smart Hyperlink" w:semiHidden="1" w:uiPriority="99" w:unhideWhenUsed="1"/>
     <w:lsdException w:name="Hashtag" w:semiHidden="1" w:uiPriority="99" w:unhideWhenUsed="1"/>
     <w:lsdException w:name="Unresolved Mention" w:semiHidden="1" w:uiPriority="99" w:unhideWhenUsed="1"/>
-    <w:lsdException w:name="Smart Link" w:semiHidden="1" w:uiPriority="99" w:unhideWhenUsed="1"/>
   </w:latentStyles>
   <w:style w:type="paragraph" w:default="1" w:styleId="Normal">
     <w:name w:val="Normal"/>
@@ -6092,7 +7387,7 @@
       <w:lang w:val="fr-CA" w:eastAsia="fr-CA"/>
     </w:rPr>
   </w:style>
-  <w:style w:type="paragraph" w:styleId="Heading1">
+  <w:style w:type="paragraph" w:styleId="Titre1">
     <w:name w:val="heading 1"/>
     <w:basedOn w:val="Normal"/>
     <w:next w:val="Normal"/>
@@ -6106,7 +7401,7 @@
       <w:b/>
     </w:rPr>
   </w:style>
-  <w:style w:type="paragraph" w:styleId="Heading2">
+  <w:style w:type="paragraph" w:styleId="Titre2">
     <w:name w:val="heading 2"/>
     <w:basedOn w:val="Normal"/>
     <w:next w:val="Normal"/>
@@ -6124,7 +7419,7 @@
       <w:sz w:val="26"/>
     </w:rPr>
   </w:style>
-  <w:style w:type="paragraph" w:styleId="Heading3">
+  <w:style w:type="paragraph" w:styleId="Titre3">
     <w:name w:val="heading 3"/>
     <w:basedOn w:val="Normal"/>
     <w:next w:val="Normal"/>
@@ -6143,7 +7438,7 @@
       <w:sz w:val="26"/>
     </w:rPr>
   </w:style>
-  <w:style w:type="paragraph" w:styleId="Heading4">
+  <w:style w:type="paragraph" w:styleId="Titre4">
     <w:name w:val="heading 4"/>
     <w:basedOn w:val="Normal"/>
     <w:next w:val="Normal"/>
@@ -6159,7 +7454,7 @@
       <w:sz w:val="20"/>
     </w:rPr>
   </w:style>
-  <w:style w:type="paragraph" w:styleId="Heading5">
+  <w:style w:type="paragraph" w:styleId="Titre5">
     <w:name w:val="heading 5"/>
     <w:basedOn w:val="Normal"/>
     <w:next w:val="Normal"/>
@@ -6177,7 +7472,7 @@
       <w:sz w:val="26"/>
     </w:rPr>
   </w:style>
-  <w:style w:type="paragraph" w:styleId="Heading6">
+  <w:style w:type="paragraph" w:styleId="Titre6">
     <w:name w:val="heading 6"/>
     <w:basedOn w:val="Normal"/>
     <w:next w:val="Normal"/>
@@ -6194,7 +7489,7 @@
       <w:sz w:val="22"/>
     </w:rPr>
   </w:style>
-  <w:style w:type="paragraph" w:styleId="Heading7">
+  <w:style w:type="paragraph" w:styleId="Titre7">
     <w:name w:val="heading 7"/>
     <w:basedOn w:val="Normal"/>
     <w:next w:val="Normal"/>
@@ -6207,7 +7502,7 @@
       <w:outlineLvl w:val="6"/>
     </w:pPr>
   </w:style>
-  <w:style w:type="paragraph" w:styleId="Heading8">
+  <w:style w:type="paragraph" w:styleId="Titre8">
     <w:name w:val="heading 8"/>
     <w:basedOn w:val="Normal"/>
     <w:next w:val="Normal"/>
@@ -6223,7 +7518,7 @@
       <w:i/>
     </w:rPr>
   </w:style>
-  <w:style w:type="paragraph" w:styleId="Heading9">
+  <w:style w:type="paragraph" w:styleId="Titre9">
     <w:name w:val="heading 9"/>
     <w:basedOn w:val="Normal"/>
     <w:next w:val="Normal"/>
@@ -6240,13 +7535,13 @@
       <w:sz w:val="22"/>
     </w:rPr>
   </w:style>
-  <w:style w:type="character" w:default="1" w:styleId="DefaultParagraphFont">
+  <w:style w:type="character" w:default="1" w:styleId="Policepardfaut">
     <w:name w:val="Default Paragraph Font"/>
     <w:uiPriority w:val="1"/>
     <w:semiHidden/>
     <w:unhideWhenUsed/>
   </w:style>
-  <w:style w:type="table" w:default="1" w:styleId="TableNormal">
+  <w:style w:type="table" w:default="1" w:styleId="TableauNormal">
     <w:name w:val="Normal Table"/>
     <w:uiPriority w:val="99"/>
     <w:semiHidden/>
@@ -6261,20 +7556,20 @@
       </w:tblCellMar>
     </w:tblPr>
   </w:style>
-  <w:style w:type="numbering" w:default="1" w:styleId="NoList">
+  <w:style w:type="numbering" w:default="1" w:styleId="Aucuneliste">
     <w:name w:val="No List"/>
     <w:uiPriority w:val="99"/>
     <w:semiHidden/>
     <w:unhideWhenUsed/>
   </w:style>
-  <w:style w:type="character" w:styleId="Hyperlink">
+  <w:style w:type="character" w:styleId="Lienhypertexte">
     <w:name w:val="Hyperlink"/>
     <w:rPr>
       <w:color w:val="0000FF"/>
       <w:u w:val="single"/>
     </w:rPr>
   </w:style>
-  <w:style w:type="paragraph" w:styleId="FootnoteText">
+  <w:style w:type="paragraph" w:styleId="Notedebasdepage">
     <w:name w:val="footnote text"/>
     <w:basedOn w:val="Normal"/>
     <w:semiHidden/>
@@ -6282,14 +7577,14 @@
       <w:sz w:val="20"/>
     </w:rPr>
   </w:style>
-  <w:style w:type="character" w:styleId="FootnoteReference">
+  <w:style w:type="character" w:styleId="Appelnotedebasdep">
     <w:name w:val="footnote reference"/>
     <w:semiHidden/>
     <w:rPr>
       <w:vertAlign w:val="superscript"/>
     </w:rPr>
   </w:style>
-  <w:style w:type="paragraph" w:styleId="Header">
+  <w:style w:type="paragraph" w:styleId="En-tte">
     <w:name w:val="header"/>
     <w:basedOn w:val="Normal"/>
     <w:pPr>
@@ -6299,7 +7594,7 @@
       </w:tabs>
     </w:pPr>
   </w:style>
-  <w:style w:type="paragraph" w:styleId="Footer">
+  <w:style w:type="paragraph" w:styleId="Pieddepage">
     <w:name w:val="footer"/>
     <w:basedOn w:val="Normal"/>
     <w:pPr>
@@ -6309,18 +7604,18 @@
       </w:tabs>
     </w:pPr>
   </w:style>
-  <w:style w:type="character" w:styleId="PageNumber">
+  <w:style w:type="character" w:styleId="Numrodepage">
     <w:name w:val="page number"/>
-    <w:basedOn w:val="DefaultParagraphFont"/>
+    <w:basedOn w:val="Policepardfaut"/>
   </w:style>
-  <w:style w:type="paragraph" w:styleId="BodyText">
+  <w:style w:type="paragraph" w:styleId="Corpsdetexte">
     <w:name w:val="Body Text"/>
     <w:basedOn w:val="Normal"/>
     <w:rPr>
       <w:b/>
     </w:rPr>
   </w:style>
-  <w:style w:type="paragraph" w:styleId="BodyText2">
+  <w:style w:type="paragraph" w:styleId="Corpsdetexte2">
     <w:name w:val="Body Text 2"/>
     <w:basedOn w:val="Normal"/>
     <w:pPr>
@@ -6331,14 +7626,14 @@
       <w:sz w:val="20"/>
     </w:rPr>
   </w:style>
-  <w:style w:type="paragraph" w:styleId="BodyText3">
+  <w:style w:type="paragraph" w:styleId="Corpsdetexte3">
     <w:name w:val="Body Text 3"/>
     <w:basedOn w:val="Normal"/>
     <w:rPr>
       <w:sz w:val="20"/>
     </w:rPr>
   </w:style>
-  <w:style w:type="paragraph" w:styleId="Title">
+  <w:style w:type="paragraph" w:styleId="Titre">
     <w:name w:val="Title"/>
     <w:basedOn w:val="Normal"/>
     <w:qFormat/>
@@ -6350,7 +7645,7 @@
       <w:sz w:val="28"/>
     </w:rPr>
   </w:style>
-  <w:style w:type="paragraph" w:styleId="EnvelopeReturn">
+  <w:style w:type="paragraph" w:styleId="Adresseexpditeur">
     <w:name w:val="envelope return"/>
     <w:basedOn w:val="Normal"/>
     <w:rsid w:val="00652DD4"/>
@@ -6373,7 +7668,7 @@
       <w:szCs w:val="22"/>
     </w:rPr>
   </w:style>
-  <w:style w:type="paragraph" w:styleId="BalloonText">
+  <w:style w:type="paragraph" w:styleId="Textedebulles">
     <w:name w:val="Balloon Text"/>
     <w:basedOn w:val="Normal"/>
     <w:semiHidden/>
@@ -6384,7 +7679,7 @@
       <w:szCs w:val="16"/>
     </w:rPr>
   </w:style>
-  <w:style w:type="character" w:styleId="FollowedHyperlink">
+  <w:style w:type="character" w:styleId="Lienhypertextesuivivisit">
     <w:name w:val="FollowedHyperlink"/>
     <w:rsid w:val="000B6C5B"/>
     <w:rPr>
@@ -6408,9 +7703,9 @@
       <w:lang w:eastAsia="en-US"/>
     </w:rPr>
   </w:style>
-  <w:style w:type="table" w:styleId="TableGrid">
+  <w:style w:type="table" w:styleId="Grilledutableau">
     <w:name w:val="Table Grid"/>
-    <w:basedOn w:val="TableNormal"/>
+    <w:basedOn w:val="TableauNormal"/>
     <w:uiPriority w:val="59"/>
     <w:rsid w:val="00723AF8"/>
     <w:tblPr>
@@ -6442,7 +7737,7 @@
       <w:lang w:eastAsia="en-US"/>
     </w:rPr>
   </w:style>
-  <w:style w:type="paragraph" w:styleId="ListParagraph">
+  <w:style w:type="paragraph" w:styleId="Paragraphedeliste">
     <w:name w:val="List Paragraph"/>
     <w:basedOn w:val="Normal"/>
     <w:uiPriority w:val="34"/>
@@ -6460,9 +7755,9 @@
       <w:lang w:eastAsia="en-US"/>
     </w:rPr>
   </w:style>
-  <w:style w:type="character" w:styleId="PlaceholderText">
+  <w:style w:type="character" w:styleId="Textedelespacerserv">
     <w:name w:val="Placeholder Text"/>
-    <w:basedOn w:val="DefaultParagraphFont"/>
+    <w:basedOn w:val="Policepardfaut"/>
     <w:uiPriority w:val="99"/>
     <w:semiHidden/>
     <w:rsid w:val="006C43ED"/>
@@ -6472,7 +7767,7 @@
   </w:style>
   <w:style w:type="table" w:customStyle="1" w:styleId="Tableausimple41">
     <w:name w:val="Tableau simple 41"/>
-    <w:basedOn w:val="TableNormal"/>
+    <w:basedOn w:val="TableauNormal"/>
     <w:uiPriority w:val="44"/>
     <w:rsid w:val="006F0B8E"/>
     <w:tblPr>
@@ -6518,7 +7813,7 @@
   </w:style>
   <w:style w:type="table" w:customStyle="1" w:styleId="TableauListe4-Accentuation51">
     <w:name w:val="Tableau Liste 4 - Accentuation 51"/>
-    <w:basedOn w:val="TableNormal"/>
+    <w:basedOn w:val="TableauNormal"/>
     <w:uiPriority w:val="49"/>
     <w:rsid w:val="006F0B8E"/>
     <w:tblPr>
@@ -6589,7 +7884,7 @@
   </w:style>
   <w:style w:type="table" w:customStyle="1" w:styleId="TableauGrille4-Accentuation51">
     <w:name w:val="Tableau Grille 4 - Accentuation 51"/>
-    <w:basedOn w:val="TableNormal"/>
+    <w:basedOn w:val="TableauNormal"/>
     <w:uiPriority w:val="49"/>
     <w:rsid w:val="006F0B8E"/>
     <w:tblPr>
@@ -6662,7 +7957,7 @@
   </w:style>
   <w:style w:type="table" w:customStyle="1" w:styleId="TableauGrille5Fonc-Accentuation51">
     <w:name w:val="Tableau Grille 5 Foncé - Accentuation 51"/>
-    <w:basedOn w:val="TableNormal"/>
+    <w:basedOn w:val="TableauNormal"/>
     <w:uiPriority w:val="50"/>
     <w:rsid w:val="000D2165"/>
     <w:tblPr>
@@ -6765,7 +8060,7 @@
   </w:style>
   <w:style w:type="table" w:customStyle="1" w:styleId="TableauListe2-Accentuation51">
     <w:name w:val="Tableau Liste 2 - Accentuation 51"/>
-    <w:basedOn w:val="TableNormal"/>
+    <w:basedOn w:val="TableauNormal"/>
     <w:uiPriority w:val="47"/>
     <w:rsid w:val="00FB6F14"/>
     <w:tblPr>
@@ -6816,7 +8111,7 @@
   </w:style>
   <w:style w:type="table" w:customStyle="1" w:styleId="TableauListe1Clair-Accentuation51">
     <w:name w:val="Tableau Liste 1 Clair - Accentuation 51"/>
-    <w:basedOn w:val="TableNormal"/>
+    <w:basedOn w:val="TableauNormal"/>
     <w:uiPriority w:val="46"/>
     <w:rsid w:val="00FB6F14"/>
     <w:tblPr>
@@ -6874,7 +8169,7 @@
   </w:style>
   <w:style w:type="table" w:customStyle="1" w:styleId="TableauListe6Couleur-Accentuation51">
     <w:name w:val="Tableau Liste 6 Couleur - Accentuation 51"/>
-    <w:basedOn w:val="TableNormal"/>
+    <w:basedOn w:val="TableauNormal"/>
     <w:uiPriority w:val="51"/>
     <w:rsid w:val="00B53DE1"/>
     <w:rPr>
@@ -6963,48 +8258,48 @@
       <w:lang w:val="fr-CA" w:eastAsia="en-US"/>
     </w:rPr>
   </w:style>
-  <w:style w:type="character" w:styleId="CommentReference">
+  <w:style w:type="character" w:styleId="Marquedecommentaire">
     <w:name w:val="annotation reference"/>
-    <w:basedOn w:val="DefaultParagraphFont"/>
+    <w:basedOn w:val="Policepardfaut"/>
     <w:rsid w:val="001562BB"/>
     <w:rPr>
       <w:sz w:val="16"/>
       <w:szCs w:val="16"/>
     </w:rPr>
   </w:style>
-  <w:style w:type="paragraph" w:styleId="CommentText">
+  <w:style w:type="paragraph" w:styleId="Commentaire">
     <w:name w:val="annotation text"/>
     <w:basedOn w:val="Normal"/>
-    <w:link w:val="CommentTextChar"/>
+    <w:link w:val="CommentaireCar"/>
     <w:rsid w:val="001562BB"/>
     <w:rPr>
       <w:sz w:val="20"/>
     </w:rPr>
   </w:style>
-  <w:style w:type="character" w:customStyle="1" w:styleId="CommentTextChar">
-    <w:name w:val="Comment Text Char"/>
-    <w:basedOn w:val="DefaultParagraphFont"/>
-    <w:link w:val="CommentText"/>
+  <w:style w:type="character" w:customStyle="1" w:styleId="CommentaireCar">
+    <w:name w:val="Commentaire Car"/>
+    <w:basedOn w:val="Policepardfaut"/>
+    <w:link w:val="Commentaire"/>
     <w:rsid w:val="001562BB"/>
     <w:rPr>
       <w:lang w:val="fr-CA" w:eastAsia="fr-CA"/>
     </w:rPr>
   </w:style>
-  <w:style w:type="paragraph" w:styleId="CommentSubject">
+  <w:style w:type="paragraph" w:styleId="Objetducommentaire">
     <w:name w:val="annotation subject"/>
-    <w:basedOn w:val="CommentText"/>
-    <w:next w:val="CommentText"/>
-    <w:link w:val="CommentSubjectChar"/>
+    <w:basedOn w:val="Commentaire"/>
+    <w:next w:val="Commentaire"/>
+    <w:link w:val="ObjetducommentaireCar"/>
     <w:rsid w:val="001562BB"/>
     <w:rPr>
       <w:b/>
       <w:bCs/>
     </w:rPr>
   </w:style>
-  <w:style w:type="character" w:customStyle="1" w:styleId="CommentSubjectChar">
-    <w:name w:val="Comment Subject Char"/>
-    <w:basedOn w:val="CommentTextChar"/>
-    <w:link w:val="CommentSubject"/>
+  <w:style w:type="character" w:customStyle="1" w:styleId="ObjetducommentaireCar">
+    <w:name w:val="Objet du commentaire Car"/>
+    <w:basedOn w:val="CommentaireCar"/>
+    <w:link w:val="Objetducommentaire"/>
     <w:rsid w:val="001562BB"/>
     <w:rPr>
       <w:b/>
@@ -7036,7 +8331,7 @@
   </w:style>
   <w:style w:type="character" w:customStyle="1" w:styleId="Mentionnonrsolue1">
     <w:name w:val="Mention non résolue1"/>
-    <w:basedOn w:val="DefaultParagraphFont"/>
+    <w:basedOn w:val="Policepardfaut"/>
     <w:rsid w:val="00404E75"/>
     <w:rPr>
       <w:color w:val="808080"/>
@@ -7054,7 +8349,7 @@
   </w:style>
   <w:style w:type="table" w:customStyle="1" w:styleId="TableauListe6Couleur-Accentuation52">
     <w:name w:val="Tableau Liste 6 Couleur - Accentuation 52"/>
-    <w:basedOn w:val="TableNormal"/>
+    <w:basedOn w:val="TableauNormal"/>
     <w:uiPriority w:val="51"/>
     <w:rsid w:val="00EB6F00"/>
     <w:rPr>
@@ -7140,14 +8435,26 @@
   </w:style>
   <w:style w:type="character" w:customStyle="1" w:styleId="hps">
     <w:name w:val="hps"/>
-    <w:basedOn w:val="DefaultParagraphFont"/>
+    <w:basedOn w:val="Policepardfaut"/>
     <w:rsid w:val="001F5433"/>
+  </w:style>
+  <w:style w:type="character" w:styleId="Mentionnonrsolue">
+    <w:name w:val="Unresolved Mention"/>
+    <w:basedOn w:val="Policepardfaut"/>
+    <w:uiPriority w:val="99"/>
+    <w:semiHidden/>
+    <w:unhideWhenUsed/>
+    <w:rsid w:val="00F0672D"/>
+    <w:rPr>
+      <w:color w:val="605E5C"/>
+      <w:shd w:val="clear" w:color="auto" w:fill="E1DFDD"/>
+    </w:rPr>
   </w:style>
 </w:styles>
 </file>
 
 <file path=word/glossary/document.xml><?xml version="1.0" encoding="utf-8"?>
-<w:glossaryDocument xmlns:wpc="http://schemas.microsoft.com/office/word/2010/wordprocessingCanvas" xmlns:cx="http://schemas.microsoft.com/office/drawing/2014/chartex" xmlns:cx1="http://schemas.microsoft.com/office/drawing/2015/9/8/chartex" xmlns:cx2="http://schemas.microsoft.com/office/drawing/2015/10/21/chartex" xmlns:cx3="http://schemas.microsoft.com/office/drawing/2016/5/9/chartex" xmlns:cx4="http://schemas.microsoft.com/office/drawing/2016/5/10/chartex" xmlns:cx5="http://schemas.microsoft.com/office/drawing/2016/5/11/chartex" xmlns:cx6="http://schemas.microsoft.com/office/drawing/2016/5/12/chartex" xmlns:cx7="http://schemas.microsoft.com/office/drawing/2016/5/13/chartex" xmlns:cx8="http://schemas.microsoft.com/office/drawing/2016/5/14/chartex" xmlns:mc="http://schemas.openxmlformats.org/markup-compatibility/2006" xmlns:aink="http://schemas.microsoft.com/office/drawing/2016/ink" xmlns:am3d="http://schemas.microsoft.com/office/drawing/2017/model3d" xmlns:o="urn:schemas-microsoft-com:office:office" xmlns:r="http://schemas.openxmlformats.org/officeDocument/2006/relationships" xmlns:m="http://schemas.openxmlformats.org/officeDocument/2006/math" xmlns:v="urn:schemas-microsoft-com:vml" xmlns:wp14="http://schemas.microsoft.com/office/word/2010/wordprocessingDrawing" xmlns:wp="http://schemas.openxmlformats.org/drawingml/2006/wordprocessingDrawing" xmlns:w10="urn:schemas-microsoft-com:office:word" xmlns:w="http://schemas.openxmlformats.org/wordprocessingml/2006/main" xmlns:w14="http://schemas.microsoft.com/office/word/2010/wordml" xmlns:w15="http://schemas.microsoft.com/office/word/2012/wordml" xmlns:w16cex="http://schemas.microsoft.com/office/word/2018/wordml/cex" xmlns:w16cid="http://schemas.microsoft.com/office/word/2016/wordml/cid" xmlns:w16="http://schemas.microsoft.com/office/word/2018/wordml" xmlns:w16sdtdh="http://schemas.microsoft.com/office/word/2020/wordml/sdtdatahash" xmlns:w16se="http://schemas.microsoft.com/office/word/2015/wordml/symex" xmlns:wpg="http://schemas.microsoft.com/office/word/2010/wordprocessingGroup" xmlns:wpi="http://schemas.microsoft.com/office/word/2010/wordprocessingInk" xmlns:wne="http://schemas.microsoft.com/office/word/2006/wordml" xmlns:wps="http://schemas.microsoft.com/office/word/2010/wordprocessingShape" mc:Ignorable="w14 w15 w16se w16cid w16 w16cex w16sdtdh wp14">
+<w:glossaryDocument xmlns:wpc="http://schemas.microsoft.com/office/word/2010/wordprocessingCanvas" xmlns:cx="http://schemas.microsoft.com/office/drawing/2014/chartex" xmlns:cx1="http://schemas.microsoft.com/office/drawing/2015/9/8/chartex" xmlns:cx2="http://schemas.microsoft.com/office/drawing/2015/10/21/chartex" xmlns:cx3="http://schemas.microsoft.com/office/drawing/2016/5/9/chartex" xmlns:cx4="http://schemas.microsoft.com/office/drawing/2016/5/10/chartex" xmlns:cx5="http://schemas.microsoft.com/office/drawing/2016/5/11/chartex" xmlns:cx6="http://schemas.microsoft.com/office/drawing/2016/5/12/chartex" xmlns:cx7="http://schemas.microsoft.com/office/drawing/2016/5/13/chartex" xmlns:cx8="http://schemas.microsoft.com/office/drawing/2016/5/14/chartex" xmlns:mc="http://schemas.openxmlformats.org/markup-compatibility/2006" xmlns:aink="http://schemas.microsoft.com/office/drawing/2016/ink" xmlns:am3d="http://schemas.microsoft.com/office/drawing/2017/model3d" xmlns:o="urn:schemas-microsoft-com:office:office" xmlns:r="http://schemas.openxmlformats.org/officeDocument/2006/relationships" xmlns:m="http://schemas.openxmlformats.org/officeDocument/2006/math" xmlns:v="urn:schemas-microsoft-com:vml" xmlns:wp14="http://schemas.microsoft.com/office/word/2010/wordprocessingDrawing" xmlns:wp="http://schemas.openxmlformats.org/drawingml/2006/wordprocessingDrawing" xmlns:w10="urn:schemas-microsoft-com:office:word" xmlns:w="http://schemas.openxmlformats.org/wordprocessingml/2006/main" xmlns:w14="http://schemas.microsoft.com/office/word/2010/wordml" xmlns:w15="http://schemas.microsoft.com/office/word/2012/wordml" xmlns:w16cid="http://schemas.microsoft.com/office/word/2016/wordml/cid" xmlns:w16se="http://schemas.microsoft.com/office/word/2015/wordml/symex" xmlns:wpg="http://schemas.microsoft.com/office/word/2010/wordprocessingGroup" xmlns:wpi="http://schemas.microsoft.com/office/word/2010/wordprocessingInk" xmlns:wne="http://schemas.microsoft.com/office/word/2006/wordml" xmlns:wps="http://schemas.microsoft.com/office/word/2010/wordprocessingShape" mc:Ignorable="w14 w15 w16se w16cid wp14">
   <w:docParts>
     <w:docPart>
       <w:docPartPr>
@@ -7171,7 +8478,7 @@
           </w:pPr>
           <w:r>
             <w:rPr>
-              <w:rStyle w:val="PlaceholderText"/>
+              <w:rStyle w:val="Textedelespacerserv"/>
             </w:rPr>
             <w:t>Cliquez ici pour entrer du texte.</w:t>
           </w:r>
@@ -7200,7 +8507,7 @@
           </w:pPr>
           <w:r>
             <w:rPr>
-              <w:rStyle w:val="PlaceholderText"/>
+              <w:rStyle w:val="Textedelespacerserv"/>
             </w:rPr>
             <w:t>Entrez le titre long du cours et le nombre de crédits.</w:t>
           </w:r>
@@ -7229,7 +8536,7 @@
           </w:pPr>
           <w:r>
             <w:rPr>
-              <w:rStyle w:val="PlaceholderText"/>
+              <w:rStyle w:val="Textedelespacerserv"/>
             </w:rPr>
             <w:t>Indiquez le sigle du cours et la section.</w:t>
           </w:r>
@@ -7258,7 +8565,7 @@
           </w:pPr>
           <w:r>
             <w:rPr>
-              <w:rStyle w:val="PlaceholderText"/>
+              <w:rStyle w:val="Textedelespacerserv"/>
             </w:rPr>
             <w:t>Cliquez ici pour entrer du texte.</w:t>
           </w:r>
@@ -7287,7 +8594,7 @@
           </w:pPr>
           <w:r>
             <w:rPr>
-              <w:rStyle w:val="PlaceholderText"/>
+              <w:rStyle w:val="Textedelespacerserv"/>
             </w:rPr>
             <w:t>Cliquer ici pour sélectionner une année.</w:t>
           </w:r>
@@ -7316,7 +8623,7 @@
           </w:pPr>
           <w:r>
             <w:rPr>
-              <w:rStyle w:val="PlaceholderText"/>
+              <w:rStyle w:val="Textedelespacerserv"/>
             </w:rPr>
             <w:t>Cliquer ici pour choisir un mode de formation.</w:t>
           </w:r>
@@ -7345,21 +8652,21 @@
           </w:pPr>
           <w:r>
             <w:rPr>
-              <w:rStyle w:val="PlaceholderText"/>
+              <w:rStyle w:val="Textedelespacerserv"/>
             </w:rPr>
             <w:t xml:space="preserve">Chaque cours dispose habituellement d’un espace dans StudiUM, l’environnement numérique d’apprentissage de l’Université de Montréal. Copiez-collez l’adresse de cet espace-cours – il s’agit du site Web de votre cours. Pour savoir comment le configurer, rendez-vous sur </w:t>
           </w:r>
           <w:hyperlink r:id="rId5" w:history="1">
             <w:r>
               <w:rPr>
-                <w:rStyle w:val="Hyperlink"/>
+                <w:rStyle w:val="Lienhypertexte"/>
               </w:rPr>
               <w:t>https://studium.umontreal.ca</w:t>
             </w:r>
           </w:hyperlink>
           <w:r>
             <w:rPr>
-              <w:rStyle w:val="PlaceholderText"/>
+              <w:rStyle w:val="Textedelespacerserv"/>
             </w:rPr>
             <w:t>.</w:t>
           </w:r>
@@ -7371,32 +8678,32 @@
 </file>
 
 <file path=word/glossary/fontTable.xml><?xml version="1.0" encoding="utf-8"?>
-<w:fonts xmlns:mc="http://schemas.openxmlformats.org/markup-compatibility/2006" xmlns:r="http://schemas.openxmlformats.org/officeDocument/2006/relationships" xmlns:w="http://schemas.openxmlformats.org/wordprocessingml/2006/main" xmlns:w14="http://schemas.microsoft.com/office/word/2010/wordml" xmlns:w15="http://schemas.microsoft.com/office/word/2012/wordml" xmlns:w16cex="http://schemas.microsoft.com/office/word/2018/wordml/cex" xmlns:w16cid="http://schemas.microsoft.com/office/word/2016/wordml/cid" xmlns:w16="http://schemas.microsoft.com/office/word/2018/wordml" xmlns:w16sdtdh="http://schemas.microsoft.com/office/word/2020/wordml/sdtdatahash" xmlns:w16se="http://schemas.microsoft.com/office/word/2015/wordml/symex" mc:Ignorable="w14 w15 w16se w16cid w16 w16cex w16sdtdh">
+<w:fonts xmlns:mc="http://schemas.openxmlformats.org/markup-compatibility/2006" xmlns:r="http://schemas.openxmlformats.org/officeDocument/2006/relationships" xmlns:w="http://schemas.openxmlformats.org/wordprocessingml/2006/main" xmlns:w14="http://schemas.microsoft.com/office/word/2010/wordml" xmlns:w15="http://schemas.microsoft.com/office/word/2012/wordml" xmlns:w16cid="http://schemas.microsoft.com/office/word/2016/wordml/cid" xmlns:w16se="http://schemas.microsoft.com/office/word/2015/wordml/symex" mc:Ignorable="w14 w15 w16se w16cid">
   <w:font w:name="Times New Roman">
     <w:panose1 w:val="02020603050405020304"/>
     <w:charset w:val="00"/>
     <w:family w:val="roman"/>
     <w:pitch w:val="variable"/>
-    <w:sig w:usb0="20002A87" w:usb1="80000000" w:usb2="00000008" w:usb3="00000000" w:csb0="000001FF" w:csb1="00000000"/>
+    <w:sig w:usb0="E0002EFF" w:usb1="C000785B" w:usb2="00000009" w:usb3="00000000" w:csb0="000001FF" w:csb1="00000000"/>
   </w:font>
   <w:font w:name="Wingdings">
     <w:panose1 w:val="05000000000000000000"/>
-    <w:charset w:val="4D"/>
-    <w:family w:val="decorative"/>
+    <w:charset w:val="02"/>
+    <w:family w:val="auto"/>
     <w:pitch w:val="variable"/>
-    <w:sig w:usb0="00000003" w:usb1="00000000" w:usb2="00000000" w:usb3="00000000" w:csb0="80000001" w:csb1="00000000"/>
+    <w:sig w:usb0="00000000" w:usb1="10000000" w:usb2="00000000" w:usb3="00000000" w:csb0="80000000" w:csb1="00000000"/>
   </w:font>
   <w:font w:name="Courier New">
     <w:panose1 w:val="02070309020205020404"/>
     <w:charset w:val="00"/>
     <w:family w:val="modern"/>
     <w:pitch w:val="fixed"/>
-    <w:sig w:usb0="E0002AFF" w:usb1="C0007843" w:usb2="00000009" w:usb3="00000000" w:csb0="000001FF" w:csb1="00000000"/>
+    <w:sig w:usb0="E0002EFF" w:usb1="C0007843" w:usb2="00000009" w:usb3="00000000" w:csb0="000001FF" w:csb1="00000000"/>
   </w:font>
   <w:font w:name="Symbol">
     <w:panose1 w:val="05050102010706020507"/>
     <w:charset w:val="02"/>
-    <w:family w:val="decorative"/>
+    <w:family w:val="roman"/>
     <w:pitch w:val="variable"/>
     <w:sig w:usb0="00000000" w:usb1="10000000" w:usb2="00000000" w:usb3="00000000" w:csb0="80000000" w:csb1="00000000"/>
   </w:font>
@@ -7405,24 +8712,24 @@
     <w:charset w:val="00"/>
     <w:family w:val="swiss"/>
     <w:pitch w:val="variable"/>
-    <w:sig w:usb0="E0002AFF" w:usb1="C0007843" w:usb2="00000009" w:usb3="00000000" w:csb0="000001FF" w:csb1="00000000"/>
+    <w:sig w:usb0="E0002EFF" w:usb1="C000785B" w:usb2="00000009" w:usb3="00000000" w:csb0="000001FF" w:csb1="00000000"/>
   </w:font>
   <w:font w:name="Wingdings 3">
     <w:panose1 w:val="05040102010807070707"/>
-    <w:charset w:val="4D"/>
-    <w:family w:val="decorative"/>
+    <w:charset w:val="02"/>
+    <w:family w:val="roman"/>
     <w:pitch w:val="variable"/>
-    <w:sig w:usb0="00000003" w:usb1="00000000" w:usb2="00000000" w:usb3="00000000" w:csb0="80000001" w:csb1="00000000"/>
+    <w:sig w:usb0="00000000" w:usb1="10000000" w:usb2="00000000" w:usb3="00000000" w:csb0="80000000" w:csb1="00000000"/>
   </w:font>
   <w:font w:name="Tahoma">
     <w:panose1 w:val="020B0604030504040204"/>
     <w:charset w:val="00"/>
     <w:family w:val="swiss"/>
-    <w:notTrueType/>
     <w:pitch w:val="variable"/>
-    <w:sig w:usb0="00000003" w:usb1="00000000" w:usb2="00000000" w:usb3="00000000" w:csb0="00000001" w:csb1="00000000"/>
+    <w:sig w:usb0="E1002EFF" w:usb1="C000605B" w:usb2="00000029" w:usb3="00000000" w:csb0="000101FF" w:csb1="00000000"/>
   </w:font>
   <w:font w:name="Arial Narrow">
+    <w:altName w:val="Arial Narrow"/>
     <w:panose1 w:val="020B0606020202030204"/>
     <w:charset w:val="00"/>
     <w:family w:val="swiss"/>
@@ -7434,27 +8741,27 @@
     <w:charset w:val="00"/>
     <w:family w:val="swiss"/>
     <w:pitch w:val="variable"/>
-    <w:sig w:usb0="A00002EF" w:usb1="4000207B" w:usb2="00000000" w:usb3="00000000" w:csb0="0000009F" w:csb1="00000000"/>
+    <w:sig w:usb0="E4002EFF" w:usb1="C000247B" w:usb2="00000009" w:usb3="00000000" w:csb0="000001FF" w:csb1="00000000"/>
   </w:font>
   <w:font w:name="Verdana">
     <w:panose1 w:val="020B0604030504040204"/>
     <w:charset w:val="00"/>
     <w:family w:val="swiss"/>
     <w:pitch w:val="variable"/>
-    <w:sig w:usb0="A10006FF" w:usb1="4000205B" w:usb2="00000010" w:usb3="00000000" w:csb0="0000019F" w:csb1="00000000"/>
+    <w:sig w:usb0="A00006FF" w:usb1="4000205B" w:usb2="00000010" w:usb3="00000000" w:csb0="0000019F" w:csb1="00000000"/>
   </w:font>
   <w:font w:name="Calibri Light">
     <w:panose1 w:val="020F0302020204030204"/>
     <w:charset w:val="00"/>
     <w:family w:val="swiss"/>
     <w:pitch w:val="variable"/>
-    <w:sig w:usb0="E0002AFF" w:usb1="C000247B" w:usb2="00000009" w:usb3="00000000" w:csb0="000001FF" w:csb1="00000000"/>
+    <w:sig w:usb0="E4002EFF" w:usb1="C000247B" w:usb2="00000009" w:usb3="00000000" w:csb0="000001FF" w:csb1="00000000"/>
   </w:font>
 </w:fonts>
 </file>
 
 <file path=word/glossary/numbering.xml><?xml version="1.0" encoding="utf-8"?>
-<w:numbering xmlns:wpc="http://schemas.microsoft.com/office/word/2010/wordprocessingCanvas" xmlns:cx="http://schemas.microsoft.com/office/drawing/2014/chartex" xmlns:cx1="http://schemas.microsoft.com/office/drawing/2015/9/8/chartex" xmlns:cx2="http://schemas.microsoft.com/office/drawing/2015/10/21/chartex" xmlns:cx3="http://schemas.microsoft.com/office/drawing/2016/5/9/chartex" xmlns:cx4="http://schemas.microsoft.com/office/drawing/2016/5/10/chartex" xmlns:cx5="http://schemas.microsoft.com/office/drawing/2016/5/11/chartex" xmlns:cx6="http://schemas.microsoft.com/office/drawing/2016/5/12/chartex" xmlns:cx7="http://schemas.microsoft.com/office/drawing/2016/5/13/chartex" xmlns:cx8="http://schemas.microsoft.com/office/drawing/2016/5/14/chartex" xmlns:mc="http://schemas.openxmlformats.org/markup-compatibility/2006" xmlns:aink="http://schemas.microsoft.com/office/drawing/2016/ink" xmlns:am3d="http://schemas.microsoft.com/office/drawing/2017/model3d" xmlns:o="urn:schemas-microsoft-com:office:office" xmlns:r="http://schemas.openxmlformats.org/officeDocument/2006/relationships" xmlns:m="http://schemas.openxmlformats.org/officeDocument/2006/math" xmlns:v="urn:schemas-microsoft-com:vml" xmlns:wp14="http://schemas.microsoft.com/office/word/2010/wordprocessingDrawing" xmlns:wp="http://schemas.openxmlformats.org/drawingml/2006/wordprocessingDrawing" xmlns:w10="urn:schemas-microsoft-com:office:word" xmlns:w="http://schemas.openxmlformats.org/wordprocessingml/2006/main" xmlns:w14="http://schemas.microsoft.com/office/word/2010/wordml" xmlns:w15="http://schemas.microsoft.com/office/word/2012/wordml" xmlns:w16cex="http://schemas.microsoft.com/office/word/2018/wordml/cex" xmlns:w16cid="http://schemas.microsoft.com/office/word/2016/wordml/cid" xmlns:w16="http://schemas.microsoft.com/office/word/2018/wordml" xmlns:w16sdtdh="http://schemas.microsoft.com/office/word/2020/wordml/sdtdatahash" xmlns:w16se="http://schemas.microsoft.com/office/word/2015/wordml/symex" xmlns:wpg="http://schemas.microsoft.com/office/word/2010/wordprocessingGroup" xmlns:wpi="http://schemas.microsoft.com/office/word/2010/wordprocessingInk" xmlns:wne="http://schemas.microsoft.com/office/word/2006/wordml" xmlns:wps="http://schemas.microsoft.com/office/word/2010/wordprocessingShape" mc:Ignorable="w14 w15 w16se w16cid w16 w16cex w16sdtdh wp14">
+<w:numbering xmlns:wpc="http://schemas.microsoft.com/office/word/2010/wordprocessingCanvas" xmlns:cx="http://schemas.microsoft.com/office/drawing/2014/chartex" xmlns:cx1="http://schemas.microsoft.com/office/drawing/2015/9/8/chartex" xmlns:cx2="http://schemas.microsoft.com/office/drawing/2015/10/21/chartex" xmlns:cx3="http://schemas.microsoft.com/office/drawing/2016/5/9/chartex" xmlns:cx4="http://schemas.microsoft.com/office/drawing/2016/5/10/chartex" xmlns:cx5="http://schemas.microsoft.com/office/drawing/2016/5/11/chartex" xmlns:cx6="http://schemas.microsoft.com/office/drawing/2016/5/12/chartex" xmlns:cx7="http://schemas.microsoft.com/office/drawing/2016/5/13/chartex" xmlns:cx8="http://schemas.microsoft.com/office/drawing/2016/5/14/chartex" xmlns:mc="http://schemas.openxmlformats.org/markup-compatibility/2006" xmlns:aink="http://schemas.microsoft.com/office/drawing/2016/ink" xmlns:am3d="http://schemas.microsoft.com/office/drawing/2017/model3d" xmlns:o="urn:schemas-microsoft-com:office:office" xmlns:r="http://schemas.openxmlformats.org/officeDocument/2006/relationships" xmlns:m="http://schemas.openxmlformats.org/officeDocument/2006/math" xmlns:v="urn:schemas-microsoft-com:vml" xmlns:wp14="http://schemas.microsoft.com/office/word/2010/wordprocessingDrawing" xmlns:wp="http://schemas.openxmlformats.org/drawingml/2006/wordprocessingDrawing" xmlns:w10="urn:schemas-microsoft-com:office:word" xmlns:w="http://schemas.openxmlformats.org/wordprocessingml/2006/main" xmlns:w14="http://schemas.microsoft.com/office/word/2010/wordml" xmlns:w15="http://schemas.microsoft.com/office/word/2012/wordml" xmlns:w16cid="http://schemas.microsoft.com/office/word/2016/wordml/cid" xmlns:w16se="http://schemas.microsoft.com/office/word/2015/wordml/symex" xmlns:wpg="http://schemas.microsoft.com/office/word/2010/wordprocessingGroup" xmlns:wpi="http://schemas.microsoft.com/office/word/2010/wordprocessingInk" xmlns:wne="http://schemas.microsoft.com/office/word/2006/wordml" xmlns:wps="http://schemas.microsoft.com/office/word/2010/wordprocessingShape" mc:Ignorable="w14 w15 w16se w16cid wp14">
   <w:abstractNum w:abstractNumId="0" w15:restartNumberingAfterBreak="0">
     <w:nsid w:val="33DD7567"/>
     <w:multiLevelType w:val="hybridMultilevel"/>
@@ -7807,7 +9114,7 @@
 </file>
 
 <file path=word/glossary/settings.xml><?xml version="1.0" encoding="utf-8"?>
-<w:settings xmlns:mc="http://schemas.openxmlformats.org/markup-compatibility/2006" xmlns:o="urn:schemas-microsoft-com:office:office" xmlns:r="http://schemas.openxmlformats.org/officeDocument/2006/relationships" xmlns:m="http://schemas.openxmlformats.org/officeDocument/2006/math" xmlns:v="urn:schemas-microsoft-com:vml" xmlns:w10="urn:schemas-microsoft-com:office:word" xmlns:w="http://schemas.openxmlformats.org/wordprocessingml/2006/main" xmlns:w14="http://schemas.microsoft.com/office/word/2010/wordml" xmlns:w15="http://schemas.microsoft.com/office/word/2012/wordml" xmlns:w16cex="http://schemas.microsoft.com/office/word/2018/wordml/cex" xmlns:w16cid="http://schemas.microsoft.com/office/word/2016/wordml/cid" xmlns:w16="http://schemas.microsoft.com/office/word/2018/wordml" xmlns:w16sdtdh="http://schemas.microsoft.com/office/word/2020/wordml/sdtdatahash" xmlns:w16se="http://schemas.microsoft.com/office/word/2015/wordml/symex" xmlns:sl="http://schemas.openxmlformats.org/schemaLibrary/2006/main" mc:Ignorable="w14 w15 w16se w16cid w16 w16cex w16sdtdh">
+<w:settings xmlns:mc="http://schemas.openxmlformats.org/markup-compatibility/2006" xmlns:o="urn:schemas-microsoft-com:office:office" xmlns:r="http://schemas.openxmlformats.org/officeDocument/2006/relationships" xmlns:m="http://schemas.openxmlformats.org/officeDocument/2006/math" xmlns:v="urn:schemas-microsoft-com:vml" xmlns:w10="urn:schemas-microsoft-com:office:word" xmlns:w="http://schemas.openxmlformats.org/wordprocessingml/2006/main" xmlns:w14="http://schemas.microsoft.com/office/word/2010/wordml" xmlns:w15="http://schemas.microsoft.com/office/word/2012/wordml" xmlns:w16cid="http://schemas.microsoft.com/office/word/2016/wordml/cid" xmlns:w16se="http://schemas.microsoft.com/office/word/2015/wordml/symex" xmlns:sl="http://schemas.openxmlformats.org/schemaLibrary/2006/main" mc:Ignorable="w14 w15 w16se w16cid">
   <w:view w:val="normal"/>
   <w:defaultTabStop w:val="708"/>
   <w:hyphenationZone w:val="425"/>
@@ -7833,6 +9140,7 @@
     <w:rsid w:val="0050278F"/>
     <w:rsid w:val="005E1931"/>
     <w:rsid w:val="00626D4F"/>
+    <w:rsid w:val="0066756A"/>
     <w:rsid w:val="006E7724"/>
     <w:rsid w:val="00722D12"/>
     <w:rsid w:val="00764B8F"/>
@@ -7870,13 +9178,13 @@
   </m:mathPr>
   <w:themeFontLang w:val="fr-FR"/>
   <w:clrSchemeMapping w:bg1="light1" w:t1="dark1" w:bg2="light2" w:t2="dark2" w:accent1="accent1" w:accent2="accent2" w:accent3="accent3" w:accent4="accent4" w:accent5="accent5" w:accent6="accent6" w:hyperlink="hyperlink" w:followedHyperlink="followedHyperlink"/>
-  <w:decimalSymbol w:val="."/>
-  <w:listSeparator w:val=","/>
+  <w:decimalSymbol w:val=","/>
+  <w:listSeparator w:val=";"/>
 </w:settings>
 </file>
 
 <file path=word/glossary/styles.xml><?xml version="1.0" encoding="utf-8"?>
-<w:styles xmlns:mc="http://schemas.openxmlformats.org/markup-compatibility/2006" xmlns:r="http://schemas.openxmlformats.org/officeDocument/2006/relationships" xmlns:w="http://schemas.openxmlformats.org/wordprocessingml/2006/main" xmlns:w14="http://schemas.microsoft.com/office/word/2010/wordml" xmlns:w15="http://schemas.microsoft.com/office/word/2012/wordml" xmlns:w16cex="http://schemas.microsoft.com/office/word/2018/wordml/cex" xmlns:w16cid="http://schemas.microsoft.com/office/word/2016/wordml/cid" xmlns:w16="http://schemas.microsoft.com/office/word/2018/wordml" xmlns:w16sdtdh="http://schemas.microsoft.com/office/word/2020/wordml/sdtdatahash" xmlns:w16se="http://schemas.microsoft.com/office/word/2015/wordml/symex" mc:Ignorable="w14 w15 w16se w16cid w16 w16cex w16sdtdh">
+<w:styles xmlns:mc="http://schemas.openxmlformats.org/markup-compatibility/2006" xmlns:r="http://schemas.openxmlformats.org/officeDocument/2006/relationships" xmlns:w="http://schemas.openxmlformats.org/wordprocessingml/2006/main" xmlns:w14="http://schemas.microsoft.com/office/word/2010/wordml" xmlns:w15="http://schemas.microsoft.com/office/word/2012/wordml" xmlns:w16cid="http://schemas.microsoft.com/office/word/2016/wordml/cid" xmlns:w16se="http://schemas.microsoft.com/office/word/2015/wordml/symex" mc:Ignorable="w14 w15 w16se w16cid">
   <w:docDefaults>
     <w:rPrDefault>
       <w:rPr>
@@ -7888,7 +9196,7 @@
     </w:rPrDefault>
     <w:pPrDefault/>
   </w:docDefaults>
-  <w:latentStyles w:defLockedState="0" w:defUIPriority="99" w:defSemiHidden="0" w:defUnhideWhenUsed="0" w:defQFormat="0" w:count="376">
+  <w:latentStyles w:defLockedState="0" w:defUIPriority="99" w:defSemiHidden="0" w:defUnhideWhenUsed="0" w:defQFormat="0" w:count="375">
     <w:lsdException w:name="Normal" w:uiPriority="0" w:qFormat="1"/>
     <w:lsdException w:name="heading 1" w:uiPriority="9" w:qFormat="1"/>
     <w:lsdException w:name="heading 2" w:semiHidden="1" w:uiPriority="9" w:unhideWhenUsed="1" w:qFormat="1"/>
@@ -8264,19 +9572,18 @@
     <w:lsdException w:name="Smart Hyperlink" w:semiHidden="1" w:unhideWhenUsed="1"/>
     <w:lsdException w:name="Hashtag" w:semiHidden="1" w:unhideWhenUsed="1"/>
     <w:lsdException w:name="Unresolved Mention" w:semiHidden="1" w:unhideWhenUsed="1"/>
-    <w:lsdException w:name="Smart Link" w:semiHidden="1" w:unhideWhenUsed="1"/>
   </w:latentStyles>
   <w:style w:type="paragraph" w:default="1" w:styleId="Normal">
     <w:name w:val="Normal"/>
     <w:qFormat/>
   </w:style>
-  <w:style w:type="character" w:default="1" w:styleId="DefaultParagraphFont">
+  <w:style w:type="character" w:default="1" w:styleId="Policepardfaut">
     <w:name w:val="Default Paragraph Font"/>
     <w:uiPriority w:val="1"/>
     <w:semiHidden/>
     <w:unhideWhenUsed/>
   </w:style>
-  <w:style w:type="table" w:default="1" w:styleId="TableNormal">
+  <w:style w:type="table" w:default="1" w:styleId="TableauNormal">
     <w:name w:val="Normal Table"/>
     <w:uiPriority w:val="99"/>
     <w:semiHidden/>
@@ -8291,20 +9598,20 @@
       </w:tblCellMar>
     </w:tblPr>
   </w:style>
-  <w:style w:type="numbering" w:default="1" w:styleId="NoList">
+  <w:style w:type="numbering" w:default="1" w:styleId="Aucuneliste">
     <w:name w:val="No List"/>
     <w:uiPriority w:val="99"/>
     <w:semiHidden/>
     <w:unhideWhenUsed/>
   </w:style>
-  <w:style w:type="character" w:styleId="PlaceholderText">
+  <w:style w:type="character" w:styleId="Textedelespacerserv">
     <w:name w:val="Placeholder Text"/>
-    <w:basedOn w:val="DefaultParagraphFont"/>
+    <w:basedOn w:val="Policepardfaut"/>
     <w:uiPriority w:val="99"/>
     <w:semiHidden/>
     <w:rsid w:val="00795859"/>
   </w:style>
-  <w:style w:type="character" w:styleId="Hyperlink">
+  <w:style w:type="character" w:styleId="Lienhypertexte">
     <w:name w:val="Hyperlink"/>
     <w:rsid w:val="00795859"/>
     <w:rPr>
@@ -8410,7 +9717,7 @@
 </file>
 
 <file path=word/glossary/webSettings.xml><?xml version="1.0" encoding="utf-8"?>
-<w:webSettings xmlns:mc="http://schemas.openxmlformats.org/markup-compatibility/2006" xmlns:r="http://schemas.openxmlformats.org/officeDocument/2006/relationships" xmlns:w="http://schemas.openxmlformats.org/wordprocessingml/2006/main" xmlns:w14="http://schemas.microsoft.com/office/word/2010/wordml" xmlns:w15="http://schemas.microsoft.com/office/word/2012/wordml" xmlns:w16cex="http://schemas.microsoft.com/office/word/2018/wordml/cex" xmlns:w16cid="http://schemas.microsoft.com/office/word/2016/wordml/cid" xmlns:w16="http://schemas.microsoft.com/office/word/2018/wordml" xmlns:w16sdtdh="http://schemas.microsoft.com/office/word/2020/wordml/sdtdatahash" xmlns:w16se="http://schemas.microsoft.com/office/word/2015/wordml/symex" mc:Ignorable="w14 w15 w16se w16cid w16 w16cex w16sdtdh">
+<w:webSettings xmlns:mc="http://schemas.openxmlformats.org/markup-compatibility/2006" xmlns:r="http://schemas.openxmlformats.org/officeDocument/2006/relationships" xmlns:w="http://schemas.openxmlformats.org/wordprocessingml/2006/main" xmlns:w14="http://schemas.microsoft.com/office/word/2010/wordml" xmlns:w15="http://schemas.microsoft.com/office/word/2012/wordml" xmlns:w16cid="http://schemas.microsoft.com/office/word/2016/wordml/cid" xmlns:w16se="http://schemas.microsoft.com/office/word/2015/wordml/symex" mc:Ignorable="w14 w15 w16se w16cid">
   <w:optimizeForBrowser/>
   <w:allowPNG/>
 </w:webSettings>
@@ -8682,7 +9989,7 @@
 </file>
 
 <file path=customXml/itemProps1.xml><?xml version="1.0" encoding="utf-8"?>
-<ds:datastoreItem xmlns:ds="http://schemas.openxmlformats.org/officeDocument/2006/customXml" ds:itemID="{356BD56B-79E6-4FD8-B768-36D879E2C134}">
+<ds:datastoreItem xmlns:ds="http://schemas.openxmlformats.org/officeDocument/2006/customXml" ds:itemID="{A1EB44A8-7509-4A40-8CE8-8D6A0717CE19}">
   <ds:schemaRefs>
     <ds:schemaRef ds:uri="http://schemas.openxmlformats.org/officeDocument/2006/bibliography"/>
   </ds:schemaRefs>

</xml_diff>